<commit_message>
Updated requirements document. Added requirements presentation.
</commit_message>
<xml_diff>
--- a/Documentation/Requirements/Software Requirements.docx
+++ b/Documentation/Requirements/Software Requirements.docx
@@ -82,7 +82,6 @@
           <w:szCs w:val="48"/>
         </w:rPr>
       </w:pPr>
-      <w:proofErr w:type="gramStart"/>
       <w:r>
         <w:rPr>
           <w:rFonts w:ascii="Calibri" w:eastAsia="Times New Roman" w:hAnsi="Calibri" w:cs="Calibri"/>
@@ -105,7 +104,6 @@
         </w:rPr>
         <w:t>or</w:t>
       </w:r>
-      <w:proofErr w:type="gramEnd"/>
     </w:p>
     <w:p>
       <w:pPr>
@@ -203,7 +201,16 @@
           <w:sz w:val="28"/>
           <w:szCs w:val="28"/>
         </w:rPr>
-        <w:t>February 2, 2015</w:t>
+        <w:t>February 18</w:t>
+      </w:r>
+      <w:r>
+        <w:rPr>
+          <w:rFonts w:ascii="Calibri" w:eastAsia="Times New Roman" w:hAnsi="Calibri" w:cs="Calibri"/>
+          <w:color w:val="000000"/>
+          <w:sz w:val="28"/>
+          <w:szCs w:val="28"/>
+        </w:rPr>
+        <w:t>, 2015</w:t>
       </w:r>
     </w:p>
     <w:p>
@@ -383,45 +390,8 @@
           <w:sz w:val="28"/>
           <w:szCs w:val="28"/>
         </w:rPr>
-        <w:t xml:space="preserve">Samuel Arseneault, Kelly </w:t>
-      </w:r>
-      <w:proofErr w:type="spellStart"/>
-      <w:r>
-        <w:rPr>
-          <w:rFonts w:ascii="Calibri" w:eastAsia="Times New Roman" w:hAnsi="Calibri" w:cs="Calibri"/>
-          <w:b/>
-          <w:bCs/>
-          <w:color w:val="000000"/>
-          <w:sz w:val="28"/>
-          <w:szCs w:val="28"/>
-        </w:rPr>
-        <w:t>Markaity</w:t>
-      </w:r>
-      <w:proofErr w:type="spellEnd"/>
-      <w:r>
-        <w:rPr>
-          <w:rFonts w:ascii="Calibri" w:eastAsia="Times New Roman" w:hAnsi="Calibri" w:cs="Calibri"/>
-          <w:b/>
-          <w:bCs/>
-          <w:color w:val="000000"/>
-          <w:sz w:val="28"/>
-          <w:szCs w:val="28"/>
-        </w:rPr>
-        <w:t xml:space="preserve">, John </w:t>
-      </w:r>
-      <w:proofErr w:type="spellStart"/>
-      <w:r>
-        <w:rPr>
-          <w:rFonts w:ascii="Calibri" w:eastAsia="Times New Roman" w:hAnsi="Calibri" w:cs="Calibri"/>
-          <w:b/>
-          <w:bCs/>
-          <w:color w:val="000000"/>
-          <w:sz w:val="28"/>
-          <w:szCs w:val="28"/>
-        </w:rPr>
-        <w:t>Luu</w:t>
-      </w:r>
-      <w:proofErr w:type="spellEnd"/>
+        <w:t>Samuel Arseneault, Kelly Markaity, John Luu</w:t>
+      </w:r>
     </w:p>
     <w:sdt>
       <w:sdtPr>
@@ -475,7 +445,7 @@
           <w:r>
             <w:fldChar w:fldCharType="separate"/>
           </w:r>
-          <w:hyperlink w:anchor="_Toc411879506" w:history="1">
+          <w:hyperlink w:anchor="_Toc411895715" w:history="1">
             <w:r>
               <w:rPr>
                 <w:rStyle w:val="Hyperlink"/>
@@ -504,7 +474,7 @@
                 <w:noProof/>
                 <w:webHidden/>
               </w:rPr>
-              <w:instrText xml:space="preserve"> PAGEREF _Toc411879506 \h </w:instrText>
+              <w:instrText xml:space="preserve"> PAGEREF _Toc411895715 \h </w:instrText>
             </w:r>
             <w:r>
               <w:rPr>
@@ -546,7 +516,7 @@
               <w:noProof/>
             </w:rPr>
           </w:pPr>
-          <w:hyperlink w:anchor="_Toc411879507" w:history="1">
+          <w:hyperlink w:anchor="_Toc411895716" w:history="1">
             <w:r>
               <w:rPr>
                 <w:rStyle w:val="Hyperlink"/>
@@ -575,7 +545,7 @@
                 <w:noProof/>
                 <w:webHidden/>
               </w:rPr>
-              <w:instrText xml:space="preserve"> PAGEREF _Toc411879507 \h </w:instrText>
+              <w:instrText xml:space="preserve"> PAGEREF _Toc411895716 \h </w:instrText>
             </w:r>
             <w:r>
               <w:rPr>
@@ -617,7 +587,7 @@
               <w:noProof/>
             </w:rPr>
           </w:pPr>
-          <w:hyperlink w:anchor="_Toc411879508" w:history="1">
+          <w:hyperlink w:anchor="_Toc411895717" w:history="1">
             <w:r>
               <w:rPr>
                 <w:rStyle w:val="Hyperlink"/>
@@ -646,7 +616,7 @@
                 <w:noProof/>
                 <w:webHidden/>
               </w:rPr>
-              <w:instrText xml:space="preserve"> PAGEREF _Toc411879508 \h </w:instrText>
+              <w:instrText xml:space="preserve"> PAGEREF _Toc411895717 \h </w:instrText>
             </w:r>
             <w:r>
               <w:rPr>
@@ -688,7 +658,7 @@
               <w:noProof/>
             </w:rPr>
           </w:pPr>
-          <w:hyperlink w:anchor="_Toc411879509" w:history="1">
+          <w:hyperlink w:anchor="_Toc411895718" w:history="1">
             <w:r>
               <w:rPr>
                 <w:rStyle w:val="Hyperlink"/>
@@ -717,7 +687,7 @@
                 <w:noProof/>
                 <w:webHidden/>
               </w:rPr>
-              <w:instrText xml:space="preserve"> PAGEREF _Toc411879509 \h </w:instrText>
+              <w:instrText xml:space="preserve"> PAGEREF _Toc411895718 \h </w:instrText>
             </w:r>
             <w:r>
               <w:rPr>
@@ -759,7 +729,7 @@
               <w:noProof/>
             </w:rPr>
           </w:pPr>
-          <w:hyperlink w:anchor="_Toc411879510" w:history="1">
+          <w:hyperlink w:anchor="_Toc411895719" w:history="1">
             <w:r>
               <w:rPr>
                 <w:rStyle w:val="Hyperlink"/>
@@ -767,7 +737,7 @@
                 <w:b/>
                 <w:noProof/>
               </w:rPr>
-              <w:t>1.4 Overview</w:t>
+              <w:t>1.4 References</w:t>
             </w:r>
             <w:r>
               <w:rPr>
@@ -788,7 +758,78 @@
                 <w:noProof/>
                 <w:webHidden/>
               </w:rPr>
-              <w:instrText xml:space="preserve"> PAGEREF _Toc411879510 \h </w:instrText>
+              <w:instrText xml:space="preserve"> PAGEREF _Toc411895719 \h </w:instrText>
+            </w:r>
+            <w:r>
+              <w:rPr>
+                <w:noProof/>
+                <w:webHidden/>
+              </w:rPr>
+            </w:r>
+            <w:r>
+              <w:rPr>
+                <w:noProof/>
+                <w:webHidden/>
+              </w:rPr>
+              <w:fldChar w:fldCharType="separate"/>
+            </w:r>
+            <w:r>
+              <w:rPr>
+                <w:noProof/>
+                <w:webHidden/>
+              </w:rPr>
+              <w:t>2</w:t>
+            </w:r>
+            <w:r>
+              <w:rPr>
+                <w:noProof/>
+                <w:webHidden/>
+              </w:rPr>
+              <w:fldChar w:fldCharType="end"/>
+            </w:r>
+          </w:hyperlink>
+        </w:p>
+        <w:p>
+          <w:pPr>
+            <w:pStyle w:val="TOC2"/>
+            <w:tabs>
+              <w:tab w:val="right" w:leader="dot" w:pos="9350"/>
+            </w:tabs>
+            <w:rPr>
+              <w:rFonts w:cstheme="minorBidi"/>
+              <w:noProof/>
+            </w:rPr>
+          </w:pPr>
+          <w:hyperlink w:anchor="_Toc411895720" w:history="1">
+            <w:r>
+              <w:rPr>
+                <w:rStyle w:val="Hyperlink"/>
+                <w:rFonts w:eastAsia="Times New Roman"/>
+                <w:b/>
+                <w:noProof/>
+              </w:rPr>
+              <w:t>1.5 Overview</w:t>
+            </w:r>
+            <w:r>
+              <w:rPr>
+                <w:noProof/>
+                <w:webHidden/>
+              </w:rPr>
+              <w:tab/>
+            </w:r>
+            <w:r>
+              <w:rPr>
+                <w:noProof/>
+                <w:webHidden/>
+              </w:rPr>
+              <w:fldChar w:fldCharType="begin"/>
+            </w:r>
+            <w:r>
+              <w:rPr>
+                <w:noProof/>
+                <w:webHidden/>
+              </w:rPr>
+              <w:instrText xml:space="preserve"> PAGEREF _Toc411895720 \h </w:instrText>
             </w:r>
             <w:r>
               <w:rPr>
@@ -830,7 +871,7 @@
               <w:noProof/>
             </w:rPr>
           </w:pPr>
-          <w:hyperlink w:anchor="_Toc411879511" w:history="1">
+          <w:hyperlink w:anchor="_Toc411895721" w:history="1">
             <w:r>
               <w:rPr>
                 <w:rStyle w:val="Hyperlink"/>
@@ -859,7 +900,7 @@
                 <w:noProof/>
                 <w:webHidden/>
               </w:rPr>
-              <w:instrText xml:space="preserve"> PAGEREF _Toc411879511 \h </w:instrText>
+              <w:instrText xml:space="preserve"> PAGEREF _Toc411895721 \h </w:instrText>
             </w:r>
             <w:r>
               <w:rPr>
@@ -901,7 +942,7 @@
               <w:noProof/>
             </w:rPr>
           </w:pPr>
-          <w:hyperlink w:anchor="_Toc411879512" w:history="1">
+          <w:hyperlink w:anchor="_Toc411895722" w:history="1">
             <w:r>
               <w:rPr>
                 <w:rStyle w:val="Hyperlink"/>
@@ -930,7 +971,7 @@
                 <w:noProof/>
                 <w:webHidden/>
               </w:rPr>
-              <w:instrText xml:space="preserve"> PAGEREF _Toc411879512 \h </w:instrText>
+              <w:instrText xml:space="preserve"> PAGEREF _Toc411895722 \h </w:instrText>
             </w:r>
             <w:r>
               <w:rPr>
@@ -972,7 +1013,7 @@
               <w:noProof/>
             </w:rPr>
           </w:pPr>
-          <w:hyperlink w:anchor="_Toc411879513" w:history="1">
+          <w:hyperlink w:anchor="_Toc411895723" w:history="1">
             <w:r>
               <w:rPr>
                 <w:rStyle w:val="Hyperlink"/>
@@ -1000,7 +1041,7 @@
                 <w:noProof/>
                 <w:webHidden/>
               </w:rPr>
-              <w:instrText xml:space="preserve"> PAGEREF _Toc411879513 \h </w:instrText>
+              <w:instrText xml:space="preserve"> PAGEREF _Toc411895723 \h </w:instrText>
             </w:r>
             <w:r>
               <w:rPr>
@@ -1042,7 +1083,7 @@
               <w:noProof/>
             </w:rPr>
           </w:pPr>
-          <w:hyperlink w:anchor="_Toc411879514" w:history="1">
+          <w:hyperlink w:anchor="_Toc411895724" w:history="1">
             <w:r>
               <w:rPr>
                 <w:rStyle w:val="Hyperlink"/>
@@ -1071,7 +1112,7 @@
                 <w:noProof/>
                 <w:webHidden/>
               </w:rPr>
-              <w:instrText xml:space="preserve"> PAGEREF _Toc411879514 \h </w:instrText>
+              <w:instrText xml:space="preserve"> PAGEREF _Toc411895724 \h </w:instrText>
             </w:r>
             <w:r>
               <w:rPr>
@@ -1113,7 +1154,7 @@
               <w:noProof/>
             </w:rPr>
           </w:pPr>
-          <w:hyperlink w:anchor="_Toc411879515" w:history="1">
+          <w:hyperlink w:anchor="_Toc411895725" w:history="1">
             <w:r>
               <w:rPr>
                 <w:rStyle w:val="Hyperlink"/>
@@ -1142,7 +1183,7 @@
                 <w:noProof/>
                 <w:webHidden/>
               </w:rPr>
-              <w:instrText xml:space="preserve"> PAGEREF _Toc411879515 \h </w:instrText>
+              <w:instrText xml:space="preserve"> PAGEREF _Toc411895725 \h </w:instrText>
             </w:r>
             <w:r>
               <w:rPr>
@@ -1184,7 +1225,7 @@
               <w:noProof/>
             </w:rPr>
           </w:pPr>
-          <w:hyperlink w:anchor="_Toc411879516" w:history="1">
+          <w:hyperlink w:anchor="_Toc411895726" w:history="1">
             <w:r>
               <w:rPr>
                 <w:rStyle w:val="Hyperlink"/>
@@ -1213,7 +1254,7 @@
                 <w:noProof/>
                 <w:webHidden/>
               </w:rPr>
-              <w:instrText xml:space="preserve"> PAGEREF _Toc411879516 \h </w:instrText>
+              <w:instrText xml:space="preserve"> PAGEREF _Toc411895726 \h </w:instrText>
             </w:r>
             <w:r>
               <w:rPr>
@@ -1255,7 +1296,7 @@
               <w:noProof/>
             </w:rPr>
           </w:pPr>
-          <w:hyperlink w:anchor="_Toc411879517" w:history="1">
+          <w:hyperlink w:anchor="_Toc411895727" w:history="1">
             <w:r>
               <w:rPr>
                 <w:rStyle w:val="Hyperlink"/>
@@ -1284,7 +1325,7 @@
                 <w:noProof/>
                 <w:webHidden/>
               </w:rPr>
-              <w:instrText xml:space="preserve"> PAGEREF _Toc411879517 \h </w:instrText>
+              <w:instrText xml:space="preserve"> PAGEREF _Toc411895727 \h </w:instrText>
             </w:r>
             <w:r>
               <w:rPr>
@@ -1326,7 +1367,7 @@
               <w:noProof/>
             </w:rPr>
           </w:pPr>
-          <w:hyperlink w:anchor="_Toc411879518" w:history="1">
+          <w:hyperlink w:anchor="_Toc411895728" w:history="1">
             <w:r>
               <w:rPr>
                 <w:rStyle w:val="Hyperlink"/>
@@ -1355,7 +1396,7 @@
                 <w:noProof/>
                 <w:webHidden/>
               </w:rPr>
-              <w:instrText xml:space="preserve"> PAGEREF _Toc411879518 \h </w:instrText>
+              <w:instrText xml:space="preserve"> PAGEREF _Toc411895728 \h </w:instrText>
             </w:r>
             <w:r>
               <w:rPr>
@@ -1397,7 +1438,7 @@
               <w:noProof/>
             </w:rPr>
           </w:pPr>
-          <w:hyperlink w:anchor="_Toc411879519" w:history="1">
+          <w:hyperlink w:anchor="_Toc411895729" w:history="1">
             <w:r>
               <w:rPr>
                 <w:rStyle w:val="Hyperlink"/>
@@ -1425,7 +1466,7 @@
                 <w:noProof/>
                 <w:webHidden/>
               </w:rPr>
-              <w:instrText xml:space="preserve"> PAGEREF _Toc411879519 \h </w:instrText>
+              <w:instrText xml:space="preserve"> PAGEREF _Toc411895729 \h </w:instrText>
             </w:r>
             <w:r>
               <w:rPr>
@@ -1467,7 +1508,7 @@
               <w:noProof/>
             </w:rPr>
           </w:pPr>
-          <w:hyperlink w:anchor="_Toc411879520" w:history="1">
+          <w:hyperlink w:anchor="_Toc411895730" w:history="1">
             <w:r>
               <w:rPr>
                 <w:rStyle w:val="Hyperlink"/>
@@ -1496,7 +1537,7 @@
                 <w:noProof/>
                 <w:webHidden/>
               </w:rPr>
-              <w:instrText xml:space="preserve"> PAGEREF _Toc411879520 \h </w:instrText>
+              <w:instrText xml:space="preserve"> PAGEREF _Toc411895730 \h </w:instrText>
             </w:r>
             <w:r>
               <w:rPr>
@@ -1538,7 +1579,7 @@
               <w:noProof/>
             </w:rPr>
           </w:pPr>
-          <w:hyperlink w:anchor="_Toc411879521" w:history="1">
+          <w:hyperlink w:anchor="_Toc411895731" w:history="1">
             <w:r>
               <w:rPr>
                 <w:rStyle w:val="Hyperlink"/>
@@ -1567,7 +1608,7 @@
                 <w:noProof/>
                 <w:webHidden/>
               </w:rPr>
-              <w:instrText xml:space="preserve"> PAGEREF _Toc411879521 \h </w:instrText>
+              <w:instrText xml:space="preserve"> PAGEREF _Toc411895731 \h </w:instrText>
             </w:r>
             <w:r>
               <w:rPr>
@@ -1609,7 +1650,7 @@
               <w:noProof/>
             </w:rPr>
           </w:pPr>
-          <w:hyperlink w:anchor="_Toc411879522" w:history="1">
+          <w:hyperlink w:anchor="_Toc411895732" w:history="1">
             <w:r>
               <w:rPr>
                 <w:rStyle w:val="Hyperlink"/>
@@ -1638,7 +1679,7 @@
                 <w:noProof/>
                 <w:webHidden/>
               </w:rPr>
-              <w:instrText xml:space="preserve"> PAGEREF _Toc411879522 \h </w:instrText>
+              <w:instrText xml:space="preserve"> PAGEREF _Toc411895732 \h </w:instrText>
             </w:r>
             <w:r>
               <w:rPr>
@@ -1680,7 +1721,7 @@
               <w:noProof/>
             </w:rPr>
           </w:pPr>
-          <w:hyperlink w:anchor="_Toc411879523" w:history="1">
+          <w:hyperlink w:anchor="_Toc411895733" w:history="1">
             <w:r>
               <w:rPr>
                 <w:rStyle w:val="Hyperlink"/>
@@ -1709,7 +1750,7 @@
                 <w:noProof/>
                 <w:webHidden/>
               </w:rPr>
-              <w:instrText xml:space="preserve"> PAGEREF _Toc411879523 \h </w:instrText>
+              <w:instrText xml:space="preserve"> PAGEREF _Toc411895733 \h </w:instrText>
             </w:r>
             <w:r>
               <w:rPr>
@@ -1751,7 +1792,7 @@
               <w:noProof/>
             </w:rPr>
           </w:pPr>
-          <w:hyperlink w:anchor="_Toc411879524" w:history="1">
+          <w:hyperlink w:anchor="_Toc411895734" w:history="1">
             <w:r>
               <w:rPr>
                 <w:rStyle w:val="Hyperlink"/>
@@ -1780,7 +1821,7 @@
                 <w:noProof/>
                 <w:webHidden/>
               </w:rPr>
-              <w:instrText xml:space="preserve"> PAGEREF _Toc411879524 \h </w:instrText>
+              <w:instrText xml:space="preserve"> PAGEREF _Toc411895734 \h </w:instrText>
             </w:r>
             <w:r>
               <w:rPr>
@@ -1822,7 +1863,7 @@
               <w:noProof/>
             </w:rPr>
           </w:pPr>
-          <w:hyperlink w:anchor="_Toc411879525" w:history="1">
+          <w:hyperlink w:anchor="_Toc411895735" w:history="1">
             <w:r>
               <w:rPr>
                 <w:rStyle w:val="Hyperlink"/>
@@ -1851,7 +1892,7 @@
                 <w:noProof/>
                 <w:webHidden/>
               </w:rPr>
-              <w:instrText xml:space="preserve"> PAGEREF _Toc411879525 \h </w:instrText>
+              <w:instrText xml:space="preserve"> PAGEREF _Toc411895735 \h </w:instrText>
             </w:r>
             <w:r>
               <w:rPr>
@@ -1893,7 +1934,7 @@
               <w:noProof/>
             </w:rPr>
           </w:pPr>
-          <w:hyperlink w:anchor="_Toc411879526" w:history="1">
+          <w:hyperlink w:anchor="_Toc411895736" w:history="1">
             <w:r>
               <w:rPr>
                 <w:rStyle w:val="Hyperlink"/>
@@ -1922,7 +1963,7 @@
                 <w:noProof/>
                 <w:webHidden/>
               </w:rPr>
-              <w:instrText xml:space="preserve"> PAGEREF _Toc411879526 \h </w:instrText>
+              <w:instrText xml:space="preserve"> PAGEREF _Toc411895736 \h </w:instrText>
             </w:r>
             <w:r>
               <w:rPr>
@@ -1964,7 +2005,7 @@
               <w:noProof/>
             </w:rPr>
           </w:pPr>
-          <w:hyperlink w:anchor="_Toc411879527" w:history="1">
+          <w:hyperlink w:anchor="_Toc411895737" w:history="1">
             <w:r>
               <w:rPr>
                 <w:rStyle w:val="Hyperlink"/>
@@ -1993,7 +2034,7 @@
                 <w:noProof/>
                 <w:webHidden/>
               </w:rPr>
-              <w:instrText xml:space="preserve"> PAGEREF _Toc411879527 \h </w:instrText>
+              <w:instrText xml:space="preserve"> PAGEREF _Toc411895737 \h </w:instrText>
             </w:r>
             <w:r>
               <w:rPr>
@@ -2035,7 +2076,7 @@
               <w:noProof/>
             </w:rPr>
           </w:pPr>
-          <w:hyperlink w:anchor="_Toc411879528" w:history="1">
+          <w:hyperlink w:anchor="_Toc411895738" w:history="1">
             <w:r>
               <w:rPr>
                 <w:rStyle w:val="Hyperlink"/>
@@ -2064,7 +2105,7 @@
                 <w:noProof/>
                 <w:webHidden/>
               </w:rPr>
-              <w:instrText xml:space="preserve"> PAGEREF _Toc411879528 \h </w:instrText>
+              <w:instrText xml:space="preserve"> PAGEREF _Toc411895738 \h </w:instrText>
             </w:r>
             <w:r>
               <w:rPr>
@@ -2084,7 +2125,7 @@
                 <w:noProof/>
                 <w:webHidden/>
               </w:rPr>
-              <w:t>21</w:t>
+              <w:t>22</w:t>
             </w:r>
             <w:r>
               <w:rPr>
@@ -2106,7 +2147,7 @@
               <w:noProof/>
             </w:rPr>
           </w:pPr>
-          <w:hyperlink w:anchor="_Toc411879529" w:history="1">
+          <w:hyperlink w:anchor="_Toc411895739" w:history="1">
             <w:r>
               <w:rPr>
                 <w:rStyle w:val="Hyperlink"/>
@@ -2135,7 +2176,7 @@
                 <w:noProof/>
                 <w:webHidden/>
               </w:rPr>
-              <w:instrText xml:space="preserve"> PAGEREF _Toc411879529 \h </w:instrText>
+              <w:instrText xml:space="preserve"> PAGEREF _Toc411895739 \h </w:instrText>
             </w:r>
             <w:r>
               <w:rPr>
@@ -2177,7 +2218,7 @@
               <w:noProof/>
             </w:rPr>
           </w:pPr>
-          <w:hyperlink w:anchor="_Toc411879530" w:history="1">
+          <w:hyperlink w:anchor="_Toc411895740" w:history="1">
             <w:r>
               <w:rPr>
                 <w:rStyle w:val="Hyperlink"/>
@@ -2206,7 +2247,7 @@
                 <w:noProof/>
                 <w:webHidden/>
               </w:rPr>
-              <w:instrText xml:space="preserve"> PAGEREF _Toc411879530 \h </w:instrText>
+              <w:instrText xml:space="preserve"> PAGEREF _Toc411895740 \h </w:instrText>
             </w:r>
             <w:r>
               <w:rPr>
@@ -2248,7 +2289,7 @@
               <w:noProof/>
             </w:rPr>
           </w:pPr>
-          <w:hyperlink w:anchor="_Toc411879531" w:history="1">
+          <w:hyperlink w:anchor="_Toc411895741" w:history="1">
             <w:r>
               <w:rPr>
                 <w:rStyle w:val="Hyperlink"/>
@@ -2277,7 +2318,7 @@
                 <w:noProof/>
                 <w:webHidden/>
               </w:rPr>
-              <w:instrText xml:space="preserve"> PAGEREF _Toc411879531 \h </w:instrText>
+              <w:instrText xml:space="preserve"> PAGEREF _Toc411895741 \h </w:instrText>
             </w:r>
             <w:r>
               <w:rPr>
@@ -2319,7 +2360,7 @@
               <w:noProof/>
             </w:rPr>
           </w:pPr>
-          <w:hyperlink w:anchor="_Toc411879532" w:history="1">
+          <w:hyperlink w:anchor="_Toc411895742" w:history="1">
             <w:r>
               <w:rPr>
                 <w:rStyle w:val="Hyperlink"/>
@@ -2348,7 +2389,7 @@
                 <w:noProof/>
                 <w:webHidden/>
               </w:rPr>
-              <w:instrText xml:space="preserve"> PAGEREF _Toc411879532 \h </w:instrText>
+              <w:instrText xml:space="preserve"> PAGEREF _Toc411895742 \h </w:instrText>
             </w:r>
             <w:r>
               <w:rPr>
@@ -2390,7 +2431,7 @@
               <w:noProof/>
             </w:rPr>
           </w:pPr>
-          <w:hyperlink w:anchor="_Toc411879533" w:history="1">
+          <w:hyperlink w:anchor="_Toc411895743" w:history="1">
             <w:r>
               <w:rPr>
                 <w:rStyle w:val="Hyperlink"/>
@@ -2418,7 +2459,7 @@
                 <w:noProof/>
                 <w:webHidden/>
               </w:rPr>
-              <w:instrText xml:space="preserve"> PAGEREF _Toc411879533 \h </w:instrText>
+              <w:instrText xml:space="preserve"> PAGEREF _Toc411895743 \h </w:instrText>
             </w:r>
             <w:r>
               <w:rPr>
@@ -2460,7 +2501,7 @@
               <w:noProof/>
             </w:rPr>
           </w:pPr>
-          <w:hyperlink w:anchor="_Toc411879534" w:history="1">
+          <w:hyperlink w:anchor="_Toc411895744" w:history="1">
             <w:r>
               <w:rPr>
                 <w:rStyle w:val="Hyperlink"/>
@@ -2488,7 +2529,7 @@
                 <w:noProof/>
                 <w:webHidden/>
               </w:rPr>
-              <w:instrText xml:space="preserve"> PAGEREF _Toc411879534 \h </w:instrText>
+              <w:instrText xml:space="preserve"> PAGEREF _Toc411895744 \h </w:instrText>
             </w:r>
             <w:r>
               <w:rPr>
@@ -2530,7 +2571,7 @@
               <w:noProof/>
             </w:rPr>
           </w:pPr>
-          <w:hyperlink w:anchor="_Toc411879535" w:history="1">
+          <w:hyperlink w:anchor="_Toc411895745" w:history="1">
             <w:r>
               <w:rPr>
                 <w:rStyle w:val="Hyperlink"/>
@@ -2559,7 +2600,7 @@
                 <w:noProof/>
                 <w:webHidden/>
               </w:rPr>
-              <w:instrText xml:space="preserve"> PAGEREF _Toc411879535 \h </w:instrText>
+              <w:instrText xml:space="preserve"> PAGEREF _Toc411895745 \h </w:instrText>
             </w:r>
             <w:r>
               <w:rPr>
@@ -2601,7 +2642,7 @@
               <w:noProof/>
             </w:rPr>
           </w:pPr>
-          <w:hyperlink w:anchor="_Toc411879536" w:history="1">
+          <w:hyperlink w:anchor="_Toc411895746" w:history="1">
             <w:r>
               <w:rPr>
                 <w:rStyle w:val="Hyperlink"/>
@@ -2630,7 +2671,7 @@
                 <w:noProof/>
                 <w:webHidden/>
               </w:rPr>
-              <w:instrText xml:space="preserve"> PAGEREF _Toc411879536 \h </w:instrText>
+              <w:instrText xml:space="preserve"> PAGEREF _Toc411895746 \h </w:instrText>
             </w:r>
             <w:r>
               <w:rPr>
@@ -2672,7 +2713,7 @@
               <w:noProof/>
             </w:rPr>
           </w:pPr>
-          <w:hyperlink w:anchor="_Toc411879537" w:history="1">
+          <w:hyperlink w:anchor="_Toc411895747" w:history="1">
             <w:r>
               <w:rPr>
                 <w:rStyle w:val="Hyperlink"/>
@@ -2701,7 +2742,7 @@
                 <w:noProof/>
                 <w:webHidden/>
               </w:rPr>
-              <w:instrText xml:space="preserve"> PAGEREF _Toc411879537 \h </w:instrText>
+              <w:instrText xml:space="preserve"> PAGEREF _Toc411895747 \h </w:instrText>
             </w:r>
             <w:r>
               <w:rPr>
@@ -2743,7 +2784,7 @@
               <w:noProof/>
             </w:rPr>
           </w:pPr>
-          <w:hyperlink w:anchor="_Toc411879538" w:history="1">
+          <w:hyperlink w:anchor="_Toc411895748" w:history="1">
             <w:r>
               <w:rPr>
                 <w:rStyle w:val="Hyperlink"/>
@@ -2772,7 +2813,7 @@
                 <w:noProof/>
                 <w:webHidden/>
               </w:rPr>
-              <w:instrText xml:space="preserve"> PAGEREF _Toc411879538 \h </w:instrText>
+              <w:instrText xml:space="preserve"> PAGEREF _Toc411895748 \h </w:instrText>
             </w:r>
             <w:r>
               <w:rPr>
@@ -2814,7 +2855,7 @@
               <w:noProof/>
             </w:rPr>
           </w:pPr>
-          <w:hyperlink w:anchor="_Toc411879539" w:history="1">
+          <w:hyperlink w:anchor="_Toc411895749" w:history="1">
             <w:r>
               <w:rPr>
                 <w:rStyle w:val="Hyperlink"/>
@@ -2843,7 +2884,7 @@
                 <w:noProof/>
                 <w:webHidden/>
               </w:rPr>
-              <w:instrText xml:space="preserve"> PAGEREF _Toc411879539 \h </w:instrText>
+              <w:instrText xml:space="preserve"> PAGEREF _Toc411895749 \h </w:instrText>
             </w:r>
             <w:r>
               <w:rPr>
@@ -2885,7 +2926,7 @@
               <w:noProof/>
             </w:rPr>
           </w:pPr>
-          <w:hyperlink w:anchor="_Toc411879540" w:history="1">
+          <w:hyperlink w:anchor="_Toc411895750" w:history="1">
             <w:r>
               <w:rPr>
                 <w:rStyle w:val="Hyperlink"/>
@@ -2914,7 +2955,7 @@
                 <w:noProof/>
                 <w:webHidden/>
               </w:rPr>
-              <w:instrText xml:space="preserve"> PAGEREF _Toc411879540 \h </w:instrText>
+              <w:instrText xml:space="preserve"> PAGEREF _Toc411895750 \h </w:instrText>
             </w:r>
             <w:r>
               <w:rPr>
@@ -3339,54 +3380,6 @@
           <w:sz w:val="24"/>
           <w:szCs w:val="24"/>
         </w:rPr>
-      </w:pPr>
-    </w:p>
-    <w:p>
-      <w:pPr>
-        <w:spacing w:after="0" w:line="240" w:lineRule="auto"/>
-        <w:rPr>
-          <w:rFonts w:ascii="Calibri" w:eastAsia="Times New Roman" w:hAnsi="Calibri" w:cs="Calibri"/>
-          <w:bCs/>
-          <w:color w:val="000000"/>
-          <w:sz w:val="24"/>
-          <w:szCs w:val="24"/>
-        </w:rPr>
-      </w:pPr>
-    </w:p>
-    <w:p>
-      <w:pPr>
-        <w:spacing w:after="0" w:line="240" w:lineRule="auto"/>
-        <w:rPr>
-          <w:rFonts w:ascii="Calibri" w:eastAsia="Times New Roman" w:hAnsi="Calibri" w:cs="Calibri"/>
-          <w:bCs/>
-          <w:color w:val="000000"/>
-          <w:sz w:val="24"/>
-          <w:szCs w:val="24"/>
-        </w:rPr>
-      </w:pPr>
-    </w:p>
-    <w:p>
-      <w:pPr>
-        <w:spacing w:after="0" w:line="240" w:lineRule="auto"/>
-        <w:rPr>
-          <w:rFonts w:ascii="Calibri" w:eastAsia="Times New Roman" w:hAnsi="Calibri" w:cs="Calibri"/>
-          <w:bCs/>
-          <w:color w:val="000000"/>
-          <w:sz w:val="24"/>
-          <w:szCs w:val="24"/>
-        </w:rPr>
-      </w:pPr>
-    </w:p>
-    <w:p>
-      <w:pPr>
-        <w:spacing w:after="0" w:line="240" w:lineRule="auto"/>
-        <w:rPr>
-          <w:rFonts w:ascii="Calibri" w:eastAsia="Times New Roman" w:hAnsi="Calibri" w:cs="Calibri"/>
-          <w:bCs/>
-          <w:color w:val="000000"/>
-          <w:sz w:val="24"/>
-          <w:szCs w:val="24"/>
-        </w:rPr>
         <w:sectPr>
           <w:headerReference w:type="default" r:id="rId8"/>
           <w:pgSz w:w="12240" w:h="15840"/>
@@ -3406,7 +3399,7 @@
           <w:szCs w:val="56"/>
         </w:rPr>
       </w:pPr>
-      <w:bookmarkStart w:id="1" w:name="_Toc411879506"/>
+      <w:bookmarkStart w:id="1" w:name="_Toc411895715"/>
       <w:r>
         <w:rPr>
           <w:rFonts w:eastAsia="Times New Roman"/>
@@ -3439,7 +3432,7 @@
           <w:szCs w:val="44"/>
         </w:rPr>
       </w:pPr>
-      <w:bookmarkStart w:id="2" w:name="_Toc411879507"/>
+      <w:bookmarkStart w:id="2" w:name="_Toc411895716"/>
       <w:r>
         <w:rPr>
           <w:rFonts w:eastAsia="Times New Roman"/>
@@ -3500,7 +3493,7 @@
           <w:szCs w:val="44"/>
         </w:rPr>
       </w:pPr>
-      <w:bookmarkStart w:id="3" w:name="_Toc411879508"/>
+      <w:bookmarkStart w:id="3" w:name="_Toc411895717"/>
       <w:r>
         <w:rPr>
           <w:rFonts w:eastAsia="Times New Roman"/>
@@ -3677,19 +3670,6 @@
       <w:pPr>
         <w:spacing w:after="240" w:line="240" w:lineRule="auto"/>
         <w:rPr>
-          <w:rFonts w:ascii="Calibri" w:eastAsia="Times New Roman" w:hAnsi="Calibri" w:cs="Calibri"/>
-          <w:b/>
-          <w:bCs/>
-          <w:color w:val="000000"/>
-          <w:sz w:val="65"/>
-          <w:szCs w:val="65"/>
-        </w:rPr>
-      </w:pPr>
-    </w:p>
-    <w:p>
-      <w:pPr>
-        <w:spacing w:after="240" w:line="240" w:lineRule="auto"/>
-        <w:rPr>
           <w:rFonts w:ascii="Times New Roman" w:eastAsia="Times New Roman" w:hAnsi="Times New Roman" w:cs="Times New Roman"/>
           <w:sz w:val="24"/>
           <w:szCs w:val="24"/>
@@ -3706,7 +3686,7 @@
           <w:szCs w:val="44"/>
         </w:rPr>
       </w:pPr>
-      <w:bookmarkStart w:id="4" w:name="_Toc411879509"/>
+      <w:bookmarkStart w:id="4" w:name="_Toc411895718"/>
       <w:r>
         <w:rPr>
           <w:rFonts w:eastAsia="Times New Roman"/>
@@ -3714,6 +3694,7 @@
           <w:sz w:val="44"/>
           <w:szCs w:val="44"/>
         </w:rPr>
+        <w:lastRenderedPageBreak/>
         <w:t xml:space="preserve">1.3 </w:t>
       </w:r>
       <w:r>
@@ -3750,8 +3731,8 @@
         <w:tblLook w:val="04A0" w:firstRow="1" w:lastRow="0" w:firstColumn="1" w:lastColumn="0" w:noHBand="0" w:noVBand="1"/>
       </w:tblPr>
       <w:tblGrid>
-        <w:gridCol w:w="1623"/>
-        <w:gridCol w:w="7927"/>
+        <w:gridCol w:w="1613"/>
+        <w:gridCol w:w="7731"/>
       </w:tblGrid>
       <w:tr>
         <w:tc>
@@ -4534,7 +4515,7 @@
           <w:szCs w:val="44"/>
         </w:rPr>
       </w:pPr>
-      <w:bookmarkStart w:id="5" w:name="_Toc411879510"/>
+      <w:bookmarkStart w:id="5" w:name="_Toc411895719"/>
       <w:r>
         <w:rPr>
           <w:rFonts w:eastAsia="Times New Roman"/>
@@ -4551,9 +4532,85 @@
           <w:sz w:val="44"/>
           <w:szCs w:val="44"/>
         </w:rPr>
+        <w:t xml:space="preserve"> </w:t>
+      </w:r>
+      <w:r>
+        <w:rPr>
+          <w:rFonts w:eastAsia="Times New Roman"/>
+          <w:b/>
+          <w:sz w:val="44"/>
+          <w:szCs w:val="44"/>
+        </w:rPr>
+        <w:t>References</w:t>
+      </w:r>
+      <w:bookmarkEnd w:id="5"/>
+    </w:p>
+    <w:p>
+      <w:pPr>
+        <w:rPr>
+          <w:rFonts w:cs="Arial"/>
+          <w:color w:val="262626"/>
+          <w:sz w:val="24"/>
+          <w:szCs w:val="24"/>
+        </w:rPr>
+      </w:pPr>
+      <w:r>
+        <w:rPr>
+          <w:rFonts w:cs="Arial"/>
+          <w:color w:val="262626"/>
+          <w:sz w:val="24"/>
+          <w:szCs w:val="24"/>
+        </w:rPr>
+        <w:t>National Governors Association Center for Best Practices &amp; Council of Chief State School Officers. (2010). Common Core State Standards for Mathematics. Washington, DC: Authors.</w:t>
+      </w:r>
+    </w:p>
+    <w:p>
+      <w:pPr>
+        <w:rPr>
+          <w:sz w:val="24"/>
+          <w:szCs w:val="24"/>
+        </w:rPr>
+      </w:pPr>
+      <w:r>
+        <w:rPr>
+          <w:rFonts w:cs="Arial"/>
+          <w:color w:val="262626"/>
+          <w:sz w:val="24"/>
+          <w:szCs w:val="24"/>
+        </w:rPr>
+        <w:t>1.4 References [1] IEEE Software Engineering Standards Committee, “IEEE Std 830-1998, IEEE Recommended Practice for Software Requirements Specifications”, October 20, 1998.</w:t>
+      </w:r>
+    </w:p>
+    <w:p>
+      <w:pPr>
+        <w:pStyle w:val="Heading2"/>
+        <w:rPr>
+          <w:rFonts w:eastAsia="Times New Roman"/>
+          <w:b/>
+          <w:sz w:val="44"/>
+          <w:szCs w:val="44"/>
+        </w:rPr>
+      </w:pPr>
+      <w:bookmarkStart w:id="6" w:name="_Toc411895720"/>
+      <w:r>
+        <w:rPr>
+          <w:rFonts w:eastAsia="Times New Roman"/>
+          <w:b/>
+          <w:sz w:val="44"/>
+          <w:szCs w:val="44"/>
+        </w:rPr>
+        <w:t>1.5</w:t>
+      </w:r>
+      <w:r>
+        <w:rPr>
+          <w:rFonts w:eastAsia="Times New Roman"/>
+          <w:b/>
+          <w:sz w:val="44"/>
+          <w:szCs w:val="44"/>
+        </w:rPr>
         <w:t xml:space="preserve"> Overview</w:t>
       </w:r>
-      <w:bookmarkEnd w:id="5"/>
+      <w:bookmarkEnd w:id="6"/>
     </w:p>
     <w:p>
       <w:pPr>
@@ -4589,7 +4646,7 @@
           <w:sz w:val="24"/>
           <w:szCs w:val="24"/>
         </w:rPr>
-        <w:t xml:space="preserve"> general description of how the system will work, along with a high level perspective. It will also contain the user interactions with the different components. Chapter 3 will focus on the specific descriptions of how the system will work. Chapter 3 will contain the functional and nonfunctional requirements that explain in detail how specific individual parts of the system will work. The last chapter, chapter 4, will explain the high level overview of how data will flow through the system. Chapter 4 will also contain the reasoning behind the prioritization of the requirements. The actual </w:t>
+        <w:t xml:space="preserve"> general description of how the system will work, along with a high level perspective. It will also contain the user interactions with the different components. Chapter 3 will focus on the specific descriptions of how the system will work. Chapter 3 will contain the functional and nonfunctional requirements that explain in detail how specific individual parts of the system will work. The last chapter, chapter </w:t>
       </w:r>
       <w:r>
         <w:rPr>
@@ -4599,7 +4656,7 @@
           <w:szCs w:val="24"/>
         </w:rPr>
         <w:lastRenderedPageBreak/>
-        <w:t>prioritization of the r</w:t>
+        <w:t>4, will explain the high level overview of how data will flow through the system. Chapter 4 will also contain the reasoning behind the prioritization of the requirements. The actual prioritization of the r</w:t>
       </w:r>
       <w:r>
         <w:rPr>
@@ -4619,46 +4676,6 @@
         </w:rPr>
         <w:t xml:space="preserve"> Appendices, along with the project schedule.</w:t>
       </w:r>
-    </w:p>
-    <w:p>
-      <w:pPr>
-        <w:spacing w:after="0" w:line="240" w:lineRule="auto"/>
-        <w:rPr>
-          <w:rFonts w:ascii="Times New Roman" w:eastAsia="Times New Roman" w:hAnsi="Times New Roman" w:cs="Times New Roman"/>
-          <w:sz w:val="24"/>
-          <w:szCs w:val="24"/>
-        </w:rPr>
-      </w:pPr>
-    </w:p>
-    <w:p>
-      <w:pPr>
-        <w:spacing w:after="0" w:line="240" w:lineRule="auto"/>
-        <w:rPr>
-          <w:rFonts w:ascii="Times New Roman" w:eastAsia="Times New Roman" w:hAnsi="Times New Roman" w:cs="Times New Roman"/>
-          <w:sz w:val="24"/>
-          <w:szCs w:val="24"/>
-        </w:rPr>
-      </w:pPr>
-    </w:p>
-    <w:p>
-      <w:pPr>
-        <w:spacing w:after="0" w:line="240" w:lineRule="auto"/>
-        <w:rPr>
-          <w:rFonts w:ascii="Times New Roman" w:eastAsia="Times New Roman" w:hAnsi="Times New Roman" w:cs="Times New Roman"/>
-          <w:sz w:val="24"/>
-          <w:szCs w:val="24"/>
-        </w:rPr>
-      </w:pPr>
-    </w:p>
-    <w:p>
-      <w:pPr>
-        <w:spacing w:after="0" w:line="240" w:lineRule="auto"/>
-        <w:rPr>
-          <w:rFonts w:ascii="Times New Roman" w:eastAsia="Times New Roman" w:hAnsi="Times New Roman" w:cs="Times New Roman"/>
-          <w:sz w:val="24"/>
-          <w:szCs w:val="24"/>
-        </w:rPr>
-      </w:pPr>
     </w:p>
     <w:p>
       <w:pPr>
@@ -4670,7 +4687,7 @@
           <w:szCs w:val="56"/>
         </w:rPr>
       </w:pPr>
-      <w:bookmarkStart w:id="6" w:name="_Toc411879511"/>
+      <w:bookmarkStart w:id="7" w:name="_Toc411895721"/>
       <w:r>
         <w:rPr>
           <w:rFonts w:eastAsia="Times New Roman"/>
@@ -4680,7 +4697,7 @@
         </w:rPr>
         <w:t>2. Overall/General Description</w:t>
       </w:r>
-      <w:bookmarkEnd w:id="6"/>
+      <w:bookmarkEnd w:id="7"/>
     </w:p>
     <w:p>
       <w:pPr>
@@ -4702,7 +4719,7 @@
           <w:szCs w:val="44"/>
         </w:rPr>
       </w:pPr>
-      <w:bookmarkStart w:id="7" w:name="_Toc411879512"/>
+      <w:bookmarkStart w:id="8" w:name="_Toc411895722"/>
       <w:r>
         <w:rPr>
           <w:rFonts w:eastAsia="Times New Roman"/>
@@ -4712,7 +4729,7 @@
         </w:rPr>
         <w:t>2.1 Product Perspective</w:t>
       </w:r>
-      <w:bookmarkEnd w:id="7"/>
+      <w:bookmarkEnd w:id="8"/>
     </w:p>
     <w:p>
       <w:pPr>
@@ -4860,16 +4877,143 @@
       <w:pPr>
         <w:spacing w:after="0" w:line="240" w:lineRule="auto"/>
         <w:rPr>
-          <w:rFonts w:ascii="Times New Roman" w:eastAsia="Times New Roman" w:hAnsi="Times New Roman" w:cs="Times New Roman"/>
-          <w:sz w:val="24"/>
-          <w:szCs w:val="24"/>
-        </w:rPr>
-      </w:pPr>
-      <w:r>
-        <w:rPr>
-          <w:rFonts w:ascii="Calibri" w:eastAsia="Times New Roman" w:hAnsi="Calibri" w:cs="Calibri"/>
-          <w:color w:val="000000"/>
-        </w:rPr>
+          <w:rFonts w:ascii="Calibri" w:eastAsia="Times New Roman" w:hAnsi="Calibri" w:cs="Calibri"/>
+          <w:color w:val="000000"/>
+        </w:rPr>
+      </w:pPr>
+    </w:p>
+    <w:p>
+      <w:pPr>
+        <w:spacing w:after="0" w:line="240" w:lineRule="auto"/>
+        <w:rPr>
+          <w:rFonts w:ascii="Calibri" w:eastAsia="Times New Roman" w:hAnsi="Calibri" w:cs="Calibri"/>
+          <w:color w:val="000000"/>
+        </w:rPr>
+      </w:pPr>
+    </w:p>
+    <w:p>
+      <w:pPr>
+        <w:spacing w:after="0" w:line="240" w:lineRule="auto"/>
+        <w:rPr>
+          <w:rFonts w:ascii="Calibri" w:eastAsia="Times New Roman" w:hAnsi="Calibri" w:cs="Calibri"/>
+          <w:color w:val="000000"/>
+        </w:rPr>
+      </w:pPr>
+    </w:p>
+    <w:p>
+      <w:pPr>
+        <w:spacing w:after="0" w:line="240" w:lineRule="auto"/>
+        <w:rPr>
+          <w:rFonts w:ascii="Calibri" w:eastAsia="Times New Roman" w:hAnsi="Calibri" w:cs="Calibri"/>
+          <w:color w:val="000000"/>
+        </w:rPr>
+      </w:pPr>
+    </w:p>
+    <w:p>
+      <w:pPr>
+        <w:spacing w:after="0" w:line="240" w:lineRule="auto"/>
+        <w:rPr>
+          <w:rFonts w:ascii="Calibri" w:eastAsia="Times New Roman" w:hAnsi="Calibri" w:cs="Calibri"/>
+          <w:color w:val="000000"/>
+        </w:rPr>
+      </w:pPr>
+    </w:p>
+    <w:p>
+      <w:pPr>
+        <w:spacing w:after="0" w:line="240" w:lineRule="auto"/>
+        <w:rPr>
+          <w:rFonts w:ascii="Calibri" w:eastAsia="Times New Roman" w:hAnsi="Calibri" w:cs="Calibri"/>
+          <w:color w:val="000000"/>
+        </w:rPr>
+      </w:pPr>
+    </w:p>
+    <w:p>
+      <w:pPr>
+        <w:spacing w:after="0" w:line="240" w:lineRule="auto"/>
+        <w:rPr>
+          <w:rFonts w:ascii="Calibri" w:eastAsia="Times New Roman" w:hAnsi="Calibri" w:cs="Calibri"/>
+          <w:color w:val="000000"/>
+        </w:rPr>
+      </w:pPr>
+    </w:p>
+    <w:p>
+      <w:pPr>
+        <w:spacing w:after="0" w:line="240" w:lineRule="auto"/>
+        <w:rPr>
+          <w:rFonts w:ascii="Calibri" w:eastAsia="Times New Roman" w:hAnsi="Calibri" w:cs="Calibri"/>
+          <w:color w:val="000000"/>
+        </w:rPr>
+      </w:pPr>
+    </w:p>
+    <w:p>
+      <w:pPr>
+        <w:spacing w:after="0" w:line="240" w:lineRule="auto"/>
+        <w:rPr>
+          <w:rFonts w:ascii="Calibri" w:eastAsia="Times New Roman" w:hAnsi="Calibri" w:cs="Calibri"/>
+          <w:color w:val="000000"/>
+        </w:rPr>
+      </w:pPr>
+    </w:p>
+    <w:p>
+      <w:pPr>
+        <w:spacing w:after="0" w:line="240" w:lineRule="auto"/>
+        <w:rPr>
+          <w:rFonts w:ascii="Calibri" w:eastAsia="Times New Roman" w:hAnsi="Calibri" w:cs="Calibri"/>
+          <w:color w:val="000000"/>
+        </w:rPr>
+      </w:pPr>
+    </w:p>
+    <w:p>
+      <w:pPr>
+        <w:spacing w:after="0" w:line="240" w:lineRule="auto"/>
+        <w:rPr>
+          <w:rFonts w:ascii="Calibri" w:eastAsia="Times New Roman" w:hAnsi="Calibri" w:cs="Calibri"/>
+          <w:color w:val="000000"/>
+        </w:rPr>
+      </w:pPr>
+    </w:p>
+    <w:p>
+      <w:pPr>
+        <w:spacing w:after="0" w:line="240" w:lineRule="auto"/>
+        <w:rPr>
+          <w:rFonts w:ascii="Calibri" w:eastAsia="Times New Roman" w:hAnsi="Calibri" w:cs="Calibri"/>
+          <w:color w:val="000000"/>
+        </w:rPr>
+      </w:pPr>
+    </w:p>
+    <w:p>
+      <w:pPr>
+        <w:spacing w:after="0" w:line="240" w:lineRule="auto"/>
+        <w:rPr>
+          <w:rFonts w:ascii="Calibri" w:eastAsia="Times New Roman" w:hAnsi="Calibri" w:cs="Calibri"/>
+          <w:color w:val="000000"/>
+        </w:rPr>
+      </w:pPr>
+    </w:p>
+    <w:p>
+      <w:pPr>
+        <w:spacing w:after="0" w:line="240" w:lineRule="auto"/>
+        <w:rPr>
+          <w:rFonts w:ascii="Calibri" w:eastAsia="Times New Roman" w:hAnsi="Calibri" w:cs="Calibri"/>
+          <w:color w:val="000000"/>
+        </w:rPr>
+      </w:pPr>
+    </w:p>
+    <w:p>
+      <w:pPr>
+        <w:spacing w:after="0" w:line="240" w:lineRule="auto"/>
+        <w:rPr>
+          <w:rFonts w:ascii="Times New Roman" w:eastAsia="Times New Roman" w:hAnsi="Times New Roman" w:cs="Times New Roman"/>
+          <w:sz w:val="24"/>
+          <w:szCs w:val="24"/>
+        </w:rPr>
+      </w:pPr>
+      <w:r>
+        <w:rPr>
+          <w:rFonts w:ascii="Calibri" w:eastAsia="Times New Roman" w:hAnsi="Calibri" w:cs="Calibri"/>
+          <w:color w:val="000000"/>
+        </w:rPr>
+        <w:lastRenderedPageBreak/>
         <w:t>Figure 1 - Block Diagram</w:t>
       </w:r>
     </w:p>
@@ -4895,7 +5039,6 @@
           <w:sz w:val="44"/>
           <w:szCs w:val="44"/>
         </w:rPr>
-        <w:lastRenderedPageBreak/>
         <w:drawing>
           <wp:inline distT="0" distB="0" distL="0" distR="0">
             <wp:extent cx="3862837" cy="3296177"/>
@@ -4962,7 +5105,7 @@
           <w:szCs w:val="24"/>
         </w:rPr>
       </w:pPr>
-      <w:bookmarkStart w:id="8" w:name="_Toc411879513"/>
+      <w:bookmarkStart w:id="9" w:name="_Toc411895723"/>
       <w:r>
         <w:rPr>
           <w:b/>
@@ -4970,7 +5113,7 @@
         </w:rPr>
         <w:t>2.2 Product Functions</w:t>
       </w:r>
-      <w:bookmarkEnd w:id="8"/>
+      <w:bookmarkEnd w:id="9"/>
     </w:p>
     <w:p>
       <w:pPr>
@@ -5001,7 +5144,6 @@
       <w:pPr>
         <w:spacing w:after="0"/>
       </w:pPr>
-      <w:proofErr w:type="gramStart"/>
       <w:r>
         <w:rPr>
           <w:rFonts w:ascii="Calibri" w:hAnsi="Calibri" w:cs="Calibri"/>
@@ -5010,18 +5152,7 @@
           <w:color w:val="000000"/>
           <w:u w:val="single"/>
         </w:rPr>
-        <w:t>iOS</w:t>
-      </w:r>
-      <w:proofErr w:type="gramEnd"/>
-      <w:r>
-        <w:rPr>
-          <w:rFonts w:ascii="Calibri" w:hAnsi="Calibri" w:cs="Calibri"/>
-          <w:b/>
-          <w:bCs/>
-          <w:color w:val="000000"/>
-          <w:u w:val="single"/>
-        </w:rPr>
-        <w:t xml:space="preserve"> Application</w:t>
+        <w:t>iOS Application</w:t>
       </w:r>
     </w:p>
     <w:p>
@@ -5273,6 +5404,7 @@
           <w:rFonts w:ascii="Calibri" w:hAnsi="Calibri" w:cs="Calibri"/>
           <w:color w:val="000000"/>
         </w:rPr>
+        <w:lastRenderedPageBreak/>
         <w:t>In order to pass the test the student must answer the questions correctly within a set time.</w:t>
       </w:r>
     </w:p>
@@ -5294,7 +5426,6 @@
           <w:rFonts w:ascii="Calibri" w:hAnsi="Calibri" w:cs="Calibri"/>
           <w:color w:val="000000"/>
         </w:rPr>
-        <w:lastRenderedPageBreak/>
         <w:t>Student must get all of the questions correct to pass the test.</w:t>
       </w:r>
     </w:p>
@@ -5744,7 +5875,7 @@
           <w:szCs w:val="24"/>
         </w:rPr>
       </w:pPr>
-      <w:bookmarkStart w:id="9" w:name="_Toc411879514"/>
+      <w:bookmarkStart w:id="10" w:name="_Toc411895724"/>
       <w:r>
         <w:rPr>
           <w:rFonts w:eastAsia="Times New Roman"/>
@@ -5753,7 +5884,7 @@
         </w:rPr>
         <w:t>2.3 User Characteristics</w:t>
       </w:r>
-      <w:bookmarkEnd w:id="9"/>
+      <w:bookmarkEnd w:id="10"/>
     </w:p>
     <w:p>
       <w:pPr>
@@ -5800,7 +5931,17 @@
           <w:sz w:val="24"/>
           <w:szCs w:val="24"/>
         </w:rPr>
-        <w:t>For the iOS application, the students will be able to login and begin learning their math facts. At the home screen, the students will be presented with a map that contains levels to choose from. The difficulty of the levels ranges from easy to difficult, with the first level being easy. They will also not be able to access levels if they did not master the previous level. Once a student selects an available level, they will be presented with 2 choices, practice mode and test mode. After selecting the desired mode, they should be prompted with math questions which they will be asked to enter input for.</w:t>
+        <w:t xml:space="preserve">For the iOS application, the students will be able to login and begin learning their math facts. At the home screen, the students will be presented with a map that contains levels to choose from. The difficulty of the levels ranges from easy to difficult, with the first level being easy. They will also not be able to access levels if they did not master the previous level. Once a student selects an available level, they will be presented with 2 choices, practice mode and test </w:t>
+      </w:r>
+      <w:r>
+        <w:rPr>
+          <w:rFonts w:ascii="Calibri" w:eastAsia="Times New Roman" w:hAnsi="Calibri" w:cs="Calibri"/>
+          <w:color w:val="000000"/>
+          <w:sz w:val="24"/>
+          <w:szCs w:val="24"/>
+        </w:rPr>
+        <w:lastRenderedPageBreak/>
+        <w:t>mode. After selecting the desired mode, they should be prompted with math questions which they will be asked to enter input for.</w:t>
       </w:r>
     </w:p>
     <w:p>
@@ -5829,7 +5970,6 @@
           <w:sz w:val="24"/>
           <w:szCs w:val="24"/>
         </w:rPr>
-        <w:lastRenderedPageBreak/>
         <w:t>The teachers will not be interacting with the iOS application, but instead the web portal. The web portal will allow a teacher to create their own personal account and login. After a teacher is logged into the web portal they will be able to create a class, and add students to the class. After the class and students are set up, the teacher will then be able create levels and add questions to levels. Once the students have interacted with the iOS application, the teacher will be able to access the student’s information from the web-portal. The teacher will be able to view the levels the students have competed, with the ability to enter a completed level to view more information. Inside of a level view, the teacher will be presented with more detailed information such as questions right, number of attempts, or time spent.</w:t>
       </w:r>
     </w:p>
@@ -5853,7 +5993,7 @@
           <w:szCs w:val="24"/>
         </w:rPr>
       </w:pPr>
-      <w:bookmarkStart w:id="10" w:name="_Toc411879515"/>
+      <w:bookmarkStart w:id="11" w:name="_Toc411895725"/>
       <w:r>
         <w:rPr>
           <w:rFonts w:eastAsia="Times New Roman"/>
@@ -5862,7 +6002,7 @@
         </w:rPr>
         <w:t>2.4 General Constraints</w:t>
       </w:r>
-      <w:bookmarkEnd w:id="10"/>
+      <w:bookmarkEnd w:id="11"/>
     </w:p>
     <w:p>
       <w:pPr>
@@ -5964,7 +6104,7 @@
           <w:szCs w:val="24"/>
         </w:rPr>
       </w:pPr>
-      <w:bookmarkStart w:id="11" w:name="_Toc411879516"/>
+      <w:bookmarkStart w:id="12" w:name="_Toc411895726"/>
       <w:r>
         <w:rPr>
           <w:rFonts w:eastAsia="Times New Roman"/>
@@ -5973,7 +6113,7 @@
         </w:rPr>
         <w:t>2.5 Assumptions and Dependencies</w:t>
       </w:r>
-      <w:bookmarkEnd w:id="11"/>
+      <w:bookmarkEnd w:id="12"/>
     </w:p>
     <w:p>
       <w:pPr>
@@ -6043,7 +6183,7 @@
           <w:szCs w:val="24"/>
         </w:rPr>
       </w:pPr>
-      <w:bookmarkStart w:id="12" w:name="_Toc411879517"/>
+      <w:bookmarkStart w:id="13" w:name="_Toc411895727"/>
       <w:r>
         <w:rPr>
           <w:rFonts w:eastAsia="Times New Roman"/>
@@ -6052,7 +6192,7 @@
         </w:rPr>
         <w:t>3. Specific Requirements</w:t>
       </w:r>
-      <w:bookmarkEnd w:id="12"/>
+      <w:bookmarkEnd w:id="13"/>
     </w:p>
     <w:p>
       <w:pPr>
@@ -6092,17 +6232,16 @@
           <w:sz w:val="44"/>
         </w:rPr>
       </w:pPr>
-      <w:bookmarkStart w:id="13" w:name="_Toc411879518"/>
+      <w:bookmarkStart w:id="14" w:name="_Toc411895728"/>
       <w:r>
         <w:rPr>
           <w:rFonts w:eastAsia="Times New Roman"/>
           <w:b/>
           <w:sz w:val="44"/>
         </w:rPr>
-        <w:lastRenderedPageBreak/>
         <w:t>3.1 External Interface Requirements</w:t>
       </w:r>
-      <w:bookmarkEnd w:id="13"/>
+      <w:bookmarkEnd w:id="14"/>
     </w:p>
     <w:p>
       <w:pPr>
@@ -6142,7 +6281,7 @@
           <w:szCs w:val="36"/>
         </w:rPr>
       </w:pPr>
-      <w:bookmarkStart w:id="14" w:name="_Toc411879519"/>
+      <w:bookmarkStart w:id="15" w:name="_Toc411895729"/>
       <w:r>
         <w:rPr>
           <w:b/>
@@ -6151,7 +6290,7 @@
         </w:rPr>
         <w:t>3.1.1 User Interfaces</w:t>
       </w:r>
-      <w:bookmarkEnd w:id="14"/>
+      <w:bookmarkEnd w:id="15"/>
     </w:p>
     <w:p>
       <w:pPr>
@@ -6421,17 +6560,8 @@
           <w:sz w:val="24"/>
           <w:szCs w:val="24"/>
         </w:rPr>
-        <w:t xml:space="preserve">Once the teacher has registered and signed in, they will be presented with an option to create a class, see Figure 4. After a class is created, they should then be allowed to start adding students </w:t>
-      </w:r>
-      <w:r>
-        <w:rPr>
-          <w:rFonts w:ascii="Calibri" w:eastAsia="Times New Roman" w:hAnsi="Calibri" w:cs="Calibri"/>
-          <w:color w:val="000000"/>
-          <w:sz w:val="24"/>
-          <w:szCs w:val="24"/>
-        </w:rPr>
         <w:lastRenderedPageBreak/>
-        <w:t>to the class by selecting the “Add Student” button. Once they are finished adding students they should be able to select the “Done” button, see Figure 5.</w:t>
+        <w:t>Once the teacher has registered and signed in, they will be presented with an option to create a class, see Figure 4. After a class is created, they should then be allowed to start adding students to the class by selecting the “Add Student” button. Once they are finished adding students they should be able to select the “Done” button, see Figure 5.</w:t>
       </w:r>
     </w:p>
     <w:p>
@@ -6669,11 +6799,135 @@
       <w:pPr>
         <w:spacing w:after="0" w:line="240" w:lineRule="auto"/>
         <w:rPr>
-          <w:rFonts w:ascii="Times New Roman" w:eastAsia="Times New Roman" w:hAnsi="Times New Roman" w:cs="Times New Roman"/>
-          <w:sz w:val="24"/>
-          <w:szCs w:val="24"/>
-        </w:rPr>
-      </w:pPr>
+          <w:rFonts w:ascii="Calibri" w:eastAsia="Times New Roman" w:hAnsi="Calibri" w:cs="Calibri"/>
+          <w:color w:val="000000"/>
+        </w:rPr>
+      </w:pPr>
+    </w:p>
+    <w:p>
+      <w:pPr>
+        <w:spacing w:after="0" w:line="240" w:lineRule="auto"/>
+        <w:rPr>
+          <w:rFonts w:ascii="Calibri" w:eastAsia="Times New Roman" w:hAnsi="Calibri" w:cs="Calibri"/>
+          <w:color w:val="000000"/>
+        </w:rPr>
+      </w:pPr>
+    </w:p>
+    <w:p>
+      <w:pPr>
+        <w:spacing w:after="0" w:line="240" w:lineRule="auto"/>
+        <w:rPr>
+          <w:rFonts w:ascii="Calibri" w:eastAsia="Times New Roman" w:hAnsi="Calibri" w:cs="Calibri"/>
+          <w:color w:val="000000"/>
+        </w:rPr>
+      </w:pPr>
+    </w:p>
+    <w:p>
+      <w:pPr>
+        <w:spacing w:after="0" w:line="240" w:lineRule="auto"/>
+        <w:rPr>
+          <w:rFonts w:ascii="Calibri" w:eastAsia="Times New Roman" w:hAnsi="Calibri" w:cs="Calibri"/>
+          <w:color w:val="000000"/>
+        </w:rPr>
+      </w:pPr>
+    </w:p>
+    <w:p>
+      <w:pPr>
+        <w:spacing w:after="0" w:line="240" w:lineRule="auto"/>
+        <w:rPr>
+          <w:rFonts w:ascii="Calibri" w:eastAsia="Times New Roman" w:hAnsi="Calibri" w:cs="Calibri"/>
+          <w:color w:val="000000"/>
+        </w:rPr>
+      </w:pPr>
+    </w:p>
+    <w:p>
+      <w:pPr>
+        <w:spacing w:after="0" w:line="240" w:lineRule="auto"/>
+        <w:rPr>
+          <w:rFonts w:ascii="Calibri" w:eastAsia="Times New Roman" w:hAnsi="Calibri" w:cs="Calibri"/>
+          <w:color w:val="000000"/>
+        </w:rPr>
+      </w:pPr>
+    </w:p>
+    <w:p>
+      <w:pPr>
+        <w:spacing w:after="0" w:line="240" w:lineRule="auto"/>
+        <w:rPr>
+          <w:rFonts w:ascii="Calibri" w:eastAsia="Times New Roman" w:hAnsi="Calibri" w:cs="Calibri"/>
+          <w:color w:val="000000"/>
+        </w:rPr>
+      </w:pPr>
+    </w:p>
+    <w:p>
+      <w:pPr>
+        <w:spacing w:after="0" w:line="240" w:lineRule="auto"/>
+        <w:rPr>
+          <w:rFonts w:ascii="Calibri" w:eastAsia="Times New Roman" w:hAnsi="Calibri" w:cs="Calibri"/>
+          <w:color w:val="000000"/>
+        </w:rPr>
+      </w:pPr>
+    </w:p>
+    <w:p>
+      <w:pPr>
+        <w:spacing w:after="0" w:line="240" w:lineRule="auto"/>
+        <w:rPr>
+          <w:rFonts w:ascii="Calibri" w:eastAsia="Times New Roman" w:hAnsi="Calibri" w:cs="Calibri"/>
+          <w:color w:val="000000"/>
+        </w:rPr>
+      </w:pPr>
+    </w:p>
+    <w:p>
+      <w:pPr>
+        <w:spacing w:after="0" w:line="240" w:lineRule="auto"/>
+        <w:rPr>
+          <w:rFonts w:ascii="Calibri" w:eastAsia="Times New Roman" w:hAnsi="Calibri" w:cs="Calibri"/>
+          <w:color w:val="000000"/>
+        </w:rPr>
+      </w:pPr>
+    </w:p>
+    <w:p>
+      <w:pPr>
+        <w:spacing w:after="0" w:line="240" w:lineRule="auto"/>
+        <w:rPr>
+          <w:rFonts w:ascii="Calibri" w:eastAsia="Times New Roman" w:hAnsi="Calibri" w:cs="Calibri"/>
+          <w:color w:val="000000"/>
+        </w:rPr>
+      </w:pPr>
+    </w:p>
+    <w:p>
+      <w:pPr>
+        <w:spacing w:after="0" w:line="240" w:lineRule="auto"/>
+        <w:rPr>
+          <w:rFonts w:ascii="Calibri" w:eastAsia="Times New Roman" w:hAnsi="Calibri" w:cs="Calibri"/>
+          <w:color w:val="000000"/>
+        </w:rPr>
+      </w:pPr>
+    </w:p>
+    <w:p>
+      <w:pPr>
+        <w:spacing w:after="0" w:line="240" w:lineRule="auto"/>
+        <w:rPr>
+          <w:rFonts w:ascii="Calibri" w:eastAsia="Times New Roman" w:hAnsi="Calibri" w:cs="Calibri"/>
+          <w:color w:val="000000"/>
+        </w:rPr>
+      </w:pPr>
+    </w:p>
+    <w:p>
+      <w:pPr>
+        <w:spacing w:after="0" w:line="240" w:lineRule="auto"/>
+        <w:rPr>
+          <w:rFonts w:ascii="Times New Roman" w:eastAsia="Times New Roman" w:hAnsi="Times New Roman" w:cs="Times New Roman"/>
+          <w:sz w:val="24"/>
+          <w:szCs w:val="24"/>
+        </w:rPr>
+      </w:pPr>
+      <w:r>
+        <w:rPr>
+          <w:rFonts w:ascii="Calibri" w:eastAsia="Times New Roman" w:hAnsi="Calibri" w:cs="Calibri"/>
+          <w:color w:val="000000"/>
+        </w:rPr>
+        <w:t xml:space="preserve">  </w:t>
+      </w:r>
       <w:r>
         <w:rPr>
           <w:rFonts w:ascii="Calibri" w:eastAsia="Times New Roman" w:hAnsi="Calibri" w:cs="Calibri"/>
@@ -6697,7 +6951,6 @@
           <w:noProof/>
           <w:color w:val="000000"/>
         </w:rPr>
-        <w:lastRenderedPageBreak/>
         <w:drawing>
           <wp:inline distT="0" distB="0" distL="0" distR="0">
             <wp:extent cx="4848225" cy="3191510"/>
@@ -6940,33 +7193,6 @@
       <w:pPr>
         <w:spacing w:after="0" w:line="240" w:lineRule="auto"/>
         <w:rPr>
-          <w:rFonts w:ascii="Calibri" w:eastAsia="Times New Roman" w:hAnsi="Calibri" w:cs="Calibri"/>
-          <w:color w:val="000000"/>
-        </w:rPr>
-      </w:pPr>
-    </w:p>
-    <w:p>
-      <w:pPr>
-        <w:spacing w:after="0" w:line="240" w:lineRule="auto"/>
-        <w:rPr>
-          <w:rFonts w:ascii="Calibri" w:eastAsia="Times New Roman" w:hAnsi="Calibri" w:cs="Calibri"/>
-          <w:color w:val="000000"/>
-        </w:rPr>
-      </w:pPr>
-    </w:p>
-    <w:p>
-      <w:pPr>
-        <w:spacing w:after="0" w:line="240" w:lineRule="auto"/>
-        <w:rPr>
-          <w:rFonts w:ascii="Calibri" w:eastAsia="Times New Roman" w:hAnsi="Calibri" w:cs="Calibri"/>
-          <w:color w:val="000000"/>
-        </w:rPr>
-      </w:pPr>
-    </w:p>
-    <w:p>
-      <w:pPr>
-        <w:spacing w:after="0" w:line="240" w:lineRule="auto"/>
-        <w:rPr>
           <w:rFonts w:ascii="Times New Roman" w:eastAsia="Times New Roman" w:hAnsi="Times New Roman" w:cs="Times New Roman"/>
           <w:sz w:val="24"/>
           <w:szCs w:val="24"/>
@@ -7326,6 +7552,13 @@
           <w:rFonts w:ascii="Calibri" w:eastAsia="Times New Roman" w:hAnsi="Calibri" w:cs="Calibri"/>
           <w:color w:val="000000"/>
         </w:rPr>
+        <w:t xml:space="preserve"> </w:t>
+      </w:r>
+      <w:r>
+        <w:rPr>
+          <w:rFonts w:ascii="Calibri" w:eastAsia="Times New Roman" w:hAnsi="Calibri" w:cs="Calibri"/>
+          <w:color w:val="000000"/>
+        </w:rPr>
         <w:t>Figure 9 - Adding a new question</w:t>
       </w:r>
     </w:p>
@@ -8093,7 +8326,7 @@
           <w:szCs w:val="36"/>
         </w:rPr>
       </w:pPr>
-      <w:bookmarkStart w:id="15" w:name="_Toc411879520"/>
+      <w:bookmarkStart w:id="16" w:name="_Toc411895730"/>
       <w:r>
         <w:rPr>
           <w:rFonts w:eastAsia="Times New Roman"/>
@@ -8104,7 +8337,7 @@
         <w:lastRenderedPageBreak/>
         <w:t>3.1.2 Hardware Interfaces</w:t>
       </w:r>
-      <w:bookmarkEnd w:id="15"/>
+      <w:bookmarkEnd w:id="16"/>
     </w:p>
     <w:p>
       <w:pPr>
@@ -8144,7 +8377,7 @@
           <w:szCs w:val="36"/>
         </w:rPr>
       </w:pPr>
-      <w:bookmarkStart w:id="16" w:name="_Toc411879521"/>
+      <w:bookmarkStart w:id="17" w:name="_Toc411895731"/>
       <w:r>
         <w:rPr>
           <w:rFonts w:eastAsia="Times New Roman"/>
@@ -8154,42 +8387,24 @@
         </w:rPr>
         <w:t>3.1.3 Software Interfaces</w:t>
       </w:r>
-      <w:bookmarkEnd w:id="16"/>
-    </w:p>
-    <w:p>
-      <w:pPr>
-        <w:spacing w:after="0" w:line="240" w:lineRule="auto"/>
-        <w:rPr>
-          <w:rFonts w:ascii="Times New Roman" w:eastAsia="Times New Roman" w:hAnsi="Times New Roman" w:cs="Times New Roman"/>
-          <w:sz w:val="28"/>
-          <w:szCs w:val="24"/>
-        </w:rPr>
-      </w:pPr>
-      <w:r>
-        <w:rPr>
-          <w:rFonts w:ascii="Calibri" w:eastAsia="Times New Roman" w:hAnsi="Calibri" w:cs="Calibri"/>
-          <w:color w:val="000000"/>
-          <w:sz w:val="24"/>
-        </w:rPr>
-        <w:t xml:space="preserve">The iOS application will be standalone application running </w:t>
-      </w:r>
-      <w:proofErr w:type="spellStart"/>
-      <w:r>
-        <w:rPr>
-          <w:rFonts w:ascii="Calibri" w:eastAsia="Times New Roman" w:hAnsi="Calibri" w:cs="Calibri"/>
-          <w:color w:val="000000"/>
-          <w:sz w:val="24"/>
-        </w:rPr>
-        <w:t>Xcode</w:t>
-      </w:r>
-      <w:proofErr w:type="spellEnd"/>
-      <w:r>
-        <w:rPr>
-          <w:rFonts w:ascii="Calibri" w:eastAsia="Times New Roman" w:hAnsi="Calibri" w:cs="Calibri"/>
-          <w:color w:val="000000"/>
-          <w:sz w:val="24"/>
-        </w:rPr>
-        <w:t>. It will communicate to our database directly, and will be using database queries. Our database itself, will be built with MySQL, which will send and receive the queries from both the iOS application and the web portal. The web portal will comprise of PHP, HTML, CSS, and JavaScript.</w:t>
+      <w:bookmarkEnd w:id="17"/>
+    </w:p>
+    <w:p>
+      <w:pPr>
+        <w:spacing w:after="0" w:line="240" w:lineRule="auto"/>
+        <w:rPr>
+          <w:rFonts w:ascii="Times New Roman" w:eastAsia="Times New Roman" w:hAnsi="Times New Roman" w:cs="Times New Roman"/>
+          <w:sz w:val="28"/>
+          <w:szCs w:val="24"/>
+        </w:rPr>
+      </w:pPr>
+      <w:r>
+        <w:rPr>
+          <w:rFonts w:ascii="Calibri" w:eastAsia="Times New Roman" w:hAnsi="Calibri" w:cs="Calibri"/>
+          <w:color w:val="000000"/>
+          <w:sz w:val="24"/>
+        </w:rPr>
+        <w:t>The iOS application will be standalone application running Xcode. It will communicate to our database directly, and will be using database queries. Our database itself, will be built with MySQL, which will send and receive the queries from both the iOS application and the web portal. The web portal will comprise of PHP, HTML, CSS, and JavaScript.</w:t>
       </w:r>
     </w:p>
     <w:p>
@@ -8212,7 +8427,7 @@
           <w:szCs w:val="36"/>
         </w:rPr>
       </w:pPr>
-      <w:bookmarkStart w:id="17" w:name="_Toc411879522"/>
+      <w:bookmarkStart w:id="18" w:name="_Toc411895732"/>
       <w:r>
         <w:rPr>
           <w:rFonts w:eastAsia="Times New Roman"/>
@@ -8222,7 +8437,7 @@
         </w:rPr>
         <w:t>3.1.4 Communications Interfaces</w:t>
       </w:r>
-      <w:bookmarkEnd w:id="17"/>
+      <w:bookmarkEnd w:id="18"/>
     </w:p>
     <w:p>
       <w:pPr>
@@ -8330,9 +8545,21 @@
     </w:p>
     <w:p>
       <w:pPr>
-        <w:spacing w:after="240" w:line="240" w:lineRule="auto"/>
-        <w:rPr>
-          <w:rFonts w:ascii="Times New Roman" w:eastAsia="Times New Roman" w:hAnsi="Times New Roman" w:cs="Times New Roman"/>
+        <w:pStyle w:val="Heading2"/>
+        <w:rPr>
+          <w:rFonts w:ascii="Times New Roman" w:eastAsia="Times New Roman" w:hAnsi="Times New Roman" w:cs="Times New Roman"/>
+          <w:color w:val="auto"/>
+          <w:sz w:val="24"/>
+          <w:szCs w:val="24"/>
+        </w:rPr>
+      </w:pPr>
+    </w:p>
+    <w:p>
+      <w:pPr>
+        <w:pStyle w:val="Heading2"/>
+        <w:rPr>
+          <w:rFonts w:ascii="Times New Roman" w:eastAsia="Times New Roman" w:hAnsi="Times New Roman" w:cs="Times New Roman"/>
+          <w:color w:val="auto"/>
           <w:sz w:val="24"/>
           <w:szCs w:val="24"/>
         </w:rPr>
@@ -8348,7 +8575,7 @@
           <w:szCs w:val="44"/>
         </w:rPr>
       </w:pPr>
-      <w:bookmarkStart w:id="18" w:name="_Toc411879523"/>
+      <w:bookmarkStart w:id="19" w:name="_Toc411895733"/>
       <w:r>
         <w:rPr>
           <w:rFonts w:eastAsia="Times New Roman"/>
@@ -8356,10 +8583,9 @@
           <w:sz w:val="44"/>
           <w:szCs w:val="44"/>
         </w:rPr>
-        <w:lastRenderedPageBreak/>
         <w:t>3.2 Functional Requirements</w:t>
       </w:r>
-      <w:bookmarkEnd w:id="18"/>
+      <w:bookmarkEnd w:id="19"/>
     </w:p>
     <w:p>
       <w:pPr>
@@ -8399,7 +8625,7 @@
           <w:szCs w:val="36"/>
         </w:rPr>
       </w:pPr>
-      <w:bookmarkStart w:id="19" w:name="_Toc411879524"/>
+      <w:bookmarkStart w:id="20" w:name="_Toc411895734"/>
       <w:r>
         <w:rPr>
           <w:rFonts w:eastAsia="Times New Roman"/>
@@ -8409,7 +8635,7 @@
         </w:rPr>
         <w:t>3.2.1 User Class 1- Student</w:t>
       </w:r>
-      <w:bookmarkEnd w:id="19"/>
+      <w:bookmarkEnd w:id="20"/>
     </w:p>
     <w:p>
       <w:pPr>
@@ -8838,6 +9064,7 @@
           <w:rFonts w:eastAsia="Times New Roman"/>
           <w:sz w:val="28"/>
         </w:rPr>
+        <w:lastRenderedPageBreak/>
         <w:t>3.2.1.4 Functional Requirement 1.4</w:t>
       </w:r>
     </w:p>
@@ -8869,7 +9096,6 @@
           <w:sz w:val="28"/>
           <w:szCs w:val="26"/>
         </w:rPr>
-        <w:lastRenderedPageBreak/>
         <w:t>ID: FR4</w:t>
       </w:r>
     </w:p>
@@ -9387,7 +9613,6 @@
           <w:rFonts w:eastAsia="Times New Roman"/>
           <w:sz w:val="28"/>
         </w:rPr>
-        <w:lastRenderedPageBreak/>
         <w:t>3.2.1.8 Functional Requirement 1.8</w:t>
       </w:r>
     </w:p>
@@ -9849,6 +10074,7 @@
           <w:color w:val="000000"/>
           <w:sz w:val="24"/>
         </w:rPr>
+        <w:lastRenderedPageBreak/>
         <w:t>TITLE: Application Level End</w:t>
       </w:r>
     </w:p>
@@ -9867,7 +10093,6 @@
           <w:color w:val="000000"/>
           <w:sz w:val="24"/>
         </w:rPr>
-        <w:lastRenderedPageBreak/>
         <w:t>DESCRIPTION: After a student has completed a practice test or actual test level, they will be prompted with their level performance showing each of the questions they solved and the right answers.</w:t>
       </w:r>
       <w:r>
@@ -10026,9 +10251,9 @@
       <w:pPr>
         <w:spacing w:after="0" w:line="240" w:lineRule="auto"/>
         <w:rPr>
-          <w:rFonts w:ascii="Times New Roman" w:eastAsia="Times New Roman" w:hAnsi="Times New Roman" w:cs="Times New Roman"/>
-          <w:sz w:val="28"/>
-          <w:szCs w:val="24"/>
+          <w:rFonts w:ascii="Calibri" w:eastAsia="Times New Roman" w:hAnsi="Calibri" w:cs="Calibri"/>
+          <w:color w:val="000000"/>
+          <w:sz w:val="24"/>
         </w:rPr>
       </w:pPr>
       <w:r>
@@ -10042,6 +10267,131 @@
     </w:p>
     <w:p>
       <w:pPr>
+        <w:spacing w:after="0" w:line="240" w:lineRule="auto"/>
+        <w:rPr>
+          <w:rFonts w:ascii="Calibri" w:eastAsia="Times New Roman" w:hAnsi="Calibri" w:cs="Calibri"/>
+          <w:color w:val="000000"/>
+          <w:sz w:val="24"/>
+        </w:rPr>
+      </w:pPr>
+    </w:p>
+    <w:p>
+      <w:pPr>
+        <w:pStyle w:val="Heading4"/>
+        <w:rPr>
+          <w:rFonts w:ascii="Times New Roman" w:eastAsia="Times New Roman" w:hAnsi="Times New Roman" w:cs="Times New Roman"/>
+          <w:sz w:val="28"/>
+          <w:szCs w:val="24"/>
+        </w:rPr>
+      </w:pPr>
+      <w:r>
+        <w:rPr>
+          <w:rFonts w:eastAsia="Times New Roman"/>
+          <w:sz w:val="28"/>
+        </w:rPr>
+        <w:t>3.2.1.5 Functional Requirement 1.5</w:t>
+      </w:r>
+    </w:p>
+    <w:p/>
+    <w:p>
+      <w:pPr>
+        <w:spacing w:after="0" w:line="240" w:lineRule="auto"/>
+        <w:rPr>
+          <w:rFonts w:ascii="Times New Roman" w:eastAsia="Times New Roman" w:hAnsi="Times New Roman" w:cs="Times New Roman"/>
+          <w:szCs w:val="24"/>
+        </w:rPr>
+      </w:pPr>
+      <w:r>
+        <w:rPr>
+          <w:rFonts w:ascii="Calibri" w:eastAsia="Times New Roman" w:hAnsi="Calibri" w:cs="Times New Roman"/>
+          <w:b/>
+          <w:bCs/>
+          <w:color w:val="000000"/>
+          <w:sz w:val="28"/>
+          <w:szCs w:val="29"/>
+        </w:rPr>
+        <w:t>ID: FR13</w:t>
+      </w:r>
+    </w:p>
+    <w:p>
+      <w:pPr>
+        <w:spacing w:after="0" w:line="240" w:lineRule="auto"/>
+        <w:rPr>
+          <w:rFonts w:ascii="Times New Roman" w:eastAsia="Times New Roman" w:hAnsi="Times New Roman" w:cs="Times New Roman"/>
+          <w:sz w:val="24"/>
+          <w:szCs w:val="24"/>
+        </w:rPr>
+      </w:pPr>
+      <w:r>
+        <w:rPr>
+          <w:rFonts w:ascii="Calibri" w:eastAsia="Times New Roman" w:hAnsi="Calibri" w:cs="Times New Roman"/>
+          <w:color w:val="000000"/>
+          <w:sz w:val="24"/>
+          <w:szCs w:val="24"/>
+        </w:rPr>
+        <w:t>TITLE: Application User Input - Keyboard</w:t>
+      </w:r>
+    </w:p>
+    <w:p>
+      <w:pPr>
+        <w:spacing w:after="0" w:line="240" w:lineRule="auto"/>
+        <w:rPr>
+          <w:rFonts w:ascii="Times New Roman" w:eastAsia="Times New Roman" w:hAnsi="Times New Roman" w:cs="Times New Roman"/>
+          <w:sz w:val="24"/>
+          <w:szCs w:val="24"/>
+        </w:rPr>
+      </w:pPr>
+      <w:r>
+        <w:rPr>
+          <w:rFonts w:ascii="Calibri" w:eastAsia="Times New Roman" w:hAnsi="Calibri" w:cs="Times New Roman"/>
+          <w:color w:val="000000"/>
+          <w:sz w:val="24"/>
+          <w:szCs w:val="24"/>
+        </w:rPr>
+        <w:t>DESCRIPTION: The iOS application will have a built in drag and drop keyboard. It will not use the standard keyboard provided by iOS. This keyboard will allow students to drag and drop numbers from the screen into the answer box.</w:t>
+      </w:r>
+      <w:r>
+        <w:rPr>
+          <w:rFonts w:ascii="Calibri" w:eastAsia="Times New Roman" w:hAnsi="Calibri" w:cs="Times New Roman"/>
+          <w:color w:val="000000"/>
+          <w:sz w:val="24"/>
+          <w:szCs w:val="24"/>
+        </w:rPr>
+        <w:br/>
+        <w:t>RATIONAL: In order for student to answer questions.</w:t>
+      </w:r>
+    </w:p>
+    <w:p>
+      <w:pPr>
+        <w:spacing w:after="0" w:line="240" w:lineRule="auto"/>
+        <w:rPr>
+          <w:rFonts w:ascii="Times New Roman" w:eastAsia="Times New Roman" w:hAnsi="Times New Roman" w:cs="Times New Roman"/>
+          <w:sz w:val="24"/>
+          <w:szCs w:val="24"/>
+        </w:rPr>
+      </w:pPr>
+      <w:r>
+        <w:rPr>
+          <w:rFonts w:ascii="Calibri" w:eastAsia="Times New Roman" w:hAnsi="Calibri" w:cs="Times New Roman"/>
+          <w:color w:val="000000"/>
+          <w:sz w:val="24"/>
+          <w:szCs w:val="24"/>
+        </w:rPr>
+        <w:t>DEPENDENCY: None</w:t>
+      </w:r>
+    </w:p>
+    <w:p>
+      <w:pPr>
+        <w:spacing w:after="0" w:line="240" w:lineRule="auto"/>
+        <w:rPr>
+          <w:rFonts w:ascii="Times New Roman" w:eastAsia="Times New Roman" w:hAnsi="Times New Roman" w:cs="Times New Roman"/>
+          <w:sz w:val="28"/>
+          <w:szCs w:val="24"/>
+        </w:rPr>
+      </w:pPr>
+    </w:p>
+    <w:p>
+      <w:pPr>
         <w:pStyle w:val="Heading3"/>
         <w:rPr>
           <w:rFonts w:ascii="Times New Roman" w:eastAsia="Times New Roman" w:hAnsi="Times New Roman" w:cs="Times New Roman"/>
@@ -10056,7 +10406,7 @@
         </w:rPr>
         <w:br/>
       </w:r>
-      <w:bookmarkStart w:id="20" w:name="_Toc411879525"/>
+      <w:bookmarkStart w:id="21" w:name="_Toc411895735"/>
       <w:r>
         <w:rPr>
           <w:rFonts w:eastAsia="Times New Roman"/>
@@ -10065,7 +10415,7 @@
         </w:rPr>
         <w:t>3.2.2 User Class 2- Teacher</w:t>
       </w:r>
-      <w:bookmarkEnd w:id="20"/>
+      <w:bookmarkEnd w:id="21"/>
       <w:r>
         <w:rPr>
           <w:rFonts w:eastAsia="Times New Roman"/>
@@ -10150,7 +10500,7 @@
           <w:sz w:val="28"/>
           <w:szCs w:val="26"/>
         </w:rPr>
-        <w:t>FR13</w:t>
+        <w:t>FR14</w:t>
       </w:r>
     </w:p>
     <w:p>
@@ -10240,6 +10590,7 @@
           <w:rFonts w:eastAsia="Times New Roman"/>
           <w:sz w:val="28"/>
         </w:rPr>
+        <w:lastRenderedPageBreak/>
         <w:t>3.2.2.2 Functional Requirement 2.2</w:t>
       </w:r>
     </w:p>
@@ -10291,7 +10642,7 @@
           <w:sz w:val="28"/>
           <w:szCs w:val="26"/>
         </w:rPr>
-        <w:t>FR14</w:t>
+        <w:t>FR15</w:t>
       </w:r>
     </w:p>
     <w:p>
@@ -10432,25 +10783,24 @@
           <w:sz w:val="28"/>
           <w:szCs w:val="26"/>
         </w:rPr>
-        <w:t>FR15</w:t>
-      </w:r>
-    </w:p>
-    <w:p>
-      <w:pPr>
-        <w:spacing w:after="0" w:line="240" w:lineRule="auto"/>
-        <w:rPr>
-          <w:rFonts w:ascii="Times New Roman" w:eastAsia="Times New Roman" w:hAnsi="Times New Roman" w:cs="Times New Roman"/>
-          <w:sz w:val="28"/>
-          <w:szCs w:val="24"/>
-        </w:rPr>
-      </w:pPr>
-      <w:r>
-        <w:rPr>
-          <w:rFonts w:ascii="Calibri" w:eastAsia="Times New Roman" w:hAnsi="Calibri" w:cs="Calibri"/>
-          <w:color w:val="000000"/>
-          <w:sz w:val="24"/>
-        </w:rPr>
-        <w:lastRenderedPageBreak/>
+        <w:t>FR16</w:t>
+      </w:r>
+    </w:p>
+    <w:p>
+      <w:pPr>
+        <w:spacing w:after="0" w:line="240" w:lineRule="auto"/>
+        <w:rPr>
+          <w:rFonts w:ascii="Times New Roman" w:eastAsia="Times New Roman" w:hAnsi="Times New Roman" w:cs="Times New Roman"/>
+          <w:sz w:val="28"/>
+          <w:szCs w:val="24"/>
+        </w:rPr>
+      </w:pPr>
+      <w:r>
+        <w:rPr>
+          <w:rFonts w:ascii="Calibri" w:eastAsia="Times New Roman" w:hAnsi="Calibri" w:cs="Calibri"/>
+          <w:color w:val="000000"/>
+          <w:sz w:val="24"/>
+        </w:rPr>
         <w:t>TITLE:   Retrieve password - Web Portal</w:t>
       </w:r>
     </w:p>
@@ -10574,7 +10924,7 @@
           <w:sz w:val="28"/>
           <w:szCs w:val="26"/>
         </w:rPr>
-        <w:t>FR16</w:t>
+        <w:t>FR17</w:t>
       </w:r>
     </w:p>
     <w:p>
@@ -10715,7 +11065,7 @@
           <w:sz w:val="28"/>
           <w:szCs w:val="26"/>
         </w:rPr>
-        <w:t>FR17</w:t>
+        <w:t>FR18</w:t>
       </w:r>
     </w:p>
     <w:p>
@@ -10751,7 +11101,16 @@
           <w:color w:val="000000"/>
           <w:sz w:val="24"/>
         </w:rPr>
-        <w:t>DESCRIPTION: Once the teacher sets creates a class they will be able to add students to the class through the web portal. This page will have an add student button and a done button. If the teacher clicks the add student button they will be allowed to add the student to the class using the students first and last name. If the teacher does not need to add anyone to the class they can click the done button which will bring them to the teacher view page. Section 3.1.1.1, figure 5.</w:t>
+        <w:t xml:space="preserve">DESCRIPTION: Once the teacher sets creates a class they will be able to add students to the class through the web portal. This page will have an add student button and a done button. If the teacher clicks the add student button they will be allowed to add the student to the class using the students first and last name. If the teacher does not need to add anyone to the class they can click the done button which will bring them to the teacher view page. Section 3.1.1.1, </w:t>
+      </w:r>
+      <w:r>
+        <w:rPr>
+          <w:rFonts w:ascii="Calibri" w:eastAsia="Times New Roman" w:hAnsi="Calibri" w:cs="Calibri"/>
+          <w:color w:val="000000"/>
+          <w:sz w:val="24"/>
+        </w:rPr>
+        <w:lastRenderedPageBreak/>
+        <w:t>figure 5.</w:t>
       </w:r>
       <w:r>
         <w:rPr>
@@ -10856,7 +11215,7 @@
           <w:sz w:val="28"/>
           <w:szCs w:val="26"/>
         </w:rPr>
-        <w:t>FR18</w:t>
+        <w:t>FR19</w:t>
       </w:r>
     </w:p>
     <w:p>
@@ -10967,7 +11326,6 @@
           <w:color w:val="000000"/>
           <w:sz w:val="24"/>
         </w:rPr>
-        <w:lastRenderedPageBreak/>
         <w:t>DEPENDENCY: FR19, FR20</w:t>
       </w:r>
     </w:p>
@@ -11046,7 +11404,7 @@
           <w:sz w:val="28"/>
           <w:szCs w:val="26"/>
         </w:rPr>
-        <w:t>FR19</w:t>
+        <w:t>FR20</w:t>
       </w:r>
     </w:p>
     <w:p>
@@ -11203,7 +11561,7 @@
           <w:sz w:val="28"/>
           <w:szCs w:val="26"/>
         </w:rPr>
-        <w:t>FR20</w:t>
+        <w:t>FR21</w:t>
       </w:r>
     </w:p>
     <w:p>
@@ -11397,6 +11755,7 @@
           <w:rFonts w:eastAsia="Times New Roman"/>
           <w:sz w:val="28"/>
         </w:rPr>
+        <w:lastRenderedPageBreak/>
         <w:t>3.2.2.9 Functional Requirement 2.9</w:t>
       </w:r>
     </w:p>
@@ -11448,7 +11807,7 @@
           <w:sz w:val="28"/>
           <w:szCs w:val="26"/>
         </w:rPr>
-        <w:t>FR21</w:t>
+        <w:t>FR22</w:t>
       </w:r>
     </w:p>
     <w:p>
@@ -11638,17 +11997,16 @@
           <w:szCs w:val="24"/>
         </w:rPr>
       </w:pPr>
-      <w:bookmarkStart w:id="21" w:name="_Toc411879526"/>
+      <w:bookmarkStart w:id="22" w:name="_Toc411895736"/>
       <w:r>
         <w:rPr>
           <w:rFonts w:eastAsia="Times New Roman"/>
           <w:b/>
           <w:sz w:val="44"/>
         </w:rPr>
-        <w:lastRenderedPageBreak/>
         <w:t>3.3 Non-Functional Requirements</w:t>
       </w:r>
-      <w:bookmarkEnd w:id="21"/>
+      <w:bookmarkEnd w:id="22"/>
     </w:p>
     <w:p>
       <w:pPr>
@@ -11669,7 +12027,7 @@
           <w:sz w:val="40"/>
         </w:rPr>
       </w:pPr>
-      <w:bookmarkStart w:id="22" w:name="_Toc411879527"/>
+      <w:bookmarkStart w:id="23" w:name="_Toc411895737"/>
       <w:r>
         <w:rPr>
           <w:rFonts w:eastAsia="Times New Roman"/>
@@ -11678,7 +12036,7 @@
         </w:rPr>
         <w:t>3.3.1 Performance</w:t>
       </w:r>
-      <w:bookmarkEnd w:id="22"/>
+      <w:bookmarkEnd w:id="23"/>
     </w:p>
     <w:p>
       <w:pPr>
@@ -11992,25 +12350,7 @@
           <w:color w:val="000000"/>
           <w:sz w:val="24"/>
         </w:rPr>
-        <w:t xml:space="preserve">TITLE: iOS Entering </w:t>
-      </w:r>
-      <w:proofErr w:type="spellStart"/>
-      <w:r>
-        <w:rPr>
-          <w:rFonts w:ascii="Calibri" w:eastAsia="Times New Roman" w:hAnsi="Calibri" w:cs="Calibri"/>
-          <w:color w:val="000000"/>
-          <w:sz w:val="24"/>
-        </w:rPr>
-        <w:t>PlayScreen</w:t>
-      </w:r>
-      <w:proofErr w:type="spellEnd"/>
-      <w:r>
-        <w:rPr>
-          <w:rFonts w:ascii="Calibri" w:eastAsia="Times New Roman" w:hAnsi="Calibri" w:cs="Calibri"/>
-          <w:color w:val="000000"/>
-          <w:sz w:val="24"/>
-        </w:rPr>
-        <w:t xml:space="preserve"> Time</w:t>
+        <w:t>TITLE: iOS Entering PlayScreen Time</w:t>
       </w:r>
     </w:p>
     <w:p>
@@ -12104,16 +12444,17 @@
           <w:sz w:val="40"/>
         </w:rPr>
       </w:pPr>
-      <w:bookmarkStart w:id="23" w:name="_Toc411879528"/>
+      <w:bookmarkStart w:id="24" w:name="_Toc411895738"/>
       <w:r>
         <w:rPr>
           <w:rFonts w:eastAsia="Times New Roman"/>
           <w:b/>
           <w:sz w:val="36"/>
         </w:rPr>
+        <w:lastRenderedPageBreak/>
         <w:t>3.3.2 Reliability</w:t>
       </w:r>
-      <w:bookmarkEnd w:id="23"/>
+      <w:bookmarkEnd w:id="24"/>
     </w:p>
     <w:p>
       <w:pPr>
@@ -12217,16 +12558,6 @@
         </w:rPr>
         <w:t>WISH: 100% accuracy.</w:t>
       </w:r>
-    </w:p>
-    <w:p>
-      <w:pPr>
-        <w:spacing w:after="240" w:line="240" w:lineRule="auto"/>
-        <w:rPr>
-          <w:rFonts w:ascii="Times New Roman" w:eastAsia="Times New Roman" w:hAnsi="Times New Roman" w:cs="Times New Roman"/>
-          <w:sz w:val="28"/>
-          <w:szCs w:val="24"/>
-        </w:rPr>
-      </w:pPr>
     </w:p>
     <w:p>
       <w:pPr>
@@ -12247,7 +12578,7 @@
           <w:sz w:val="36"/>
         </w:rPr>
       </w:pPr>
-      <w:bookmarkStart w:id="24" w:name="_Toc411879529"/>
+      <w:bookmarkStart w:id="25" w:name="_Toc411895739"/>
       <w:r>
         <w:rPr>
           <w:rFonts w:eastAsia="Times New Roman"/>
@@ -12256,7 +12587,7 @@
         </w:rPr>
         <w:t>3.3.3 Availability</w:t>
       </w:r>
-      <w:bookmarkEnd w:id="24"/>
+      <w:bookmarkEnd w:id="25"/>
     </w:p>
     <w:p/>
     <w:p>
@@ -12456,7 +12787,7 @@
           <w:sz w:val="40"/>
         </w:rPr>
       </w:pPr>
-      <w:bookmarkStart w:id="25" w:name="_Toc411879530"/>
+      <w:bookmarkStart w:id="26" w:name="_Toc411895740"/>
       <w:r>
         <w:rPr>
           <w:rFonts w:eastAsia="Times New Roman"/>
@@ -12465,7 +12796,7 @@
         </w:rPr>
         <w:t>3.3.4 Security</w:t>
       </w:r>
-      <w:bookmarkEnd w:id="25"/>
+      <w:bookmarkEnd w:id="26"/>
     </w:p>
     <w:p>
       <w:pPr>
@@ -13273,6 +13604,7 @@
           <w:color w:val="000000"/>
           <w:sz w:val="24"/>
         </w:rPr>
+        <w:lastRenderedPageBreak/>
         <w:t>DESCRIPTION: Security of the limiting login attempts within the iOS application.</w:t>
       </w:r>
     </w:p>
@@ -13325,32 +13657,22 @@
     <w:p>
       <w:pPr>
         <w:pStyle w:val="Heading3"/>
+        <w:rPr>
+          <w:rFonts w:ascii="Times New Roman" w:eastAsia="Times New Roman" w:hAnsi="Times New Roman" w:cs="Times New Roman"/>
+          <w:b/>
+          <w:sz w:val="40"/>
+        </w:rPr>
+      </w:pPr>
+      <w:bookmarkStart w:id="27" w:name="_Toc411895741"/>
+      <w:r>
         <w:rPr>
           <w:rFonts w:eastAsia="Times New Roman"/>
           <w:b/>
           <w:sz w:val="36"/>
         </w:rPr>
-      </w:pPr>
-    </w:p>
-    <w:p>
-      <w:pPr>
-        <w:pStyle w:val="Heading3"/>
-        <w:rPr>
-          <w:rFonts w:ascii="Times New Roman" w:eastAsia="Times New Roman" w:hAnsi="Times New Roman" w:cs="Times New Roman"/>
-          <w:b/>
-          <w:sz w:val="40"/>
-        </w:rPr>
-      </w:pPr>
-      <w:bookmarkStart w:id="26" w:name="_Toc411879531"/>
-      <w:r>
-        <w:rPr>
-          <w:rFonts w:eastAsia="Times New Roman"/>
-          <w:b/>
-          <w:sz w:val="36"/>
-        </w:rPr>
         <w:t>3.3.5 Maintainability</w:t>
       </w:r>
-      <w:bookmarkEnd w:id="26"/>
+      <w:bookmarkEnd w:id="27"/>
     </w:p>
     <w:p>
       <w:pPr>
@@ -13469,7 +13791,7 @@
           <w:szCs w:val="24"/>
         </w:rPr>
       </w:pPr>
-      <w:bookmarkStart w:id="27" w:name="_Toc411879532"/>
+      <w:bookmarkStart w:id="28" w:name="_Toc411895742"/>
       <w:r>
         <w:rPr>
           <w:rFonts w:eastAsia="Times New Roman"/>
@@ -13478,7 +13800,7 @@
         </w:rPr>
         <w:t>3.4 Design Constraints</w:t>
       </w:r>
-      <w:bookmarkEnd w:id="27"/>
+      <w:bookmarkEnd w:id="28"/>
       <w:r>
         <w:rPr>
           <w:rFonts w:eastAsia="Times New Roman"/>
@@ -13877,7 +14199,7 @@
           <w:sz w:val="56"/>
         </w:rPr>
       </w:pPr>
-      <w:bookmarkStart w:id="28" w:name="_Toc411879533"/>
+      <w:bookmarkStart w:id="29" w:name="_Toc411895743"/>
       <w:r>
         <w:rPr>
           <w:b/>
@@ -13886,7 +14208,7 @@
         <w:lastRenderedPageBreak/>
         <w:t>4. Analysis Models</w:t>
       </w:r>
-      <w:bookmarkEnd w:id="28"/>
+      <w:bookmarkEnd w:id="29"/>
     </w:p>
     <w:p>
       <w:pPr>
@@ -13902,7 +14224,7 @@
           <w:sz w:val="44"/>
         </w:rPr>
       </w:pPr>
-      <w:bookmarkStart w:id="29" w:name="_Toc411879534"/>
+      <w:bookmarkStart w:id="30" w:name="_Toc411895744"/>
       <w:r>
         <w:rPr>
           <w:b/>
@@ -13910,7 +14232,7 @@
         </w:rPr>
         <w:t>4.1 Data Flow Diagrams (DFD)</w:t>
       </w:r>
-      <w:bookmarkEnd w:id="29"/>
+      <w:bookmarkEnd w:id="30"/>
     </w:p>
     <w:p/>
     <w:p>
@@ -13986,10 +14308,159 @@
       <w:pPr>
         <w:pStyle w:val="Heading2"/>
         <w:rPr>
+          <w:rFonts w:ascii="Times New Roman" w:eastAsia="Times New Roman" w:hAnsi="Times New Roman" w:cs="Times New Roman"/>
+          <w:b/>
+          <w:sz w:val="44"/>
+          <w:szCs w:val="24"/>
+        </w:rPr>
+      </w:pPr>
+      <w:bookmarkStart w:id="31" w:name="_Toc411895745"/>
+      <w:r>
+        <w:rPr>
           <w:rFonts w:eastAsia="Times New Roman"/>
           <w:b/>
           <w:sz w:val="44"/>
         </w:rPr>
+        <w:t>4.2 Prioritization and Release Plan</w:t>
+      </w:r>
+      <w:bookmarkEnd w:id="31"/>
+    </w:p>
+    <w:p>
+      <w:pPr>
+        <w:spacing w:after="0" w:line="240" w:lineRule="auto"/>
+        <w:rPr>
+          <w:rFonts w:ascii="Times New Roman" w:eastAsia="Times New Roman" w:hAnsi="Times New Roman" w:cs="Times New Roman"/>
+          <w:sz w:val="28"/>
+          <w:szCs w:val="24"/>
+        </w:rPr>
+      </w:pPr>
+      <w:r>
+        <w:rPr>
+          <w:rFonts w:ascii="Calibri" w:eastAsia="Times New Roman" w:hAnsi="Calibri" w:cs="Calibri"/>
+          <w:color w:val="000000"/>
+          <w:sz w:val="24"/>
+        </w:rPr>
+        <w:t xml:space="preserve">In order to figure out how to understand which requirements will be built into which prototypes, a prioritization of requirements is needed. This section covers the choices the team made for the prioritization of requirements, and shows </w:t>
+      </w:r>
+      <w:r>
+        <w:rPr>
+          <w:rFonts w:ascii="Calibri" w:eastAsia="Times New Roman" w:hAnsi="Calibri" w:cs="Calibri"/>
+          <w:color w:val="000000"/>
+          <w:sz w:val="24"/>
+        </w:rPr>
+        <w:t>an</w:t>
+      </w:r>
+      <w:r>
+        <w:rPr>
+          <w:rFonts w:ascii="Calibri" w:eastAsia="Times New Roman" w:hAnsi="Calibri" w:cs="Calibri"/>
+          <w:color w:val="000000"/>
+          <w:sz w:val="24"/>
+        </w:rPr>
+        <w:t xml:space="preserve"> estimated plan for when each prototype and requirement will be developed and released. Appendix I, II, and III show the priority of the requirements and the intended release plan.</w:t>
+      </w:r>
+    </w:p>
+    <w:p>
+      <w:pPr>
+        <w:pStyle w:val="Heading3"/>
+        <w:rPr>
+          <w:rFonts w:ascii="Times New Roman" w:eastAsia="Times New Roman" w:hAnsi="Times New Roman" w:cs="Times New Roman"/>
+          <w:b/>
+          <w:sz w:val="40"/>
+        </w:rPr>
+      </w:pPr>
+      <w:bookmarkStart w:id="32" w:name="_Toc411895746"/>
+      <w:r>
+        <w:rPr>
+          <w:rFonts w:eastAsia="Times New Roman"/>
+          <w:b/>
+          <w:sz w:val="36"/>
+        </w:rPr>
+        <w:lastRenderedPageBreak/>
+        <w:t>4.2.1 Choosing the Priority</w:t>
+      </w:r>
+      <w:bookmarkEnd w:id="32"/>
+    </w:p>
+    <w:p>
+      <w:pPr>
+        <w:spacing w:after="0" w:line="240" w:lineRule="auto"/>
+        <w:rPr>
+          <w:rFonts w:ascii="Calibri" w:eastAsia="Times New Roman" w:hAnsi="Calibri" w:cs="Calibri"/>
+          <w:color w:val="000000"/>
+          <w:sz w:val="24"/>
+        </w:rPr>
+      </w:pPr>
+      <w:r>
+        <w:rPr>
+          <w:rFonts w:ascii="Calibri" w:eastAsia="Times New Roman" w:hAnsi="Calibri" w:cs="Calibri"/>
+          <w:color w:val="000000"/>
+          <w:sz w:val="24"/>
+        </w:rPr>
+        <w:t>While prioritizing the requirements the team decided to pick out top 20 requirements that were most important for defining what the system actually did. These 20 requirements were heavily based on the two ender user’s perspective</w:t>
+      </w:r>
+      <w:r>
+        <w:rPr>
+          <w:rFonts w:ascii="Calibri" w:eastAsia="Times New Roman" w:hAnsi="Calibri" w:cs="Calibri"/>
+          <w:color w:val="000000"/>
+          <w:sz w:val="24"/>
+        </w:rPr>
+        <w:t xml:space="preserve">s, the teacher and the student. 13 of these requirements ended up being functional requirements, while the remaining were nonfunctional. </w:t>
+      </w:r>
+      <w:r>
+        <w:rPr>
+          <w:rFonts w:ascii="Calibri" w:eastAsia="Times New Roman" w:hAnsi="Calibri" w:cs="Calibri"/>
+          <w:color w:val="000000"/>
+          <w:sz w:val="24"/>
+        </w:rPr>
+        <w:t>The remaining requirements were prioritized by most likely needed for students and teachers to use the system, to least likely.</w:t>
+      </w:r>
+      <w:r>
+        <w:rPr>
+          <w:rFonts w:ascii="Calibri" w:eastAsia="Times New Roman" w:hAnsi="Calibri" w:cs="Calibri"/>
+          <w:color w:val="000000"/>
+          <w:sz w:val="24"/>
+        </w:rPr>
+        <w:t xml:space="preserve"> The requirements with lower priority were performance requirements, while the higher priority requirements were additional functionality, such as the ability of the teacher to add questions to levels.</w:t>
+      </w:r>
+    </w:p>
+    <w:p>
+      <w:pPr>
+        <w:spacing w:after="0" w:line="240" w:lineRule="auto"/>
+        <w:rPr>
+          <w:rFonts w:ascii="Times New Roman" w:eastAsia="Times New Roman" w:hAnsi="Times New Roman" w:cs="Times New Roman"/>
+          <w:sz w:val="28"/>
+          <w:szCs w:val="24"/>
+        </w:rPr>
+      </w:pPr>
+    </w:p>
+    <w:p>
+      <w:pPr>
+        <w:pStyle w:val="Heading1"/>
+        <w:rPr>
+          <w:rFonts w:ascii="Times New Roman" w:eastAsia="Times New Roman" w:hAnsi="Times New Roman" w:cs="Times New Roman"/>
+          <w:b/>
+          <w:sz w:val="48"/>
+          <w:szCs w:val="24"/>
+        </w:rPr>
+      </w:pPr>
+      <w:bookmarkStart w:id="33" w:name="_Toc411895747"/>
+      <w:r>
+        <w:rPr>
+          <w:rFonts w:eastAsia="Times New Roman"/>
+          <w:b/>
+          <w:sz w:val="56"/>
+        </w:rPr>
+        <w:t>Appendix</w:t>
+      </w:r>
+      <w:bookmarkEnd w:id="33"/>
+    </w:p>
+    <w:p>
+      <w:pPr>
+        <w:spacing w:after="0" w:line="240" w:lineRule="auto"/>
+        <w:rPr>
+          <w:rFonts w:ascii="Times New Roman" w:eastAsia="Times New Roman" w:hAnsi="Times New Roman" w:cs="Times New Roman"/>
+          <w:sz w:val="24"/>
+          <w:szCs w:val="24"/>
+        </w:rPr>
       </w:pPr>
     </w:p>
     <w:p>
@@ -14002,183 +14473,16 @@
           <w:szCs w:val="24"/>
         </w:rPr>
       </w:pPr>
-      <w:bookmarkStart w:id="30" w:name="_Toc411879535"/>
+      <w:bookmarkStart w:id="34" w:name="_Toc411895748"/>
       <w:r>
         <w:rPr>
           <w:rFonts w:eastAsia="Times New Roman"/>
           <w:b/>
           <w:sz w:val="44"/>
         </w:rPr>
-        <w:t>4.2 Prioritization and Release Plan</w:t>
-      </w:r>
-      <w:bookmarkEnd w:id="30"/>
-    </w:p>
-    <w:p>
-      <w:pPr>
-        <w:spacing w:after="0" w:line="240" w:lineRule="auto"/>
-        <w:rPr>
-          <w:rFonts w:ascii="Times New Roman" w:eastAsia="Times New Roman" w:hAnsi="Times New Roman" w:cs="Times New Roman"/>
-          <w:sz w:val="28"/>
-          <w:szCs w:val="24"/>
-        </w:rPr>
-      </w:pPr>
-      <w:r>
-        <w:rPr>
-          <w:rFonts w:ascii="Calibri" w:eastAsia="Times New Roman" w:hAnsi="Calibri" w:cs="Calibri"/>
-          <w:color w:val="000000"/>
-          <w:sz w:val="24"/>
-        </w:rPr>
-        <w:t xml:space="preserve">In order to figure out how to understand which requirements will be built into which prototypes, a prioritization of requirements is needed. This section covers the choices the team made for the prioritization of requirements, and shows </w:t>
-      </w:r>
-      <w:r>
-        <w:rPr>
-          <w:rFonts w:ascii="Calibri" w:eastAsia="Times New Roman" w:hAnsi="Calibri" w:cs="Calibri"/>
-          <w:color w:val="000000"/>
-          <w:sz w:val="24"/>
-        </w:rPr>
-        <w:t>an</w:t>
-      </w:r>
-      <w:r>
-        <w:rPr>
-          <w:rFonts w:ascii="Calibri" w:eastAsia="Times New Roman" w:hAnsi="Calibri" w:cs="Calibri"/>
-          <w:color w:val="000000"/>
-          <w:sz w:val="24"/>
-        </w:rPr>
-        <w:t xml:space="preserve"> estimated plan for when each </w:t>
-      </w:r>
-      <w:r>
-        <w:rPr>
-          <w:rFonts w:ascii="Calibri" w:eastAsia="Times New Roman" w:hAnsi="Calibri" w:cs="Calibri"/>
-          <w:color w:val="000000"/>
-          <w:sz w:val="24"/>
-        </w:rPr>
-        <w:lastRenderedPageBreak/>
-        <w:t>prototype and requirement will be developed and released. Appendix I, II, and III show the priority of the requirements and the intended release plan.</w:t>
-      </w:r>
-    </w:p>
-    <w:p>
-      <w:pPr>
-        <w:spacing w:after="0" w:line="240" w:lineRule="auto"/>
-        <w:rPr>
-          <w:rFonts w:ascii="Times New Roman" w:eastAsia="Times New Roman" w:hAnsi="Times New Roman" w:cs="Times New Roman"/>
-          <w:sz w:val="28"/>
-          <w:szCs w:val="24"/>
-        </w:rPr>
-      </w:pPr>
-    </w:p>
-    <w:p>
-      <w:pPr>
-        <w:pStyle w:val="Heading3"/>
-        <w:rPr>
-          <w:rFonts w:ascii="Calibri" w:eastAsia="Times New Roman" w:hAnsi="Calibri" w:cs="Calibri"/>
-          <w:b/>
-          <w:bCs/>
-          <w:color w:val="000000"/>
-          <w:sz w:val="36"/>
-          <w:szCs w:val="33"/>
-        </w:rPr>
-      </w:pPr>
-    </w:p>
-    <w:p>
-      <w:pPr>
-        <w:pStyle w:val="Heading3"/>
-        <w:rPr>
-          <w:rFonts w:ascii="Times New Roman" w:eastAsia="Times New Roman" w:hAnsi="Times New Roman" w:cs="Times New Roman"/>
-          <w:b/>
-          <w:sz w:val="40"/>
-        </w:rPr>
-      </w:pPr>
-      <w:bookmarkStart w:id="31" w:name="_Toc411879536"/>
-      <w:r>
-        <w:rPr>
-          <w:rFonts w:eastAsia="Times New Roman"/>
-          <w:b/>
-          <w:sz w:val="36"/>
-        </w:rPr>
-        <w:t>4.2.1 Choosing the Priority</w:t>
-      </w:r>
-      <w:bookmarkEnd w:id="31"/>
-    </w:p>
-    <w:p>
-      <w:pPr>
-        <w:spacing w:after="0" w:line="240" w:lineRule="auto"/>
-        <w:rPr>
-          <w:rFonts w:ascii="Calibri" w:eastAsia="Times New Roman" w:hAnsi="Calibri" w:cs="Calibri"/>
-          <w:color w:val="000000"/>
-          <w:sz w:val="24"/>
-        </w:rPr>
-      </w:pPr>
-      <w:r>
-        <w:rPr>
-          <w:rFonts w:ascii="Calibri" w:eastAsia="Times New Roman" w:hAnsi="Calibri" w:cs="Calibri"/>
-          <w:color w:val="000000"/>
-          <w:sz w:val="24"/>
-        </w:rPr>
-        <w:t>While prioritizing the requirements the team decided to pick out top 20 requirements that were most important for defining what the system actually did. These 20 requirements were heavily based on the two ender user’s perspectives, the teacher and the student. The remaining requirements were prioritized by most likely needed for students and teachers to use the system, to least likely.</w:t>
-      </w:r>
-    </w:p>
-    <w:p>
-      <w:pPr>
-        <w:spacing w:after="0" w:line="240" w:lineRule="auto"/>
-        <w:rPr>
-          <w:rFonts w:ascii="Times New Roman" w:eastAsia="Times New Roman" w:hAnsi="Times New Roman" w:cs="Times New Roman"/>
-          <w:sz w:val="28"/>
-          <w:szCs w:val="24"/>
-        </w:rPr>
-      </w:pPr>
-    </w:p>
-    <w:p>
-      <w:pPr>
-        <w:pStyle w:val="Heading1"/>
-        <w:jc w:val="center"/>
-        <w:rPr>
-          <w:rFonts w:ascii="Times New Roman" w:eastAsia="Times New Roman" w:hAnsi="Times New Roman" w:cs="Times New Roman"/>
-          <w:b/>
-          <w:sz w:val="48"/>
-          <w:szCs w:val="24"/>
-        </w:rPr>
-      </w:pPr>
-      <w:bookmarkStart w:id="32" w:name="_Toc411879537"/>
-      <w:r>
-        <w:rPr>
-          <w:rFonts w:eastAsia="Times New Roman"/>
-          <w:b/>
-          <w:sz w:val="56"/>
-        </w:rPr>
-        <w:t>Appendix</w:t>
-      </w:r>
-      <w:bookmarkEnd w:id="32"/>
-    </w:p>
-    <w:p>
-      <w:pPr>
-        <w:spacing w:after="0" w:line="240" w:lineRule="auto"/>
-        <w:rPr>
-          <w:rFonts w:ascii="Times New Roman" w:eastAsia="Times New Roman" w:hAnsi="Times New Roman" w:cs="Times New Roman"/>
-          <w:sz w:val="24"/>
-          <w:szCs w:val="24"/>
-        </w:rPr>
-      </w:pPr>
-    </w:p>
-    <w:p>
-      <w:pPr>
-        <w:pStyle w:val="Heading2"/>
-        <w:rPr>
-          <w:rFonts w:ascii="Times New Roman" w:eastAsia="Times New Roman" w:hAnsi="Times New Roman" w:cs="Times New Roman"/>
-          <w:b/>
-          <w:sz w:val="44"/>
-          <w:szCs w:val="24"/>
-        </w:rPr>
-      </w:pPr>
-      <w:bookmarkStart w:id="33" w:name="_Toc411879538"/>
-      <w:r>
-        <w:rPr>
-          <w:rFonts w:eastAsia="Times New Roman"/>
-          <w:b/>
-          <w:sz w:val="44"/>
-        </w:rPr>
         <w:t>Appendix I: Priority Scheme</w:t>
       </w:r>
-      <w:bookmarkEnd w:id="33"/>
+      <w:bookmarkEnd w:id="34"/>
     </w:p>
     <w:p>
       <w:pPr>
@@ -15161,23 +15465,20 @@
               <w:bottom w:w="95" w:type="dxa"/>
               <w:right w:w="95" w:type="dxa"/>
             </w:tcMar>
-            <w:hideMark/>
-          </w:tcPr>
-          <w:p>
-            <w:pPr>
-              <w:spacing w:after="0" w:line="0" w:lineRule="atLeast"/>
-              <w:rPr>
-                <w:rFonts w:ascii="Times New Roman" w:eastAsia="Times New Roman" w:hAnsi="Times New Roman" w:cs="Times New Roman"/>
-                <w:sz w:val="24"/>
-                <w:szCs w:val="24"/>
-              </w:rPr>
-            </w:pPr>
-            <w:r>
-              <w:rPr>
-                <w:rFonts w:ascii="Calibri" w:eastAsia="Times New Roman" w:hAnsi="Calibri" w:cs="Calibri"/>
-                <w:color w:val="000000"/>
-              </w:rPr>
-              <w:lastRenderedPageBreak/>
+          </w:tcPr>
+          <w:p>
+            <w:pPr>
+              <w:spacing w:after="0" w:line="0" w:lineRule="atLeast"/>
+              <w:rPr>
+                <w:rFonts w:ascii="Calibri" w:eastAsia="Times New Roman" w:hAnsi="Calibri" w:cs="Calibri"/>
+                <w:color w:val="000000"/>
+              </w:rPr>
+            </w:pPr>
+            <w:r>
+              <w:rPr>
+                <w:rFonts w:ascii="Calibri" w:eastAsia="Times New Roman" w:hAnsi="Calibri" w:cs="Calibri"/>
+                <w:color w:val="000000"/>
+              </w:rPr>
               <w:t>13</w:t>
             </w:r>
           </w:p>
@@ -15197,23 +15498,21 @@
               <w:bottom w:w="95" w:type="dxa"/>
               <w:right w:w="95" w:type="dxa"/>
             </w:tcMar>
-            <w:hideMark/>
-          </w:tcPr>
-          <w:p>
-            <w:pPr>
-              <w:spacing w:after="0" w:line="0" w:lineRule="atLeast"/>
-              <w:rPr>
-                <w:rFonts w:ascii="Times New Roman" w:eastAsia="Times New Roman" w:hAnsi="Times New Roman" w:cs="Times New Roman"/>
-                <w:sz w:val="24"/>
-                <w:szCs w:val="24"/>
-              </w:rPr>
-            </w:pPr>
-            <w:r>
-              <w:rPr>
-                <w:rFonts w:ascii="Calibri" w:eastAsia="Times New Roman" w:hAnsi="Calibri" w:cs="Calibri"/>
-                <w:color w:val="000000"/>
-              </w:rPr>
-              <w:t>ID: NF4</w:t>
+          </w:tcPr>
+          <w:p>
+            <w:pPr>
+              <w:spacing w:after="0" w:line="0" w:lineRule="atLeast"/>
+              <w:rPr>
+                <w:rFonts w:ascii="Calibri" w:eastAsia="Times New Roman" w:hAnsi="Calibri" w:cs="Calibri"/>
+                <w:color w:val="000000"/>
+              </w:rPr>
+            </w:pPr>
+            <w:r>
+              <w:rPr>
+                <w:rFonts w:ascii="Calibri" w:eastAsia="Times New Roman" w:hAnsi="Calibri" w:cs="Calibri"/>
+                <w:color w:val="000000"/>
+              </w:rPr>
+              <w:t>ID: FR22</w:t>
             </w:r>
           </w:p>
         </w:tc>
@@ -15250,6 +15549,7 @@
                 <w:rFonts w:ascii="Calibri" w:eastAsia="Times New Roman" w:hAnsi="Calibri" w:cs="Calibri"/>
                 <w:color w:val="000000"/>
               </w:rPr>
+              <w:lastRenderedPageBreak/>
               <w:t>14</w:t>
             </w:r>
           </w:p>
@@ -15285,7 +15585,7 @@
                 <w:rFonts w:ascii="Calibri" w:eastAsia="Times New Roman" w:hAnsi="Calibri" w:cs="Calibri"/>
                 <w:color w:val="000000"/>
               </w:rPr>
-              <w:t>ID: FR7</w:t>
+              <w:t>ID: NF4</w:t>
             </w:r>
           </w:p>
         </w:tc>
@@ -15357,7 +15657,7 @@
                 <w:rFonts w:ascii="Calibri" w:eastAsia="Times New Roman" w:hAnsi="Calibri" w:cs="Calibri"/>
                 <w:color w:val="000000"/>
               </w:rPr>
-              <w:t>ID: FR8</w:t>
+              <w:t>ID: FR7</w:t>
             </w:r>
           </w:p>
         </w:tc>
@@ -15429,7 +15729,7 @@
                 <w:rFonts w:ascii="Calibri" w:eastAsia="Times New Roman" w:hAnsi="Calibri" w:cs="Calibri"/>
                 <w:color w:val="000000"/>
               </w:rPr>
-              <w:t>ID: FR6</w:t>
+              <w:t>ID: FR8</w:t>
             </w:r>
           </w:p>
         </w:tc>
@@ -15501,7 +15801,7 @@
                 <w:rFonts w:ascii="Calibri" w:eastAsia="Times New Roman" w:hAnsi="Calibri" w:cs="Calibri"/>
                 <w:color w:val="000000"/>
               </w:rPr>
-              <w:t>ID: NF1</w:t>
+              <w:t>ID: FR6</w:t>
             </w:r>
           </w:p>
         </w:tc>
@@ -15573,7 +15873,7 @@
                 <w:rFonts w:ascii="Calibri" w:eastAsia="Times New Roman" w:hAnsi="Calibri" w:cs="Calibri"/>
                 <w:color w:val="000000"/>
               </w:rPr>
-              <w:t>ID: NF2</w:t>
+              <w:t>ID: NF1</w:t>
             </w:r>
           </w:p>
         </w:tc>
@@ -15645,7 +15945,7 @@
                 <w:rFonts w:ascii="Calibri" w:eastAsia="Times New Roman" w:hAnsi="Calibri" w:cs="Calibri"/>
                 <w:color w:val="000000"/>
               </w:rPr>
-              <w:t>ID: NF3</w:t>
+              <w:t>ID: NF2</w:t>
             </w:r>
           </w:p>
         </w:tc>
@@ -15717,7 +16017,7 @@
                 <w:rFonts w:ascii="Calibri" w:eastAsia="Times New Roman" w:hAnsi="Calibri" w:cs="Calibri"/>
                 <w:color w:val="000000"/>
               </w:rPr>
-              <w:t>ID: NF15</w:t>
+              <w:t>ID: NF3</w:t>
             </w:r>
           </w:p>
         </w:tc>
@@ -15789,7 +16089,7 @@
                 <w:rFonts w:ascii="Calibri" w:eastAsia="Times New Roman" w:hAnsi="Calibri" w:cs="Calibri"/>
                 <w:color w:val="000000"/>
               </w:rPr>
-              <w:t>ID: FR1</w:t>
+              <w:t>ID: NF15</w:t>
             </w:r>
           </w:p>
         </w:tc>
@@ -15861,7 +16161,7 @@
                 <w:rFonts w:ascii="Calibri" w:eastAsia="Times New Roman" w:hAnsi="Calibri" w:cs="Calibri"/>
                 <w:color w:val="000000"/>
               </w:rPr>
-              <w:t>ID: FR4</w:t>
+              <w:t>ID: FR1</w:t>
             </w:r>
           </w:p>
         </w:tc>
@@ -15933,7 +16233,7 @@
                 <w:rFonts w:ascii="Calibri" w:eastAsia="Times New Roman" w:hAnsi="Calibri" w:cs="Calibri"/>
                 <w:color w:val="000000"/>
               </w:rPr>
-              <w:t>ID: FR2</w:t>
+              <w:t>ID: FR4</w:t>
             </w:r>
           </w:p>
         </w:tc>
@@ -16005,7 +16305,7 @@
                 <w:rFonts w:ascii="Calibri" w:eastAsia="Times New Roman" w:hAnsi="Calibri" w:cs="Calibri"/>
                 <w:color w:val="000000"/>
               </w:rPr>
-              <w:t>ID: FR3</w:t>
+              <w:t>ID: FR2</w:t>
             </w:r>
           </w:p>
         </w:tc>
@@ -16077,7 +16377,7 @@
                 <w:rFonts w:ascii="Calibri" w:eastAsia="Times New Roman" w:hAnsi="Calibri" w:cs="Calibri"/>
                 <w:color w:val="000000"/>
               </w:rPr>
-              <w:t>ID: NF7</w:t>
+              <w:t>ID: FR3</w:t>
             </w:r>
           </w:p>
         </w:tc>
@@ -16149,7 +16449,7 @@
                 <w:rFonts w:ascii="Calibri" w:eastAsia="Times New Roman" w:hAnsi="Calibri" w:cs="Calibri"/>
                 <w:color w:val="000000"/>
               </w:rPr>
-              <w:t>ID: NF8</w:t>
+              <w:t>ID: NF7</w:t>
             </w:r>
           </w:p>
         </w:tc>
@@ -16221,7 +16521,7 @@
                 <w:rFonts w:ascii="Calibri" w:eastAsia="Times New Roman" w:hAnsi="Calibri" w:cs="Calibri"/>
                 <w:color w:val="000000"/>
               </w:rPr>
-              <w:t>ID: NF13</w:t>
+              <w:t>ID: NF8</w:t>
             </w:r>
           </w:p>
         </w:tc>
@@ -16293,7 +16593,7 @@
                 <w:rFonts w:ascii="Calibri" w:eastAsia="Times New Roman" w:hAnsi="Calibri" w:cs="Calibri"/>
                 <w:color w:val="000000"/>
               </w:rPr>
-              <w:t>ID: NF9</w:t>
+              <w:t>ID: NF13</w:t>
             </w:r>
           </w:p>
         </w:tc>
@@ -16365,7 +16665,7 @@
                 <w:rFonts w:ascii="Calibri" w:eastAsia="Times New Roman" w:hAnsi="Calibri" w:cs="Calibri"/>
                 <w:color w:val="000000"/>
               </w:rPr>
-              <w:t>ID: NF10</w:t>
+              <w:t>ID: NF9</w:t>
             </w:r>
           </w:p>
         </w:tc>
@@ -16437,7 +16737,7 @@
                 <w:rFonts w:ascii="Calibri" w:eastAsia="Times New Roman" w:hAnsi="Calibri" w:cs="Calibri"/>
                 <w:color w:val="000000"/>
               </w:rPr>
-              <w:t>ID: NF11</w:t>
+              <w:t>ID: NF10</w:t>
             </w:r>
           </w:p>
         </w:tc>
@@ -16497,29 +16797,19 @@
           </w:tcPr>
           <w:p>
             <w:pPr>
-              <w:spacing w:after="0" w:line="240" w:lineRule="auto"/>
-              <w:rPr>
-                <w:rFonts w:ascii="Times New Roman" w:eastAsia="Times New Roman" w:hAnsi="Times New Roman" w:cs="Times New Roman"/>
-                <w:sz w:val="24"/>
-                <w:szCs w:val="24"/>
-              </w:rPr>
-            </w:pPr>
-          </w:p>
-          <w:p>
-            <w:pPr>
-              <w:spacing w:after="0" w:line="0" w:lineRule="atLeast"/>
-              <w:rPr>
-                <w:rFonts w:ascii="Times New Roman" w:eastAsia="Times New Roman" w:hAnsi="Times New Roman" w:cs="Times New Roman"/>
-                <w:sz w:val="24"/>
-                <w:szCs w:val="24"/>
-              </w:rPr>
-            </w:pPr>
-            <w:r>
-              <w:rPr>
-                <w:rFonts w:ascii="Calibri" w:eastAsia="Times New Roman" w:hAnsi="Calibri" w:cs="Calibri"/>
-                <w:color w:val="000000"/>
-              </w:rPr>
-              <w:t>ID: NF12</w:t>
+              <w:spacing w:after="0" w:line="0" w:lineRule="atLeast"/>
+              <w:rPr>
+                <w:rFonts w:ascii="Times New Roman" w:eastAsia="Times New Roman" w:hAnsi="Times New Roman" w:cs="Times New Roman"/>
+                <w:sz w:val="24"/>
+                <w:szCs w:val="24"/>
+              </w:rPr>
+            </w:pPr>
+            <w:r>
+              <w:rPr>
+                <w:rFonts w:ascii="Calibri" w:eastAsia="Times New Roman" w:hAnsi="Calibri" w:cs="Calibri"/>
+                <w:color w:val="000000"/>
+              </w:rPr>
+              <w:t>ID: NF11</w:t>
             </w:r>
           </w:p>
         </w:tc>
@@ -16579,19 +16869,19 @@
           </w:tcPr>
           <w:p>
             <w:pPr>
-              <w:spacing w:after="0" w:line="0" w:lineRule="atLeast"/>
-              <w:rPr>
-                <w:rFonts w:ascii="Times New Roman" w:eastAsia="Times New Roman" w:hAnsi="Times New Roman" w:cs="Times New Roman"/>
-                <w:sz w:val="24"/>
-                <w:szCs w:val="24"/>
-              </w:rPr>
-            </w:pPr>
-            <w:r>
-              <w:rPr>
-                <w:rFonts w:ascii="Calibri" w:eastAsia="Times New Roman" w:hAnsi="Calibri" w:cs="Calibri"/>
-                <w:color w:val="000000"/>
-              </w:rPr>
-              <w:t>ID: NF14</w:t>
+              <w:spacing w:after="0" w:line="240" w:lineRule="auto"/>
+              <w:rPr>
+                <w:rFonts w:ascii="Times New Roman" w:eastAsia="Times New Roman" w:hAnsi="Times New Roman" w:cs="Times New Roman"/>
+                <w:sz w:val="24"/>
+                <w:szCs w:val="24"/>
+              </w:rPr>
+            </w:pPr>
+            <w:r>
+              <w:rPr>
+                <w:rFonts w:ascii="Calibri" w:eastAsia="Times New Roman" w:hAnsi="Calibri" w:cs="Calibri"/>
+                <w:color w:val="000000"/>
+              </w:rPr>
+              <w:t>ID: NF12</w:t>
             </w:r>
           </w:p>
         </w:tc>
@@ -16663,7 +16953,7 @@
                 <w:rFonts w:ascii="Calibri" w:eastAsia="Times New Roman" w:hAnsi="Calibri" w:cs="Calibri"/>
                 <w:color w:val="000000"/>
               </w:rPr>
-              <w:t>ID: FR12</w:t>
+              <w:t>ID: NF14</w:t>
             </w:r>
           </w:p>
         </w:tc>
@@ -16735,7 +17025,7 @@
                 <w:rFonts w:ascii="Calibri" w:eastAsia="Times New Roman" w:hAnsi="Calibri" w:cs="Calibri"/>
                 <w:color w:val="000000"/>
               </w:rPr>
-              <w:t>ID: FR15</w:t>
+              <w:t>ID: FR12</w:t>
             </w:r>
           </w:p>
         </w:tc>
@@ -16807,7 +17097,7 @@
                 <w:rFonts w:ascii="Calibri" w:eastAsia="Times New Roman" w:hAnsi="Calibri" w:cs="Calibri"/>
                 <w:color w:val="000000"/>
               </w:rPr>
-              <w:t>ID: FR13</w:t>
+              <w:t>ID: FR15</w:t>
             </w:r>
           </w:p>
         </w:tc>
@@ -16879,7 +17169,7 @@
                 <w:rFonts w:ascii="Calibri" w:eastAsia="Times New Roman" w:hAnsi="Calibri" w:cs="Calibri"/>
                 <w:color w:val="000000"/>
               </w:rPr>
-              <w:t>ID: FR14</w:t>
+              <w:t>ID: FR13</w:t>
             </w:r>
           </w:p>
         </w:tc>
@@ -16951,7 +17241,7 @@
                 <w:rFonts w:ascii="Calibri" w:eastAsia="Times New Roman" w:hAnsi="Calibri" w:cs="Calibri"/>
                 <w:color w:val="000000"/>
               </w:rPr>
-              <w:t>ID: DC 3</w:t>
+              <w:t>ID: FR14</w:t>
             </w:r>
           </w:p>
         </w:tc>
@@ -16988,7 +17278,6 @@
                 <w:rFonts w:ascii="Calibri" w:eastAsia="Times New Roman" w:hAnsi="Calibri" w:cs="Calibri"/>
                 <w:color w:val="000000"/>
               </w:rPr>
-              <w:lastRenderedPageBreak/>
               <w:t>38</w:t>
             </w:r>
           </w:p>
@@ -17024,7 +17313,7 @@
                 <w:rFonts w:ascii="Calibri" w:eastAsia="Times New Roman" w:hAnsi="Calibri" w:cs="Calibri"/>
                 <w:color w:val="000000"/>
               </w:rPr>
-              <w:t>ID: DC 1</w:t>
+              <w:t>ID: DC 3</w:t>
             </w:r>
           </w:p>
         </w:tc>
@@ -17062,6 +17351,79 @@
                 <w:color w:val="000000"/>
               </w:rPr>
               <w:t>39</w:t>
+            </w:r>
+          </w:p>
+        </w:tc>
+        <w:tc>
+          <w:tcPr>
+            <w:tcW w:w="0" w:type="auto"/>
+            <w:tcBorders>
+              <w:top w:val="single" w:sz="6" w:space="0" w:color="000000"/>
+              <w:left w:val="single" w:sz="6" w:space="0" w:color="000000"/>
+              <w:bottom w:val="single" w:sz="6" w:space="0" w:color="000000"/>
+              <w:right w:val="single" w:sz="6" w:space="0" w:color="000000"/>
+            </w:tcBorders>
+            <w:tcMar>
+              <w:top w:w="95" w:type="dxa"/>
+              <w:left w:w="95" w:type="dxa"/>
+              <w:bottom w:w="95" w:type="dxa"/>
+              <w:right w:w="95" w:type="dxa"/>
+            </w:tcMar>
+            <w:hideMark/>
+          </w:tcPr>
+          <w:p>
+            <w:pPr>
+              <w:spacing w:after="0" w:line="0" w:lineRule="atLeast"/>
+              <w:rPr>
+                <w:rFonts w:ascii="Times New Roman" w:eastAsia="Times New Roman" w:hAnsi="Times New Roman" w:cs="Times New Roman"/>
+                <w:sz w:val="24"/>
+                <w:szCs w:val="24"/>
+              </w:rPr>
+            </w:pPr>
+            <w:r>
+              <w:rPr>
+                <w:rFonts w:ascii="Calibri" w:eastAsia="Times New Roman" w:hAnsi="Calibri" w:cs="Calibri"/>
+                <w:color w:val="000000"/>
+              </w:rPr>
+              <w:t>ID: DC 1</w:t>
+            </w:r>
+          </w:p>
+        </w:tc>
+      </w:tr>
+      <w:tr>
+        <w:tc>
+          <w:tcPr>
+            <w:tcW w:w="0" w:type="auto"/>
+            <w:tcBorders>
+              <w:top w:val="single" w:sz="6" w:space="0" w:color="000000"/>
+              <w:left w:val="single" w:sz="6" w:space="0" w:color="000000"/>
+              <w:bottom w:val="single" w:sz="6" w:space="0" w:color="000000"/>
+              <w:right w:val="single" w:sz="6" w:space="0" w:color="000000"/>
+            </w:tcBorders>
+            <w:tcMar>
+              <w:top w:w="95" w:type="dxa"/>
+              <w:left w:w="95" w:type="dxa"/>
+              <w:bottom w:w="95" w:type="dxa"/>
+              <w:right w:w="95" w:type="dxa"/>
+            </w:tcMar>
+            <w:hideMark/>
+          </w:tcPr>
+          <w:p>
+            <w:pPr>
+              <w:spacing w:after="0" w:line="0" w:lineRule="atLeast"/>
+              <w:rPr>
+                <w:rFonts w:ascii="Times New Roman" w:eastAsia="Times New Roman" w:hAnsi="Times New Roman" w:cs="Times New Roman"/>
+                <w:sz w:val="24"/>
+                <w:szCs w:val="24"/>
+              </w:rPr>
+            </w:pPr>
+            <w:r>
+              <w:rPr>
+                <w:rFonts w:ascii="Calibri" w:eastAsia="Times New Roman" w:hAnsi="Calibri" w:cs="Calibri"/>
+                <w:color w:val="000000"/>
+              </w:rPr>
+              <w:lastRenderedPageBreak/>
+              <w:t>40</w:t>
             </w:r>
           </w:p>
         </w:tc>
@@ -17122,7 +17484,7 @@
           <w:szCs w:val="24"/>
         </w:rPr>
       </w:pPr>
-      <w:bookmarkStart w:id="34" w:name="_Toc411879539"/>
+      <w:bookmarkStart w:id="35" w:name="_Toc411895749"/>
       <w:r>
         <w:rPr>
           <w:rFonts w:eastAsia="Times New Roman"/>
@@ -17131,7 +17493,7 @@
         </w:rPr>
         <w:t>Appendix II: Release Plan</w:t>
       </w:r>
-      <w:bookmarkEnd w:id="34"/>
+      <w:bookmarkEnd w:id="35"/>
     </w:p>
     <w:p>
       <w:pPr>
@@ -18002,7 +18364,7 @@
                 <w:rFonts w:ascii="Calibri" w:eastAsia="Times New Roman" w:hAnsi="Calibri" w:cs="Calibri"/>
                 <w:color w:val="000000"/>
               </w:rPr>
-              <w:t xml:space="preserve">If the student forgets username and password to log into the application, the teacher will have access to </w:t>
+              <w:t xml:space="preserve">If the student forgets username and password to log into the application, the teacher will have access to the specific student’s login credentials. This </w:t>
             </w:r>
             <w:r>
               <w:rPr>
@@ -18010,7 +18372,7 @@
                 <w:color w:val="000000"/>
               </w:rPr>
               <w:lastRenderedPageBreak/>
-              <w:t xml:space="preserve">the specific student’s login credentials. This information can be retrieved through the web portal which the teacher will have access to. </w:t>
+              <w:t xml:space="preserve">information can be retrieved through the web portal which the teacher will have access to. </w:t>
             </w:r>
           </w:p>
         </w:tc>
@@ -18742,7 +19104,7 @@
                 <w:rFonts w:ascii="Calibri" w:eastAsia="Times New Roman" w:hAnsi="Calibri" w:cs="Calibri"/>
                 <w:color w:val="000000"/>
               </w:rPr>
-              <w:t xml:space="preserve">If the user selects the test section for a level, they will be asked 15 questions. The </w:t>
+              <w:t xml:space="preserve">If the user selects the test section for a level, they will be asked 15 questions. The user must answer all 15 questions correctly within </w:t>
             </w:r>
             <w:r>
               <w:rPr>
@@ -18750,7 +19112,7 @@
                 <w:color w:val="000000"/>
               </w:rPr>
               <w:lastRenderedPageBreak/>
-              <w:t xml:space="preserve">user must answer all 15 questions correctly within one minute. If the user completes the test, they will advance to the next level. If the user is unable to answer all 15 questions correctly or does not complete the test in under a minute, they will fail the test. User will be allowed to take one test every 24 hours. </w:t>
+              <w:t xml:space="preserve">one minute. If the user completes the test, they will advance to the next level. If the user is unable to answer all 15 questions correctly or does not complete the test in under a minute, they will fail the test. User will be allowed to take one test every 24 hours. </w:t>
             </w:r>
           </w:p>
         </w:tc>
@@ -19110,15 +19472,7 @@
                 <w:rFonts w:ascii="Calibri" w:eastAsia="Times New Roman" w:hAnsi="Calibri" w:cs="Calibri"/>
                 <w:color w:val="000000"/>
               </w:rPr>
-              <w:t xml:space="preserve">If the user selects the test section for a level, they will be asked 15 questions. The user must answer all 15 questions correctly within one minute. If the user completes the test, they will advance to the next level. If the user is unable to answer all 15 questions correctly or does not complete the test in under a minute, they will fail the test. User will be allowed to </w:t>
-            </w:r>
-            <w:r>
-              <w:rPr>
-                <w:rFonts w:ascii="Calibri" w:eastAsia="Times New Roman" w:hAnsi="Calibri" w:cs="Calibri"/>
-                <w:color w:val="000000"/>
-              </w:rPr>
-              <w:lastRenderedPageBreak/>
-              <w:t xml:space="preserve">take one test every 24 hours. </w:t>
+              <w:t xml:space="preserve">If the user selects the test section for a level, they will be asked 15 questions. The user must answer all 15 questions correctly within one minute. If the user completes the test, they will advance to the next level. If the user is unable to answer all 15 questions correctly or does not complete the test in under a minute, they will fail the test. User will be allowed to take one test every 24 hours. </w:t>
             </w:r>
           </w:p>
         </w:tc>
@@ -19154,7 +19508,6 @@
                 <w:rFonts w:ascii="Calibri" w:eastAsia="Times New Roman" w:hAnsi="Calibri" w:cs="Calibri"/>
                 <w:color w:val="000000"/>
               </w:rPr>
-              <w:lastRenderedPageBreak/>
               <w:t>3</w:t>
             </w:r>
           </w:p>
@@ -19583,15 +19936,13 @@
               <w:bottom w:w="95" w:type="dxa"/>
               <w:right w:w="95" w:type="dxa"/>
             </w:tcMar>
-            <w:hideMark/>
-          </w:tcPr>
-          <w:p>
-            <w:pPr>
-              <w:spacing w:after="0" w:line="0" w:lineRule="atLeast"/>
-              <w:rPr>
-                <w:rFonts w:ascii="Times New Roman" w:eastAsia="Times New Roman" w:hAnsi="Times New Roman" w:cs="Times New Roman"/>
-                <w:sz w:val="24"/>
-                <w:szCs w:val="24"/>
+          </w:tcPr>
+          <w:p>
+            <w:pPr>
+              <w:spacing w:after="0" w:line="0" w:lineRule="atLeast"/>
+              <w:rPr>
+                <w:rFonts w:ascii="Calibri" w:eastAsia="Times New Roman" w:hAnsi="Calibri" w:cs="Calibri"/>
+                <w:color w:val="000000"/>
               </w:rPr>
             </w:pPr>
             <w:r>
@@ -19618,130 +19969,145 @@
               <w:bottom w:w="95" w:type="dxa"/>
               <w:right w:w="95" w:type="dxa"/>
             </w:tcMar>
-            <w:hideMark/>
-          </w:tcPr>
-          <w:p>
-            <w:pPr>
-              <w:spacing w:after="0" w:line="0" w:lineRule="atLeast"/>
-              <w:rPr>
-                <w:rFonts w:ascii="Times New Roman" w:eastAsia="Times New Roman" w:hAnsi="Times New Roman" w:cs="Times New Roman"/>
-                <w:sz w:val="24"/>
-                <w:szCs w:val="24"/>
-              </w:rPr>
-            </w:pPr>
-            <w:r>
-              <w:rPr>
-                <w:rFonts w:ascii="Calibri" w:eastAsia="Times New Roman" w:hAnsi="Calibri" w:cs="Calibri"/>
-                <w:color w:val="000000"/>
-              </w:rPr>
-              <w:t>Teacher Registration - Web Portal</w:t>
-            </w:r>
-          </w:p>
-        </w:tc>
-        <w:tc>
-          <w:tcPr>
-            <w:tcW w:w="0" w:type="auto"/>
-            <w:tcBorders>
-              <w:top w:val="single" w:sz="6" w:space="0" w:color="000000"/>
-              <w:left w:val="single" w:sz="6" w:space="0" w:color="000000"/>
-              <w:bottom w:val="single" w:sz="6" w:space="0" w:color="000000"/>
-              <w:right w:val="single" w:sz="6" w:space="0" w:color="000000"/>
-            </w:tcBorders>
-            <w:tcMar>
-              <w:top w:w="95" w:type="dxa"/>
-              <w:left w:w="95" w:type="dxa"/>
-              <w:bottom w:w="95" w:type="dxa"/>
-              <w:right w:w="95" w:type="dxa"/>
-            </w:tcMar>
-            <w:hideMark/>
-          </w:tcPr>
-          <w:p>
-            <w:pPr>
-              <w:spacing w:after="0" w:line="0" w:lineRule="atLeast"/>
-              <w:rPr>
-                <w:rFonts w:ascii="Times New Roman" w:eastAsia="Times New Roman" w:hAnsi="Times New Roman" w:cs="Times New Roman"/>
-                <w:sz w:val="24"/>
-                <w:szCs w:val="24"/>
-              </w:rPr>
-            </w:pPr>
-            <w:r>
-              <w:rPr>
-                <w:rFonts w:ascii="Calibri" w:eastAsia="Times New Roman" w:hAnsi="Calibri" w:cs="Calibri"/>
-                <w:color w:val="000000"/>
-              </w:rPr>
-              <w:t>The teacher will be able to register through the web portal to set up an account username and password. This username and password will allow the teacher to log in to the web portal. Section 3.1.1.1, figure 3.</w:t>
-            </w:r>
-          </w:p>
-        </w:tc>
-        <w:tc>
-          <w:tcPr>
-            <w:tcW w:w="0" w:type="auto"/>
-            <w:tcBorders>
-              <w:top w:val="single" w:sz="6" w:space="0" w:color="000000"/>
-              <w:left w:val="single" w:sz="6" w:space="0" w:color="000000"/>
-              <w:bottom w:val="single" w:sz="6" w:space="0" w:color="000000"/>
-              <w:right w:val="single" w:sz="6" w:space="0" w:color="000000"/>
-            </w:tcBorders>
-            <w:tcMar>
-              <w:top w:w="95" w:type="dxa"/>
-              <w:left w:w="95" w:type="dxa"/>
-              <w:bottom w:w="95" w:type="dxa"/>
-              <w:right w:w="95" w:type="dxa"/>
-            </w:tcMar>
-            <w:hideMark/>
+          </w:tcPr>
+          <w:p>
+            <w:pPr>
+              <w:spacing w:after="0" w:line="240" w:lineRule="auto"/>
+              <w:rPr>
+                <w:rFonts w:ascii="Times New Roman" w:eastAsia="Times New Roman" w:hAnsi="Times New Roman" w:cs="Times New Roman"/>
+                <w:sz w:val="24"/>
+                <w:szCs w:val="24"/>
+              </w:rPr>
+            </w:pPr>
+            <w:r>
+              <w:rPr>
+                <w:rFonts w:ascii="Calibri" w:eastAsia="Times New Roman" w:hAnsi="Calibri" w:cs="Times New Roman"/>
+                <w:color w:val="000000"/>
+                <w:sz w:val="24"/>
+                <w:szCs w:val="24"/>
+              </w:rPr>
+              <w:t>Application User Input - Keyboard</w:t>
+            </w:r>
+          </w:p>
+          <w:p>
+            <w:pPr>
+              <w:spacing w:after="0" w:line="240" w:lineRule="auto"/>
+              <w:rPr>
+                <w:rFonts w:ascii="Calibri" w:eastAsia="Times New Roman" w:hAnsi="Calibri" w:cs="Calibri"/>
+                <w:color w:val="000000"/>
+              </w:rPr>
+            </w:pPr>
+          </w:p>
+        </w:tc>
+        <w:tc>
+          <w:tcPr>
+            <w:tcW w:w="0" w:type="auto"/>
+            <w:tcBorders>
+              <w:top w:val="single" w:sz="6" w:space="0" w:color="000000"/>
+              <w:left w:val="single" w:sz="6" w:space="0" w:color="000000"/>
+              <w:bottom w:val="single" w:sz="6" w:space="0" w:color="000000"/>
+              <w:right w:val="single" w:sz="6" w:space="0" w:color="000000"/>
+            </w:tcBorders>
+            <w:tcMar>
+              <w:top w:w="95" w:type="dxa"/>
+              <w:left w:w="95" w:type="dxa"/>
+              <w:bottom w:w="95" w:type="dxa"/>
+              <w:right w:w="95" w:type="dxa"/>
+            </w:tcMar>
+          </w:tcPr>
+          <w:p>
+            <w:pPr>
+              <w:spacing w:after="0" w:line="0" w:lineRule="atLeast"/>
+              <w:rPr>
+                <w:rFonts w:ascii="Calibri" w:eastAsia="Times New Roman" w:hAnsi="Calibri" w:cs="Calibri"/>
+                <w:color w:val="000000"/>
+              </w:rPr>
+            </w:pPr>
+            <w:r>
+              <w:rPr>
+                <w:rFonts w:ascii="Calibri" w:eastAsia="Times New Roman" w:hAnsi="Calibri" w:cs="Times New Roman"/>
+                <w:color w:val="000000"/>
+                <w:sz w:val="24"/>
+                <w:szCs w:val="24"/>
+              </w:rPr>
+              <w:t>The iOS application will have a built in drag and drop keyboard. It will not use the standard keyboard provided by iOS. This keyboard will allow students to drag and drop numbers from the screen into the answer box.</w:t>
+            </w:r>
+            <w:r>
+              <w:rPr>
+                <w:rFonts w:ascii="Calibri" w:eastAsia="Times New Roman" w:hAnsi="Calibri" w:cs="Times New Roman"/>
+                <w:color w:val="000000"/>
+                <w:sz w:val="24"/>
+                <w:szCs w:val="24"/>
+              </w:rPr>
+              <w:br/>
+            </w:r>
+          </w:p>
+        </w:tc>
+        <w:tc>
+          <w:tcPr>
+            <w:tcW w:w="0" w:type="auto"/>
+            <w:tcBorders>
+              <w:top w:val="single" w:sz="6" w:space="0" w:color="000000"/>
+              <w:left w:val="single" w:sz="6" w:space="0" w:color="000000"/>
+              <w:bottom w:val="single" w:sz="6" w:space="0" w:color="000000"/>
+              <w:right w:val="single" w:sz="6" w:space="0" w:color="000000"/>
+            </w:tcBorders>
+            <w:tcMar>
+              <w:top w:w="95" w:type="dxa"/>
+              <w:left w:w="95" w:type="dxa"/>
+              <w:bottom w:w="95" w:type="dxa"/>
+              <w:right w:w="95" w:type="dxa"/>
+            </w:tcMar>
           </w:tcPr>
           <w:p>
             <w:pPr>
               <w:spacing w:after="0" w:line="0" w:lineRule="atLeast"/>
               <w:jc w:val="center"/>
               <w:rPr>
-                <w:rFonts w:ascii="Times New Roman" w:eastAsia="Times New Roman" w:hAnsi="Times New Roman" w:cs="Times New Roman"/>
-                <w:sz w:val="24"/>
-                <w:szCs w:val="24"/>
-              </w:rPr>
-            </w:pPr>
-            <w:r>
-              <w:rPr>
-                <w:rFonts w:ascii="Calibri" w:eastAsia="Times New Roman" w:hAnsi="Calibri" w:cs="Calibri"/>
-                <w:color w:val="000000"/>
-              </w:rPr>
-              <w:t>1</w:t>
-            </w:r>
-          </w:p>
-        </w:tc>
-        <w:tc>
-          <w:tcPr>
-            <w:tcW w:w="0" w:type="auto"/>
-            <w:tcBorders>
-              <w:top w:val="single" w:sz="6" w:space="0" w:color="000000"/>
-              <w:left w:val="single" w:sz="6" w:space="0" w:color="000000"/>
-              <w:bottom w:val="single" w:sz="6" w:space="0" w:color="000000"/>
-              <w:right w:val="single" w:sz="6" w:space="0" w:color="000000"/>
-            </w:tcBorders>
-            <w:tcMar>
-              <w:top w:w="95" w:type="dxa"/>
-              <w:left w:w="95" w:type="dxa"/>
-              <w:bottom w:w="95" w:type="dxa"/>
-              <w:right w:w="95" w:type="dxa"/>
-            </w:tcMar>
-            <w:hideMark/>
+                <w:rFonts w:ascii="Calibri" w:eastAsia="Times New Roman" w:hAnsi="Calibri" w:cs="Calibri"/>
+                <w:color w:val="000000"/>
+              </w:rPr>
+            </w:pPr>
+            <w:r>
+              <w:rPr>
+                <w:rFonts w:ascii="Calibri" w:eastAsia="Times New Roman" w:hAnsi="Calibri" w:cs="Calibri"/>
+                <w:color w:val="000000"/>
+              </w:rPr>
+              <w:t>2</w:t>
+            </w:r>
+          </w:p>
+        </w:tc>
+        <w:tc>
+          <w:tcPr>
+            <w:tcW w:w="0" w:type="auto"/>
+            <w:tcBorders>
+              <w:top w:val="single" w:sz="6" w:space="0" w:color="000000"/>
+              <w:left w:val="single" w:sz="6" w:space="0" w:color="000000"/>
+              <w:bottom w:val="single" w:sz="6" w:space="0" w:color="000000"/>
+              <w:right w:val="single" w:sz="6" w:space="0" w:color="000000"/>
+            </w:tcBorders>
+            <w:tcMar>
+              <w:top w:w="95" w:type="dxa"/>
+              <w:left w:w="95" w:type="dxa"/>
+              <w:bottom w:w="95" w:type="dxa"/>
+              <w:right w:w="95" w:type="dxa"/>
+            </w:tcMar>
           </w:tcPr>
           <w:p>
             <w:pPr>
               <w:spacing w:after="0" w:line="0" w:lineRule="atLeast"/>
               <w:jc w:val="center"/>
               <w:rPr>
-                <w:rFonts w:ascii="Times New Roman" w:eastAsia="Times New Roman" w:hAnsi="Times New Roman" w:cs="Times New Roman"/>
-                <w:sz w:val="24"/>
-                <w:szCs w:val="24"/>
-              </w:rPr>
-            </w:pPr>
-            <w:r>
-              <w:rPr>
-                <w:rFonts w:ascii="Calibri" w:eastAsia="Times New Roman" w:hAnsi="Calibri" w:cs="Calibri"/>
-                <w:color w:val="000000"/>
-              </w:rPr>
-              <w:t>4</w:t>
+                <w:rFonts w:ascii="Calibri" w:eastAsia="Times New Roman" w:hAnsi="Calibri" w:cs="Calibri"/>
+                <w:color w:val="000000"/>
+              </w:rPr>
+            </w:pPr>
+            <w:r>
+              <w:rPr>
+                <w:rFonts w:ascii="Calibri" w:eastAsia="Times New Roman" w:hAnsi="Calibri" w:cs="Calibri"/>
+                <w:color w:val="000000"/>
+              </w:rPr>
+              <w:t>13</w:t>
             </w:r>
           </w:p>
         </w:tc>
@@ -19813,42 +20179,42 @@
                 <w:rFonts w:ascii="Calibri" w:eastAsia="Times New Roman" w:hAnsi="Calibri" w:cs="Calibri"/>
                 <w:color w:val="000000"/>
               </w:rPr>
-              <w:t>Teacher Login - Web Portal</w:t>
-            </w:r>
-          </w:p>
-        </w:tc>
-        <w:tc>
-          <w:tcPr>
-            <w:tcW w:w="0" w:type="auto"/>
-            <w:tcBorders>
-              <w:top w:val="single" w:sz="6" w:space="0" w:color="000000"/>
-              <w:left w:val="single" w:sz="6" w:space="0" w:color="000000"/>
-              <w:bottom w:val="single" w:sz="6" w:space="0" w:color="000000"/>
-              <w:right w:val="single" w:sz="6" w:space="0" w:color="000000"/>
-            </w:tcBorders>
-            <w:tcMar>
-              <w:top w:w="95" w:type="dxa"/>
-              <w:left w:w="95" w:type="dxa"/>
-              <w:bottom w:w="95" w:type="dxa"/>
-              <w:right w:w="95" w:type="dxa"/>
-            </w:tcMar>
-            <w:hideMark/>
-          </w:tcPr>
-          <w:p>
-            <w:pPr>
-              <w:spacing w:after="0" w:line="0" w:lineRule="atLeast"/>
-              <w:rPr>
-                <w:rFonts w:ascii="Times New Roman" w:eastAsia="Times New Roman" w:hAnsi="Times New Roman" w:cs="Times New Roman"/>
-                <w:sz w:val="24"/>
-                <w:szCs w:val="24"/>
-              </w:rPr>
-            </w:pPr>
-            <w:r>
-              <w:rPr>
-                <w:rFonts w:ascii="Calibri" w:eastAsia="Times New Roman" w:hAnsi="Calibri" w:cs="Calibri"/>
-                <w:color w:val="000000"/>
-              </w:rPr>
-              <w:t xml:space="preserve">The teacher will be able to register through the web portal to set up an account username and password. This username and password will allow the teacher to log in to the web portal. Section 3.1.1.1, </w:t>
+              <w:t>Teacher Registration - Web Portal</w:t>
+            </w:r>
+          </w:p>
+        </w:tc>
+        <w:tc>
+          <w:tcPr>
+            <w:tcW w:w="0" w:type="auto"/>
+            <w:tcBorders>
+              <w:top w:val="single" w:sz="6" w:space="0" w:color="000000"/>
+              <w:left w:val="single" w:sz="6" w:space="0" w:color="000000"/>
+              <w:bottom w:val="single" w:sz="6" w:space="0" w:color="000000"/>
+              <w:right w:val="single" w:sz="6" w:space="0" w:color="000000"/>
+            </w:tcBorders>
+            <w:tcMar>
+              <w:top w:w="95" w:type="dxa"/>
+              <w:left w:w="95" w:type="dxa"/>
+              <w:bottom w:w="95" w:type="dxa"/>
+              <w:right w:w="95" w:type="dxa"/>
+            </w:tcMar>
+            <w:hideMark/>
+          </w:tcPr>
+          <w:p>
+            <w:pPr>
+              <w:spacing w:after="0" w:line="0" w:lineRule="atLeast"/>
+              <w:rPr>
+                <w:rFonts w:ascii="Times New Roman" w:eastAsia="Times New Roman" w:hAnsi="Times New Roman" w:cs="Times New Roman"/>
+                <w:sz w:val="24"/>
+                <w:szCs w:val="24"/>
+              </w:rPr>
+            </w:pPr>
+            <w:r>
+              <w:rPr>
+                <w:rFonts w:ascii="Calibri" w:eastAsia="Times New Roman" w:hAnsi="Calibri" w:cs="Calibri"/>
+                <w:color w:val="000000"/>
+              </w:rPr>
+              <w:t xml:space="preserve">The teacher will be able to register through the web portal to set up an account username and password. This username and password will allow the teacher to log in to the web </w:t>
             </w:r>
             <w:r>
               <w:rPr>
@@ -19856,7 +20222,7 @@
                 <w:color w:val="000000"/>
               </w:rPr>
               <w:lastRenderedPageBreak/>
-              <w:t>figure 3.</w:t>
+              <w:t>portal. Section 3.1.1.1, figure 3.</w:t>
             </w:r>
           </w:p>
         </w:tc>
@@ -20002,42 +20368,42 @@
                 <w:rFonts w:ascii="Calibri" w:eastAsia="Times New Roman" w:hAnsi="Calibri" w:cs="Calibri"/>
                 <w:color w:val="000000"/>
               </w:rPr>
-              <w:t>Retrieve password - Web Portal</w:t>
-            </w:r>
-          </w:p>
-        </w:tc>
-        <w:tc>
-          <w:tcPr>
-            <w:tcW w:w="0" w:type="auto"/>
-            <w:tcBorders>
-              <w:top w:val="single" w:sz="6" w:space="0" w:color="000000"/>
-              <w:left w:val="single" w:sz="6" w:space="0" w:color="000000"/>
-              <w:bottom w:val="single" w:sz="6" w:space="0" w:color="000000"/>
-              <w:right w:val="single" w:sz="6" w:space="0" w:color="000000"/>
-            </w:tcBorders>
-            <w:tcMar>
-              <w:top w:w="95" w:type="dxa"/>
-              <w:left w:w="95" w:type="dxa"/>
-              <w:bottom w:w="95" w:type="dxa"/>
-              <w:right w:w="95" w:type="dxa"/>
-            </w:tcMar>
-            <w:hideMark/>
-          </w:tcPr>
-          <w:p>
-            <w:pPr>
-              <w:spacing w:after="0" w:line="0" w:lineRule="atLeast"/>
-              <w:rPr>
-                <w:rFonts w:ascii="Times New Roman" w:eastAsia="Times New Roman" w:hAnsi="Times New Roman" w:cs="Times New Roman"/>
-                <w:sz w:val="24"/>
-                <w:szCs w:val="24"/>
-              </w:rPr>
-            </w:pPr>
-            <w:r>
-              <w:rPr>
-                <w:rFonts w:ascii="Calibri" w:eastAsia="Times New Roman" w:hAnsi="Calibri" w:cs="Calibri"/>
-                <w:color w:val="000000"/>
-              </w:rPr>
-              <w:t>If the teacher has registered, they will be able to retrieve password by answering security questions.</w:t>
+              <w:t>Teacher Login - Web Portal</w:t>
+            </w:r>
+          </w:p>
+        </w:tc>
+        <w:tc>
+          <w:tcPr>
+            <w:tcW w:w="0" w:type="auto"/>
+            <w:tcBorders>
+              <w:top w:val="single" w:sz="6" w:space="0" w:color="000000"/>
+              <w:left w:val="single" w:sz="6" w:space="0" w:color="000000"/>
+              <w:bottom w:val="single" w:sz="6" w:space="0" w:color="000000"/>
+              <w:right w:val="single" w:sz="6" w:space="0" w:color="000000"/>
+            </w:tcBorders>
+            <w:tcMar>
+              <w:top w:w="95" w:type="dxa"/>
+              <w:left w:w="95" w:type="dxa"/>
+              <w:bottom w:w="95" w:type="dxa"/>
+              <w:right w:w="95" w:type="dxa"/>
+            </w:tcMar>
+            <w:hideMark/>
+          </w:tcPr>
+          <w:p>
+            <w:pPr>
+              <w:spacing w:after="0" w:line="0" w:lineRule="atLeast"/>
+              <w:rPr>
+                <w:rFonts w:ascii="Times New Roman" w:eastAsia="Times New Roman" w:hAnsi="Times New Roman" w:cs="Times New Roman"/>
+                <w:sz w:val="24"/>
+                <w:szCs w:val="24"/>
+              </w:rPr>
+            </w:pPr>
+            <w:r>
+              <w:rPr>
+                <w:rFonts w:ascii="Calibri" w:eastAsia="Times New Roman" w:hAnsi="Calibri" w:cs="Calibri"/>
+                <w:color w:val="000000"/>
+              </w:rPr>
+              <w:t>The teacher will be able to register through the web portal to set up an account username and password. This username and password will allow the teacher to log in to the web portal. Section 3.1.1.1, figure 3.</w:t>
             </w:r>
           </w:p>
         </w:tc>
@@ -20073,7 +20439,7 @@
                 <w:rFonts w:ascii="Calibri" w:eastAsia="Times New Roman" w:hAnsi="Calibri" w:cs="Calibri"/>
                 <w:color w:val="000000"/>
               </w:rPr>
-              <w:t>3</w:t>
+              <w:t>1</w:t>
             </w:r>
           </w:p>
         </w:tc>
@@ -20109,7 +20475,7 @@
                 <w:rFonts w:ascii="Calibri" w:eastAsia="Times New Roman" w:hAnsi="Calibri" w:cs="Calibri"/>
                 <w:color w:val="000000"/>
               </w:rPr>
-              <w:t>13</w:t>
+              <w:t>4</w:t>
             </w:r>
           </w:p>
         </w:tc>
@@ -20181,42 +20547,42 @@
                 <w:rFonts w:ascii="Calibri" w:eastAsia="Times New Roman" w:hAnsi="Calibri" w:cs="Calibri"/>
                 <w:color w:val="000000"/>
               </w:rPr>
-              <w:t>Create Class - Web Portal</w:t>
-            </w:r>
-          </w:p>
-        </w:tc>
-        <w:tc>
-          <w:tcPr>
-            <w:tcW w:w="0" w:type="auto"/>
-            <w:tcBorders>
-              <w:top w:val="single" w:sz="6" w:space="0" w:color="000000"/>
-              <w:left w:val="single" w:sz="6" w:space="0" w:color="000000"/>
-              <w:bottom w:val="single" w:sz="6" w:space="0" w:color="000000"/>
-              <w:right w:val="single" w:sz="6" w:space="0" w:color="000000"/>
-            </w:tcBorders>
-            <w:tcMar>
-              <w:top w:w="95" w:type="dxa"/>
-              <w:left w:w="95" w:type="dxa"/>
-              <w:bottom w:w="95" w:type="dxa"/>
-              <w:right w:w="95" w:type="dxa"/>
-            </w:tcMar>
-            <w:hideMark/>
-          </w:tcPr>
-          <w:p>
-            <w:pPr>
-              <w:spacing w:after="0" w:line="0" w:lineRule="atLeast"/>
-              <w:rPr>
-                <w:rFonts w:ascii="Times New Roman" w:eastAsia="Times New Roman" w:hAnsi="Times New Roman" w:cs="Times New Roman"/>
-                <w:sz w:val="24"/>
-                <w:szCs w:val="24"/>
-              </w:rPr>
-            </w:pPr>
-            <w:r>
-              <w:rPr>
-                <w:rFonts w:ascii="Calibri" w:eastAsia="Times New Roman" w:hAnsi="Calibri" w:cs="Calibri"/>
-                <w:color w:val="000000"/>
-              </w:rPr>
-              <w:t>If the teacher is a first time user, once they create an account they will be brought to a page that allows them to create a class. This page will ask the teacher to enter his/her name, a name for the class and a class password. Section 3.1.1.1, figure 4.</w:t>
+              <w:t>Retrieve password - Web Portal</w:t>
+            </w:r>
+          </w:p>
+        </w:tc>
+        <w:tc>
+          <w:tcPr>
+            <w:tcW w:w="0" w:type="auto"/>
+            <w:tcBorders>
+              <w:top w:val="single" w:sz="6" w:space="0" w:color="000000"/>
+              <w:left w:val="single" w:sz="6" w:space="0" w:color="000000"/>
+              <w:bottom w:val="single" w:sz="6" w:space="0" w:color="000000"/>
+              <w:right w:val="single" w:sz="6" w:space="0" w:color="000000"/>
+            </w:tcBorders>
+            <w:tcMar>
+              <w:top w:w="95" w:type="dxa"/>
+              <w:left w:w="95" w:type="dxa"/>
+              <w:bottom w:w="95" w:type="dxa"/>
+              <w:right w:w="95" w:type="dxa"/>
+            </w:tcMar>
+            <w:hideMark/>
+          </w:tcPr>
+          <w:p>
+            <w:pPr>
+              <w:spacing w:after="0" w:line="0" w:lineRule="atLeast"/>
+              <w:rPr>
+                <w:rFonts w:ascii="Times New Roman" w:eastAsia="Times New Roman" w:hAnsi="Times New Roman" w:cs="Times New Roman"/>
+                <w:sz w:val="24"/>
+                <w:szCs w:val="24"/>
+              </w:rPr>
+            </w:pPr>
+            <w:r>
+              <w:rPr>
+                <w:rFonts w:ascii="Calibri" w:eastAsia="Times New Roman" w:hAnsi="Calibri" w:cs="Calibri"/>
+                <w:color w:val="000000"/>
+              </w:rPr>
+              <w:t>If the teacher has registered, they will be able to retrieve password by answering security questions.</w:t>
             </w:r>
           </w:p>
         </w:tc>
@@ -20252,7 +20618,7 @@
                 <w:rFonts w:ascii="Calibri" w:eastAsia="Times New Roman" w:hAnsi="Calibri" w:cs="Calibri"/>
                 <w:color w:val="000000"/>
               </w:rPr>
-              <w:t>2</w:t>
+              <w:t>3</w:t>
             </w:r>
           </w:p>
         </w:tc>
@@ -20288,7 +20654,7 @@
                 <w:rFonts w:ascii="Calibri" w:eastAsia="Times New Roman" w:hAnsi="Calibri" w:cs="Calibri"/>
                 <w:color w:val="000000"/>
               </w:rPr>
-              <w:t>10</w:t>
+              <w:t>13</w:t>
             </w:r>
           </w:p>
         </w:tc>
@@ -20360,6 +20726,185 @@
                 <w:rFonts w:ascii="Calibri" w:eastAsia="Times New Roman" w:hAnsi="Calibri" w:cs="Calibri"/>
                 <w:color w:val="000000"/>
               </w:rPr>
+              <w:t>Create Class - Web Portal</w:t>
+            </w:r>
+          </w:p>
+        </w:tc>
+        <w:tc>
+          <w:tcPr>
+            <w:tcW w:w="0" w:type="auto"/>
+            <w:tcBorders>
+              <w:top w:val="single" w:sz="6" w:space="0" w:color="000000"/>
+              <w:left w:val="single" w:sz="6" w:space="0" w:color="000000"/>
+              <w:bottom w:val="single" w:sz="6" w:space="0" w:color="000000"/>
+              <w:right w:val="single" w:sz="6" w:space="0" w:color="000000"/>
+            </w:tcBorders>
+            <w:tcMar>
+              <w:top w:w="95" w:type="dxa"/>
+              <w:left w:w="95" w:type="dxa"/>
+              <w:bottom w:w="95" w:type="dxa"/>
+              <w:right w:w="95" w:type="dxa"/>
+            </w:tcMar>
+            <w:hideMark/>
+          </w:tcPr>
+          <w:p>
+            <w:pPr>
+              <w:spacing w:after="0" w:line="0" w:lineRule="atLeast"/>
+              <w:rPr>
+                <w:rFonts w:ascii="Times New Roman" w:eastAsia="Times New Roman" w:hAnsi="Times New Roman" w:cs="Times New Roman"/>
+                <w:sz w:val="24"/>
+                <w:szCs w:val="24"/>
+              </w:rPr>
+            </w:pPr>
+            <w:r>
+              <w:rPr>
+                <w:rFonts w:ascii="Calibri" w:eastAsia="Times New Roman" w:hAnsi="Calibri" w:cs="Calibri"/>
+                <w:color w:val="000000"/>
+              </w:rPr>
+              <w:t>If the teacher is a first time user, once they create an account they will be brought to a page that allows them to create a class. This page will ask the teacher to enter his/her name, a name for the class and a class password. Section 3.1.1.1, figure 4.</w:t>
+            </w:r>
+          </w:p>
+        </w:tc>
+        <w:tc>
+          <w:tcPr>
+            <w:tcW w:w="0" w:type="auto"/>
+            <w:tcBorders>
+              <w:top w:val="single" w:sz="6" w:space="0" w:color="000000"/>
+              <w:left w:val="single" w:sz="6" w:space="0" w:color="000000"/>
+              <w:bottom w:val="single" w:sz="6" w:space="0" w:color="000000"/>
+              <w:right w:val="single" w:sz="6" w:space="0" w:color="000000"/>
+            </w:tcBorders>
+            <w:tcMar>
+              <w:top w:w="95" w:type="dxa"/>
+              <w:left w:w="95" w:type="dxa"/>
+              <w:bottom w:w="95" w:type="dxa"/>
+              <w:right w:w="95" w:type="dxa"/>
+            </w:tcMar>
+            <w:hideMark/>
+          </w:tcPr>
+          <w:p>
+            <w:pPr>
+              <w:spacing w:after="0" w:line="0" w:lineRule="atLeast"/>
+              <w:jc w:val="center"/>
+              <w:rPr>
+                <w:rFonts w:ascii="Times New Roman" w:eastAsia="Times New Roman" w:hAnsi="Times New Roman" w:cs="Times New Roman"/>
+                <w:sz w:val="24"/>
+                <w:szCs w:val="24"/>
+              </w:rPr>
+            </w:pPr>
+            <w:r>
+              <w:rPr>
+                <w:rFonts w:ascii="Calibri" w:eastAsia="Times New Roman" w:hAnsi="Calibri" w:cs="Calibri"/>
+                <w:color w:val="000000"/>
+              </w:rPr>
+              <w:t>2</w:t>
+            </w:r>
+          </w:p>
+        </w:tc>
+        <w:tc>
+          <w:tcPr>
+            <w:tcW w:w="0" w:type="auto"/>
+            <w:tcBorders>
+              <w:top w:val="single" w:sz="6" w:space="0" w:color="000000"/>
+              <w:left w:val="single" w:sz="6" w:space="0" w:color="000000"/>
+              <w:bottom w:val="single" w:sz="6" w:space="0" w:color="000000"/>
+              <w:right w:val="single" w:sz="6" w:space="0" w:color="000000"/>
+            </w:tcBorders>
+            <w:tcMar>
+              <w:top w:w="95" w:type="dxa"/>
+              <w:left w:w="95" w:type="dxa"/>
+              <w:bottom w:w="95" w:type="dxa"/>
+              <w:right w:w="95" w:type="dxa"/>
+            </w:tcMar>
+            <w:hideMark/>
+          </w:tcPr>
+          <w:p>
+            <w:pPr>
+              <w:spacing w:after="0" w:line="0" w:lineRule="atLeast"/>
+              <w:jc w:val="center"/>
+              <w:rPr>
+                <w:rFonts w:ascii="Times New Roman" w:eastAsia="Times New Roman" w:hAnsi="Times New Roman" w:cs="Times New Roman"/>
+                <w:sz w:val="24"/>
+                <w:szCs w:val="24"/>
+              </w:rPr>
+            </w:pPr>
+            <w:r>
+              <w:rPr>
+                <w:rFonts w:ascii="Calibri" w:eastAsia="Times New Roman" w:hAnsi="Calibri" w:cs="Calibri"/>
+                <w:color w:val="000000"/>
+              </w:rPr>
+              <w:t>10</w:t>
+            </w:r>
+          </w:p>
+        </w:tc>
+      </w:tr>
+      <w:tr>
+        <w:tc>
+          <w:tcPr>
+            <w:tcW w:w="0" w:type="auto"/>
+            <w:tcBorders>
+              <w:top w:val="single" w:sz="6" w:space="0" w:color="000000"/>
+              <w:left w:val="single" w:sz="6" w:space="0" w:color="000000"/>
+              <w:bottom w:val="single" w:sz="6" w:space="0" w:color="000000"/>
+              <w:right w:val="single" w:sz="6" w:space="0" w:color="000000"/>
+            </w:tcBorders>
+            <w:tcMar>
+              <w:top w:w="95" w:type="dxa"/>
+              <w:left w:w="95" w:type="dxa"/>
+              <w:bottom w:w="95" w:type="dxa"/>
+              <w:right w:w="95" w:type="dxa"/>
+            </w:tcMar>
+            <w:hideMark/>
+          </w:tcPr>
+          <w:p>
+            <w:pPr>
+              <w:spacing w:after="0" w:line="0" w:lineRule="atLeast"/>
+              <w:rPr>
+                <w:rFonts w:ascii="Times New Roman" w:eastAsia="Times New Roman" w:hAnsi="Times New Roman" w:cs="Times New Roman"/>
+                <w:sz w:val="24"/>
+                <w:szCs w:val="24"/>
+              </w:rPr>
+            </w:pPr>
+            <w:r>
+              <w:rPr>
+                <w:rFonts w:ascii="Calibri" w:eastAsia="Times New Roman" w:hAnsi="Calibri" w:cs="Calibri"/>
+                <w:color w:val="000000"/>
+              </w:rPr>
+              <w:t>FR18</w:t>
+            </w:r>
+          </w:p>
+        </w:tc>
+        <w:tc>
+          <w:tcPr>
+            <w:tcW w:w="0" w:type="auto"/>
+            <w:tcBorders>
+              <w:top w:val="single" w:sz="6" w:space="0" w:color="000000"/>
+              <w:left w:val="single" w:sz="6" w:space="0" w:color="000000"/>
+              <w:bottom w:val="single" w:sz="6" w:space="0" w:color="000000"/>
+              <w:right w:val="single" w:sz="6" w:space="0" w:color="000000"/>
+            </w:tcBorders>
+            <w:tcMar>
+              <w:top w:w="95" w:type="dxa"/>
+              <w:left w:w="95" w:type="dxa"/>
+              <w:bottom w:w="95" w:type="dxa"/>
+              <w:right w:w="95" w:type="dxa"/>
+            </w:tcMar>
+            <w:hideMark/>
+          </w:tcPr>
+          <w:p>
+            <w:pPr>
+              <w:spacing w:after="0" w:line="0" w:lineRule="atLeast"/>
+              <w:rPr>
+                <w:rFonts w:ascii="Times New Roman" w:eastAsia="Times New Roman" w:hAnsi="Times New Roman" w:cs="Times New Roman"/>
+                <w:sz w:val="24"/>
+                <w:szCs w:val="24"/>
+              </w:rPr>
+            </w:pPr>
+            <w:r>
+              <w:rPr>
+                <w:rFonts w:ascii="Calibri" w:eastAsia="Times New Roman" w:hAnsi="Calibri" w:cs="Calibri"/>
+                <w:color w:val="000000"/>
+              </w:rPr>
               <w:t>Add Students - Web Portal</w:t>
             </w:r>
           </w:p>
@@ -20395,7 +20940,15 @@
                 <w:rFonts w:ascii="Calibri" w:eastAsia="Times New Roman" w:hAnsi="Calibri" w:cs="Calibri"/>
                 <w:color w:val="000000"/>
               </w:rPr>
-              <w:t>Once the teacher sets creates a class they will be able to add students to the class through the web portal. This page will have an add student button and a done button. If the teacher clicks the add student button they will be allowed to add the student to the class using the students first and last name. If the teacher does not need to add anyone to the class they can click the done button which will bring them to the teacher view page. Section 3.1.1.1, figure 5.</w:t>
+              <w:t xml:space="preserve">Once the teacher sets creates a class they will be able to add students to the class through the web portal. This page will have an add student button and a done button. If the teacher clicks the add student button they will be allowed to add the student to the class using the students first and last name. If the teacher does not need to add anyone to the class they can click the done button which will </w:t>
+            </w:r>
+            <w:r>
+              <w:rPr>
+                <w:rFonts w:ascii="Calibri" w:eastAsia="Times New Roman" w:hAnsi="Calibri" w:cs="Calibri"/>
+                <w:color w:val="000000"/>
+              </w:rPr>
+              <w:lastRenderedPageBreak/>
+              <w:t>bring them to the teacher view page. Section 3.1.1.1, figure 5.</w:t>
             </w:r>
           </w:p>
         </w:tc>
@@ -20431,6 +20984,7 @@
                 <w:rFonts w:ascii="Calibri" w:eastAsia="Times New Roman" w:hAnsi="Calibri" w:cs="Calibri"/>
                 <w:color w:val="000000"/>
               </w:rPr>
+              <w:lastRenderedPageBreak/>
               <w:t>2</w:t>
             </w:r>
           </w:p>
@@ -20508,7 +21062,7 @@
                 <w:color w:val="000000"/>
               </w:rPr>
               <w:lastRenderedPageBreak/>
-              <w:t>FR18</w:t>
+              <w:t>FR19</w:t>
             </w:r>
           </w:p>
         </w:tc>
@@ -20729,7 +21283,7 @@
                 <w:rFonts w:ascii="Calibri" w:eastAsia="Times New Roman" w:hAnsi="Calibri" w:cs="Calibri"/>
                 <w:color w:val="000000"/>
               </w:rPr>
-              <w:t>FR19</w:t>
+              <w:t>FR20</w:t>
             </w:r>
           </w:p>
         </w:tc>
@@ -20922,7 +21476,7 @@
                 <w:rFonts w:ascii="Calibri" w:eastAsia="Times New Roman" w:hAnsi="Calibri" w:cs="Calibri"/>
                 <w:color w:val="000000"/>
               </w:rPr>
-              <w:t>FR20</w:t>
+              <w:t>FR21</w:t>
             </w:r>
           </w:p>
         </w:tc>
@@ -21001,37 +21555,26 @@
               </w:rPr>
               <w:t>"</w:t>
             </w:r>
-            <w:proofErr w:type="gramStart"/>
-            <w:r>
-              <w:rPr>
-                <w:rFonts w:ascii="Calibri" w:eastAsia="Times New Roman" w:hAnsi="Calibri" w:cs="Calibri"/>
-                <w:color w:val="000000"/>
-              </w:rPr>
-              <w:t>the add</w:t>
-            </w:r>
-            <w:proofErr w:type="gramEnd"/>
-            <w:r>
-              <w:rPr>
-                <w:rFonts w:ascii="Calibri" w:eastAsia="Times New Roman" w:hAnsi="Calibri" w:cs="Calibri"/>
-                <w:color w:val="000000"/>
-              </w:rPr>
-              <w:t xml:space="preserve"> level button in the teacher view. This will bring them to </w:t>
-            </w:r>
-            <w:proofErr w:type="gramStart"/>
-            <w:r>
-              <w:rPr>
-                <w:rFonts w:ascii="Calibri" w:eastAsia="Times New Roman" w:hAnsi="Calibri" w:cs="Calibri"/>
-                <w:color w:val="000000"/>
-              </w:rPr>
-              <w:t>the add</w:t>
-            </w:r>
-            <w:proofErr w:type="gramEnd"/>
-            <w:r>
-              <w:rPr>
-                <w:rFonts w:ascii="Calibri" w:eastAsia="Times New Roman" w:hAnsi="Calibri" w:cs="Calibri"/>
-                <w:color w:val="000000"/>
-              </w:rPr>
-              <w:t xml:space="preserve"> new level view, from here they can fill in the new level name and description. They will also be able to add new test and practice questions by clicking the Add Test Question or Add Practice </w:t>
+            <w:r>
+              <w:rPr>
+                <w:rFonts w:ascii="Calibri" w:eastAsia="Times New Roman" w:hAnsi="Calibri" w:cs="Calibri"/>
+                <w:color w:val="000000"/>
+              </w:rPr>
+              <w:t>the add level button</w:t>
+            </w:r>
+            <w:r>
+              <w:rPr>
+                <w:rFonts w:ascii="Calibri" w:eastAsia="Times New Roman" w:hAnsi="Calibri" w:cs="Calibri"/>
+                <w:color w:val="000000"/>
+              </w:rPr>
+              <w:t>”</w:t>
+            </w:r>
+            <w:r>
+              <w:rPr>
+                <w:rFonts w:ascii="Calibri" w:eastAsia="Times New Roman" w:hAnsi="Calibri" w:cs="Calibri"/>
+                <w:color w:val="000000"/>
+              </w:rPr>
+              <w:t xml:space="preserve"> in the teacher view. This will bring them to the add new level view, from here they can fill in the new level name and description. They </w:t>
             </w:r>
             <w:r>
               <w:rPr>
@@ -21039,23 +21582,7 @@
                 <w:color w:val="000000"/>
               </w:rPr>
               <w:lastRenderedPageBreak/>
-              <w:t xml:space="preserve">Question button. 3.1.1.1 </w:t>
-            </w:r>
-            <w:proofErr w:type="gramStart"/>
-            <w:r>
-              <w:rPr>
-                <w:rFonts w:ascii="Calibri" w:eastAsia="Times New Roman" w:hAnsi="Calibri" w:cs="Calibri"/>
-                <w:color w:val="000000"/>
-              </w:rPr>
-              <w:t>figure</w:t>
-            </w:r>
-            <w:proofErr w:type="gramEnd"/>
-            <w:r>
-              <w:rPr>
-                <w:rFonts w:ascii="Calibri" w:eastAsia="Times New Roman" w:hAnsi="Calibri" w:cs="Calibri"/>
-                <w:color w:val="000000"/>
-              </w:rPr>
-              <w:t xml:space="preserve"> 8.</w:t>
+              <w:t>will also be able to add new test and practice questions by clicking the Add Test Question or Add Practice Question button. 3.1.1.1 figure 8.</w:t>
             </w:r>
           </w:p>
         </w:tc>
@@ -21166,7 +21693,7 @@
                 <w:color w:val="000000"/>
               </w:rPr>
               <w:lastRenderedPageBreak/>
-              <w:t>FR21</w:t>
+              <w:t>FR22</w:t>
             </w:r>
           </w:p>
         </w:tc>
@@ -21236,55 +21763,7 @@
                 <w:rFonts w:ascii="Calibri" w:eastAsia="Times New Roman" w:hAnsi="Calibri" w:cs="Calibri"/>
                 <w:color w:val="000000"/>
               </w:rPr>
-              <w:t xml:space="preserve">If the teacher wants to add a new question to the level they can do so by clicking on the add question button within </w:t>
-            </w:r>
-            <w:proofErr w:type="gramStart"/>
-            <w:r>
-              <w:rPr>
-                <w:rFonts w:ascii="Calibri" w:eastAsia="Times New Roman" w:hAnsi="Calibri" w:cs="Calibri"/>
-                <w:color w:val="000000"/>
-              </w:rPr>
-              <w:t>the add</w:t>
-            </w:r>
-            <w:proofErr w:type="gramEnd"/>
-            <w:r>
-              <w:rPr>
-                <w:rFonts w:ascii="Calibri" w:eastAsia="Times New Roman" w:hAnsi="Calibri" w:cs="Calibri"/>
-                <w:color w:val="000000"/>
-              </w:rPr>
-              <w:t xml:space="preserve"> new level view. Once clicked </w:t>
-            </w:r>
-            <w:proofErr w:type="gramStart"/>
-            <w:r>
-              <w:rPr>
-                <w:rFonts w:ascii="Calibri" w:eastAsia="Times New Roman" w:hAnsi="Calibri" w:cs="Calibri"/>
-                <w:color w:val="000000"/>
-              </w:rPr>
-              <w:t>a add</w:t>
-            </w:r>
-            <w:proofErr w:type="gramEnd"/>
-            <w:r>
-              <w:rPr>
-                <w:rFonts w:ascii="Calibri" w:eastAsia="Times New Roman" w:hAnsi="Calibri" w:cs="Calibri"/>
-                <w:color w:val="000000"/>
-              </w:rPr>
-              <w:t xml:space="preserve"> new question view will appear. From this view the teacher can input the question name and description. They also must specify if it is a test or practice question. Also the teacher must input the question and correct answer. 3.1.1.1 </w:t>
-            </w:r>
-            <w:proofErr w:type="gramStart"/>
-            <w:r>
-              <w:rPr>
-                <w:rFonts w:ascii="Calibri" w:eastAsia="Times New Roman" w:hAnsi="Calibri" w:cs="Calibri"/>
-                <w:color w:val="000000"/>
-              </w:rPr>
-              <w:t>figure</w:t>
-            </w:r>
-            <w:proofErr w:type="gramEnd"/>
-            <w:r>
-              <w:rPr>
-                <w:rFonts w:ascii="Calibri" w:eastAsia="Times New Roman" w:hAnsi="Calibri" w:cs="Calibri"/>
-                <w:color w:val="000000"/>
-              </w:rPr>
-              <w:t xml:space="preserve"> 9.</w:t>
+              <w:t>If the teacher wants to add a new question to the level they can do so by clicking on the add question button within the add new level view. Once clicked a add new question view will appear. From this view the teacher can input the question name and description. They also must specify if it is a test or practice question. Also the teacher must input the question and correct answer. 3.1.1.1 figure 9.</w:t>
             </w:r>
           </w:p>
         </w:tc>
@@ -21377,15 +21856,13 @@
               <w:bottom w:w="95" w:type="dxa"/>
               <w:right w:w="95" w:type="dxa"/>
             </w:tcMar>
-            <w:hideMark/>
-          </w:tcPr>
-          <w:p>
-            <w:pPr>
-              <w:spacing w:after="0" w:line="0" w:lineRule="atLeast"/>
-              <w:rPr>
-                <w:rFonts w:ascii="Times New Roman" w:eastAsia="Times New Roman" w:hAnsi="Times New Roman" w:cs="Times New Roman"/>
-                <w:sz w:val="24"/>
-                <w:szCs w:val="24"/>
+          </w:tcPr>
+          <w:p>
+            <w:pPr>
+              <w:spacing w:after="0" w:line="0" w:lineRule="atLeast"/>
+              <w:rPr>
+                <w:rFonts w:ascii="Calibri" w:eastAsia="Times New Roman" w:hAnsi="Calibri" w:cs="Calibri"/>
+                <w:color w:val="000000"/>
               </w:rPr>
             </w:pPr>
             <w:r>
@@ -21412,15 +21889,13 @@
               <w:bottom w:w="95" w:type="dxa"/>
               <w:right w:w="95" w:type="dxa"/>
             </w:tcMar>
-            <w:hideMark/>
-          </w:tcPr>
-          <w:p>
-            <w:pPr>
-              <w:spacing w:after="0" w:line="0" w:lineRule="atLeast"/>
-              <w:rPr>
-                <w:rFonts w:ascii="Times New Roman" w:eastAsia="Times New Roman" w:hAnsi="Times New Roman" w:cs="Times New Roman"/>
-                <w:sz w:val="24"/>
-                <w:szCs w:val="24"/>
+          </w:tcPr>
+          <w:p>
+            <w:pPr>
+              <w:spacing w:after="0" w:line="240" w:lineRule="auto"/>
+              <w:rPr>
+                <w:rFonts w:ascii="Calibri" w:eastAsia="Times New Roman" w:hAnsi="Calibri" w:cs="Calibri"/>
+                <w:color w:val="000000"/>
               </w:rPr>
             </w:pPr>
             <w:r>
@@ -21447,15 +21922,13 @@
               <w:bottom w:w="95" w:type="dxa"/>
               <w:right w:w="95" w:type="dxa"/>
             </w:tcMar>
-            <w:hideMark/>
-          </w:tcPr>
-          <w:p>
-            <w:pPr>
-              <w:spacing w:after="0" w:line="0" w:lineRule="atLeast"/>
-              <w:rPr>
-                <w:rFonts w:ascii="Times New Roman" w:eastAsia="Times New Roman" w:hAnsi="Times New Roman" w:cs="Times New Roman"/>
-                <w:sz w:val="24"/>
-                <w:szCs w:val="24"/>
+          </w:tcPr>
+          <w:p>
+            <w:pPr>
+              <w:spacing w:after="0" w:line="0" w:lineRule="atLeast"/>
+              <w:rPr>
+                <w:rFonts w:ascii="Calibri" w:eastAsia="Times New Roman" w:hAnsi="Calibri" w:cs="Calibri"/>
+                <w:color w:val="000000"/>
               </w:rPr>
             </w:pPr>
             <w:r>
@@ -21482,16 +21955,14 @@
               <w:bottom w:w="95" w:type="dxa"/>
               <w:right w:w="95" w:type="dxa"/>
             </w:tcMar>
-            <w:hideMark/>
           </w:tcPr>
           <w:p>
             <w:pPr>
               <w:spacing w:after="0" w:line="0" w:lineRule="atLeast"/>
               <w:jc w:val="center"/>
               <w:rPr>
-                <w:rFonts w:ascii="Times New Roman" w:eastAsia="Times New Roman" w:hAnsi="Times New Roman" w:cs="Times New Roman"/>
-                <w:sz w:val="24"/>
-                <w:szCs w:val="24"/>
+                <w:rFonts w:ascii="Calibri" w:eastAsia="Times New Roman" w:hAnsi="Calibri" w:cs="Calibri"/>
+                <w:color w:val="000000"/>
               </w:rPr>
             </w:pPr>
             <w:r>
@@ -21518,16 +21989,14 @@
               <w:bottom w:w="95" w:type="dxa"/>
               <w:right w:w="95" w:type="dxa"/>
             </w:tcMar>
-            <w:hideMark/>
           </w:tcPr>
           <w:p>
             <w:pPr>
               <w:spacing w:after="0" w:line="0" w:lineRule="atLeast"/>
               <w:jc w:val="center"/>
               <w:rPr>
-                <w:rFonts w:ascii="Times New Roman" w:eastAsia="Times New Roman" w:hAnsi="Times New Roman" w:cs="Times New Roman"/>
-                <w:sz w:val="24"/>
-                <w:szCs w:val="24"/>
+                <w:rFonts w:ascii="Calibri" w:eastAsia="Times New Roman" w:hAnsi="Calibri" w:cs="Calibri"/>
+                <w:color w:val="000000"/>
               </w:rPr>
             </w:pPr>
             <w:r>
@@ -21786,23 +22255,7 @@
                 <w:rFonts w:ascii="Calibri" w:eastAsia="Times New Roman" w:hAnsi="Calibri" w:cs="Calibri"/>
                 <w:color w:val="000000"/>
               </w:rPr>
-              <w:t xml:space="preserve">iOS Entering </w:t>
-            </w:r>
-            <w:proofErr w:type="spellStart"/>
-            <w:r>
-              <w:rPr>
-                <w:rFonts w:ascii="Calibri" w:eastAsia="Times New Roman" w:hAnsi="Calibri" w:cs="Calibri"/>
-                <w:color w:val="000000"/>
-              </w:rPr>
-              <w:t>PlayScreen</w:t>
-            </w:r>
-            <w:proofErr w:type="spellEnd"/>
-            <w:r>
-              <w:rPr>
-                <w:rFonts w:ascii="Calibri" w:eastAsia="Times New Roman" w:hAnsi="Calibri" w:cs="Calibri"/>
-                <w:color w:val="000000"/>
-              </w:rPr>
-              <w:t xml:space="preserve"> Time</w:t>
+              <w:t>iOS Entering PlayScreen Time</w:t>
             </w:r>
           </w:p>
         </w:tc>
@@ -22229,6 +22682,7 @@
                 <w:rFonts w:ascii="Calibri" w:eastAsia="Times New Roman" w:hAnsi="Calibri" w:cs="Calibri"/>
                 <w:color w:val="000000"/>
               </w:rPr>
+              <w:lastRenderedPageBreak/>
               <w:br/>
             </w:r>
           </w:p>
@@ -22265,6 +22719,7 @@
                 <w:rFonts w:ascii="Calibri" w:eastAsia="Times New Roman" w:hAnsi="Calibri" w:cs="Calibri"/>
                 <w:color w:val="000000"/>
               </w:rPr>
+              <w:lastRenderedPageBreak/>
               <w:t>1</w:t>
             </w:r>
           </w:p>
@@ -22338,6 +22793,7 @@
                 <w:rFonts w:ascii="Calibri" w:eastAsia="Times New Roman" w:hAnsi="Calibri" w:cs="Calibri"/>
                 <w:color w:val="000000"/>
               </w:rPr>
+              <w:lastRenderedPageBreak/>
               <w:t>NF6</w:t>
             </w:r>
           </w:p>
@@ -22373,59 +22829,42 @@
                 <w:rFonts w:ascii="Calibri" w:eastAsia="Times New Roman" w:hAnsi="Calibri" w:cs="Calibri"/>
                 <w:color w:val="000000"/>
               </w:rPr>
-              <w:t xml:space="preserve">Web Portal Internet </w:t>
-            </w:r>
-            <w:r>
-              <w:rPr>
-                <w:rFonts w:ascii="Calibri" w:eastAsia="Times New Roman" w:hAnsi="Calibri" w:cs="Calibri"/>
-                <w:color w:val="000000"/>
-              </w:rPr>
-              <w:lastRenderedPageBreak/>
-              <w:t>Connection</w:t>
-            </w:r>
-          </w:p>
-        </w:tc>
-        <w:tc>
-          <w:tcPr>
-            <w:tcW w:w="0" w:type="auto"/>
-            <w:tcBorders>
-              <w:top w:val="single" w:sz="6" w:space="0" w:color="000000"/>
-              <w:left w:val="single" w:sz="6" w:space="0" w:color="000000"/>
-              <w:bottom w:val="single" w:sz="6" w:space="0" w:color="000000"/>
-              <w:right w:val="single" w:sz="6" w:space="0" w:color="000000"/>
-            </w:tcBorders>
-            <w:tcMar>
-              <w:top w:w="95" w:type="dxa"/>
-              <w:left w:w="95" w:type="dxa"/>
-              <w:bottom w:w="95" w:type="dxa"/>
-              <w:right w:w="95" w:type="dxa"/>
-            </w:tcMar>
-            <w:hideMark/>
-          </w:tcPr>
-          <w:p>
-            <w:pPr>
-              <w:spacing w:after="0" w:line="0" w:lineRule="atLeast"/>
-              <w:rPr>
-                <w:rFonts w:ascii="Times New Roman" w:eastAsia="Times New Roman" w:hAnsi="Times New Roman" w:cs="Times New Roman"/>
-                <w:sz w:val="24"/>
-                <w:szCs w:val="24"/>
-              </w:rPr>
-            </w:pPr>
-            <w:r>
-              <w:rPr>
-                <w:rFonts w:ascii="Calibri" w:eastAsia="Times New Roman" w:hAnsi="Calibri" w:cs="Calibri"/>
-                <w:color w:val="000000"/>
-              </w:rPr>
-              <w:lastRenderedPageBreak/>
-              <w:t xml:space="preserve">The web portal should be </w:t>
-            </w:r>
-            <w:r>
-              <w:rPr>
-                <w:rFonts w:ascii="Calibri" w:eastAsia="Times New Roman" w:hAnsi="Calibri" w:cs="Calibri"/>
-                <w:color w:val="000000"/>
-              </w:rPr>
-              <w:lastRenderedPageBreak/>
-              <w:t>connected to the Internet.</w:t>
+              <w:t>Web Portal Internet Connection</w:t>
+            </w:r>
+          </w:p>
+        </w:tc>
+        <w:tc>
+          <w:tcPr>
+            <w:tcW w:w="0" w:type="auto"/>
+            <w:tcBorders>
+              <w:top w:val="single" w:sz="6" w:space="0" w:color="000000"/>
+              <w:left w:val="single" w:sz="6" w:space="0" w:color="000000"/>
+              <w:bottom w:val="single" w:sz="6" w:space="0" w:color="000000"/>
+              <w:right w:val="single" w:sz="6" w:space="0" w:color="000000"/>
+            </w:tcBorders>
+            <w:tcMar>
+              <w:top w:w="95" w:type="dxa"/>
+              <w:left w:w="95" w:type="dxa"/>
+              <w:bottom w:w="95" w:type="dxa"/>
+              <w:right w:w="95" w:type="dxa"/>
+            </w:tcMar>
+            <w:hideMark/>
+          </w:tcPr>
+          <w:p>
+            <w:pPr>
+              <w:spacing w:after="0" w:line="0" w:lineRule="atLeast"/>
+              <w:rPr>
+                <w:rFonts w:ascii="Times New Roman" w:eastAsia="Times New Roman" w:hAnsi="Times New Roman" w:cs="Times New Roman"/>
+                <w:sz w:val="24"/>
+                <w:szCs w:val="24"/>
+              </w:rPr>
+            </w:pPr>
+            <w:r>
+              <w:rPr>
+                <w:rFonts w:ascii="Calibri" w:eastAsia="Times New Roman" w:hAnsi="Calibri" w:cs="Calibri"/>
+                <w:color w:val="000000"/>
+              </w:rPr>
+              <w:t>The web portal should be connected to the Internet.</w:t>
             </w:r>
             <w:r>
               <w:rPr>
@@ -22475,7 +22914,6 @@
                 <w:rFonts w:ascii="Calibri" w:eastAsia="Times New Roman" w:hAnsi="Calibri" w:cs="Calibri"/>
                 <w:color w:val="000000"/>
               </w:rPr>
-              <w:lastRenderedPageBreak/>
               <w:t>1</w:t>
             </w:r>
           </w:p>
@@ -22549,7 +22987,6 @@
                 <w:rFonts w:ascii="Calibri" w:eastAsia="Times New Roman" w:hAnsi="Calibri" w:cs="Calibri"/>
                 <w:color w:val="000000"/>
               </w:rPr>
-              <w:lastRenderedPageBreak/>
               <w:t>NF7</w:t>
             </w:r>
           </w:p>
@@ -24082,7 +24519,15 @@
                 <w:rFonts w:ascii="Calibri" w:eastAsia="Times New Roman" w:hAnsi="Calibri" w:cs="Calibri"/>
                 <w:color w:val="000000"/>
               </w:rPr>
-              <w:t>The system as a whole should allow the teacher to maintain the question information, along with level information.</w:t>
+              <w:t xml:space="preserve">The system as a whole should allow the teacher to maintain the question </w:t>
+            </w:r>
+            <w:r>
+              <w:rPr>
+                <w:rFonts w:ascii="Calibri" w:eastAsia="Times New Roman" w:hAnsi="Calibri" w:cs="Calibri"/>
+                <w:color w:val="000000"/>
+              </w:rPr>
+              <w:lastRenderedPageBreak/>
+              <w:t>information, along with level information.</w:t>
             </w:r>
           </w:p>
         </w:tc>
@@ -24118,6 +24563,7 @@
                 <w:rFonts w:ascii="Calibri" w:eastAsia="Times New Roman" w:hAnsi="Calibri" w:cs="Calibri"/>
                 <w:color w:val="000000"/>
               </w:rPr>
+              <w:lastRenderedPageBreak/>
               <w:t>1-3</w:t>
             </w:r>
           </w:p>
@@ -24191,6 +24637,7 @@
                 <w:rFonts w:ascii="Calibri" w:eastAsia="Times New Roman" w:hAnsi="Calibri" w:cs="Calibri"/>
                 <w:color w:val="000000"/>
               </w:rPr>
+              <w:lastRenderedPageBreak/>
               <w:t>DC1</w:t>
             </w:r>
           </w:p>
@@ -24261,15 +24708,7 @@
                 <w:rFonts w:ascii="Calibri" w:eastAsia="Times New Roman" w:hAnsi="Calibri" w:cs="Calibri"/>
                 <w:color w:val="000000"/>
               </w:rPr>
-              <w:t xml:space="preserve">The size of the iOS application when </w:t>
-            </w:r>
-            <w:r>
-              <w:rPr>
-                <w:rFonts w:ascii="Calibri" w:eastAsia="Times New Roman" w:hAnsi="Calibri" w:cs="Calibri"/>
-                <w:color w:val="000000"/>
-              </w:rPr>
-              <w:lastRenderedPageBreak/>
-              <w:t xml:space="preserve">downloaded from the app store to device. </w:t>
+              <w:t xml:space="preserve">The size of the iOS application when downloaded from the app store to device. </w:t>
             </w:r>
           </w:p>
           <w:p>
@@ -24315,7 +24754,6 @@
                 <w:rFonts w:ascii="Calibri" w:eastAsia="Times New Roman" w:hAnsi="Calibri" w:cs="Calibri"/>
                 <w:color w:val="000000"/>
               </w:rPr>
-              <w:lastRenderedPageBreak/>
               <w:t>1</w:t>
             </w:r>
           </w:p>
@@ -24389,7 +24827,6 @@
                 <w:rFonts w:ascii="Calibri" w:eastAsia="Times New Roman" w:hAnsi="Calibri" w:cs="Calibri"/>
                 <w:color w:val="000000"/>
               </w:rPr>
-              <w:lastRenderedPageBreak/>
               <w:t>DC2</w:t>
             </w:r>
           </w:p>
@@ -24726,38 +25163,167 @@
           </w:p>
         </w:tc>
       </w:tr>
+      <w:tr>
+        <w:tc>
+          <w:tcPr>
+            <w:tcW w:w="0" w:type="auto"/>
+            <w:tcBorders>
+              <w:top w:val="single" w:sz="6" w:space="0" w:color="000000"/>
+              <w:left w:val="single" w:sz="6" w:space="0" w:color="000000"/>
+              <w:bottom w:val="single" w:sz="6" w:space="0" w:color="000000"/>
+              <w:right w:val="single" w:sz="6" w:space="0" w:color="000000"/>
+            </w:tcBorders>
+            <w:tcMar>
+              <w:top w:w="95" w:type="dxa"/>
+              <w:left w:w="95" w:type="dxa"/>
+              <w:bottom w:w="95" w:type="dxa"/>
+              <w:right w:w="95" w:type="dxa"/>
+            </w:tcMar>
+          </w:tcPr>
+          <w:p>
+            <w:pPr>
+              <w:spacing w:after="0" w:line="0" w:lineRule="atLeast"/>
+              <w:rPr>
+                <w:rFonts w:ascii="Times New Roman" w:eastAsia="Times New Roman" w:hAnsi="Times New Roman" w:cs="Times New Roman"/>
+                <w:sz w:val="24"/>
+                <w:szCs w:val="24"/>
+              </w:rPr>
+            </w:pPr>
+          </w:p>
+        </w:tc>
+        <w:tc>
+          <w:tcPr>
+            <w:tcW w:w="0" w:type="auto"/>
+            <w:tcBorders>
+              <w:top w:val="single" w:sz="6" w:space="0" w:color="000000"/>
+              <w:left w:val="single" w:sz="6" w:space="0" w:color="000000"/>
+              <w:bottom w:val="single" w:sz="6" w:space="0" w:color="000000"/>
+              <w:right w:val="single" w:sz="6" w:space="0" w:color="000000"/>
+            </w:tcBorders>
+            <w:tcMar>
+              <w:top w:w="95" w:type="dxa"/>
+              <w:left w:w="95" w:type="dxa"/>
+              <w:bottom w:w="95" w:type="dxa"/>
+              <w:right w:w="95" w:type="dxa"/>
+            </w:tcMar>
+          </w:tcPr>
+          <w:p>
+            <w:pPr>
+              <w:spacing w:after="0" w:line="0" w:lineRule="atLeast"/>
+              <w:rPr>
+                <w:rFonts w:ascii="Times New Roman" w:eastAsia="Times New Roman" w:hAnsi="Times New Roman" w:cs="Times New Roman"/>
+                <w:sz w:val="24"/>
+                <w:szCs w:val="24"/>
+              </w:rPr>
+            </w:pPr>
+          </w:p>
+        </w:tc>
+        <w:tc>
+          <w:tcPr>
+            <w:tcW w:w="0" w:type="auto"/>
+            <w:tcBorders>
+              <w:top w:val="single" w:sz="6" w:space="0" w:color="000000"/>
+              <w:left w:val="single" w:sz="6" w:space="0" w:color="000000"/>
+              <w:bottom w:val="single" w:sz="6" w:space="0" w:color="000000"/>
+              <w:right w:val="single" w:sz="6" w:space="0" w:color="000000"/>
+            </w:tcBorders>
+            <w:tcMar>
+              <w:top w:w="95" w:type="dxa"/>
+              <w:left w:w="95" w:type="dxa"/>
+              <w:bottom w:w="95" w:type="dxa"/>
+              <w:right w:w="95" w:type="dxa"/>
+            </w:tcMar>
+          </w:tcPr>
+          <w:p>
+            <w:pPr>
+              <w:spacing w:after="0" w:line="0" w:lineRule="atLeast"/>
+              <w:rPr>
+                <w:rFonts w:ascii="Times New Roman" w:eastAsia="Times New Roman" w:hAnsi="Times New Roman" w:cs="Times New Roman"/>
+                <w:sz w:val="24"/>
+                <w:szCs w:val="24"/>
+              </w:rPr>
+            </w:pPr>
+          </w:p>
+        </w:tc>
+        <w:tc>
+          <w:tcPr>
+            <w:tcW w:w="0" w:type="auto"/>
+            <w:tcBorders>
+              <w:top w:val="single" w:sz="6" w:space="0" w:color="000000"/>
+              <w:left w:val="single" w:sz="6" w:space="0" w:color="000000"/>
+              <w:bottom w:val="single" w:sz="6" w:space="0" w:color="000000"/>
+              <w:right w:val="single" w:sz="6" w:space="0" w:color="000000"/>
+            </w:tcBorders>
+            <w:tcMar>
+              <w:top w:w="95" w:type="dxa"/>
+              <w:left w:w="95" w:type="dxa"/>
+              <w:bottom w:w="95" w:type="dxa"/>
+              <w:right w:w="95" w:type="dxa"/>
+            </w:tcMar>
+          </w:tcPr>
+          <w:p>
+            <w:pPr>
+              <w:spacing w:after="0" w:line="0" w:lineRule="atLeast"/>
+              <w:jc w:val="center"/>
+              <w:rPr>
+                <w:rFonts w:ascii="Times New Roman" w:eastAsia="Times New Roman" w:hAnsi="Times New Roman" w:cs="Times New Roman"/>
+                <w:sz w:val="24"/>
+                <w:szCs w:val="24"/>
+              </w:rPr>
+            </w:pPr>
+          </w:p>
+        </w:tc>
+        <w:tc>
+          <w:tcPr>
+            <w:tcW w:w="0" w:type="auto"/>
+            <w:tcBorders>
+              <w:top w:val="single" w:sz="6" w:space="0" w:color="000000"/>
+              <w:left w:val="single" w:sz="6" w:space="0" w:color="000000"/>
+              <w:bottom w:val="single" w:sz="6" w:space="0" w:color="000000"/>
+              <w:right w:val="single" w:sz="6" w:space="0" w:color="000000"/>
+            </w:tcBorders>
+            <w:tcMar>
+              <w:top w:w="95" w:type="dxa"/>
+              <w:left w:w="95" w:type="dxa"/>
+              <w:bottom w:w="95" w:type="dxa"/>
+              <w:right w:w="95" w:type="dxa"/>
+            </w:tcMar>
+          </w:tcPr>
+          <w:p>
+            <w:pPr>
+              <w:spacing w:after="0" w:line="0" w:lineRule="atLeast"/>
+              <w:jc w:val="center"/>
+              <w:rPr>
+                <w:rFonts w:ascii="Times New Roman" w:eastAsia="Times New Roman" w:hAnsi="Times New Roman" w:cs="Times New Roman"/>
+                <w:sz w:val="24"/>
+                <w:szCs w:val="24"/>
+              </w:rPr>
+            </w:pPr>
+          </w:p>
+        </w:tc>
+      </w:tr>
     </w:tbl>
     <w:p>
       <w:pPr>
-        <w:spacing w:after="240" w:line="240" w:lineRule="auto"/>
-        <w:rPr>
-          <w:rFonts w:ascii="Times New Roman" w:eastAsia="Times New Roman" w:hAnsi="Times New Roman" w:cs="Times New Roman"/>
-          <w:sz w:val="24"/>
-          <w:szCs w:val="24"/>
-        </w:rPr>
-      </w:pPr>
-    </w:p>
-    <w:p>
-      <w:pPr>
         <w:pStyle w:val="Heading2"/>
-        <w:jc w:val="center"/>
+        <w:jc w:val="both"/>
         <w:rPr>
           <w:rFonts w:eastAsia="Times New Roman"/>
           <w:b/>
           <w:sz w:val="44"/>
         </w:rPr>
       </w:pPr>
-    </w:p>
-    <w:p>
-      <w:pPr>
-        <w:pStyle w:val="Heading2"/>
-        <w:jc w:val="center"/>
+      <w:bookmarkStart w:id="36" w:name="_Toc411895750"/>
+      <w:r>
         <w:rPr>
           <w:rFonts w:eastAsia="Times New Roman"/>
           <w:b/>
           <w:sz w:val="44"/>
         </w:rPr>
-      </w:pPr>
+        <w:lastRenderedPageBreak/>
+        <w:t>Appendix III: Project Plan</w:t>
+      </w:r>
+      <w:bookmarkEnd w:id="36"/>
     </w:p>
     <w:p>
       <w:pPr>
@@ -24869,8 +25435,6 @@
         </w:rPr>
       </w:pPr>
     </w:p>
-    <w:p/>
-    <w:p/>
     <w:p>
       <w:pPr>
         <w:pStyle w:val="Heading2"/>
@@ -24881,18 +25445,20 @@
           <w:sz w:val="44"/>
         </w:rPr>
       </w:pPr>
-      <w:bookmarkStart w:id="35" w:name="_Toc411879540"/>
-      <w:r>
+    </w:p>
+    <w:p>
+      <w:pPr>
+        <w:pStyle w:val="Heading2"/>
+        <w:jc w:val="center"/>
         <w:rPr>
           <w:rFonts w:eastAsia="Times New Roman"/>
           <w:b/>
           <w:sz w:val="44"/>
         </w:rPr>
-        <w:lastRenderedPageBreak/>
-        <w:t>Appendix III: Project Plan</w:t>
-      </w:r>
-      <w:bookmarkEnd w:id="35"/>
-    </w:p>
+      </w:pPr>
+    </w:p>
+    <w:p/>
+    <w:p/>
     <w:p>
       <w:r>
         <w:rPr>
@@ -25092,7 +25658,7 @@
             <w:noProof/>
             <w:sz w:val="40"/>
           </w:rPr>
-          <w:t>19</w:t>
+          <w:t>2</w:t>
         </w:r>
         <w:r>
           <w:rPr>
@@ -26830,7 +27396,7 @@
 </file>
 
 <file path=customXml/itemProps1.xml><?xml version="1.0" encoding="utf-8"?>
-<ds:datastoreItem xmlns:ds="http://schemas.openxmlformats.org/officeDocument/2006/customXml" ds:itemID="{DC25AD59-2C10-4E0C-89C9-73C7611821F7}">
+<ds:datastoreItem xmlns:ds="http://schemas.openxmlformats.org/officeDocument/2006/customXml" ds:itemID="{94760840-707E-4691-A69A-5884760EF363}">
   <ds:schemaRefs>
     <ds:schemaRef ds:uri="http://schemas.openxmlformats.org/officeDocument/2006/bibliography"/>
   </ds:schemaRefs>

</xml_diff>

<commit_message>
Software Requirements V3: Updated DFD
</commit_message>
<xml_diff>
--- a/Documentation/Requirements/Software Requirements.docx
+++ b/Documentation/Requirements/Software Requirements.docx
@@ -482,7 +482,7 @@
           <w:r>
             <w:fldChar w:fldCharType="separate"/>
           </w:r>
-          <w:hyperlink w:anchor="_Toc412295164" w:history="1">
+          <w:hyperlink w:anchor="_Toc412308368" w:history="1">
             <w:r>
               <w:rPr>
                 <w:rStyle w:val="Hyperlink"/>
@@ -511,7 +511,7 @@
                 <w:noProof/>
                 <w:webHidden/>
               </w:rPr>
-              <w:instrText xml:space="preserve"> PAGEREF _Toc412295164 \h </w:instrText>
+              <w:instrText xml:space="preserve"> PAGEREF _Toc412308368 \h </w:instrText>
             </w:r>
             <w:r>
               <w:rPr>
@@ -553,7 +553,7 @@
               <w:noProof/>
             </w:rPr>
           </w:pPr>
-          <w:hyperlink w:anchor="_Toc412295165" w:history="1">
+          <w:hyperlink w:anchor="_Toc412308369" w:history="1">
             <w:r>
               <w:rPr>
                 <w:rStyle w:val="Hyperlink"/>
@@ -582,7 +582,7 @@
                 <w:noProof/>
                 <w:webHidden/>
               </w:rPr>
-              <w:instrText xml:space="preserve"> PAGEREF _Toc412295165 \h </w:instrText>
+              <w:instrText xml:space="preserve"> PAGEREF _Toc412308369 \h </w:instrText>
             </w:r>
             <w:r>
               <w:rPr>
@@ -624,7 +624,7 @@
               <w:noProof/>
             </w:rPr>
           </w:pPr>
-          <w:hyperlink w:anchor="_Toc412295166" w:history="1">
+          <w:hyperlink w:anchor="_Toc412308370" w:history="1">
             <w:r>
               <w:rPr>
                 <w:rStyle w:val="Hyperlink"/>
@@ -653,7 +653,7 @@
                 <w:noProof/>
                 <w:webHidden/>
               </w:rPr>
-              <w:instrText xml:space="preserve"> PAGEREF _Toc412295166 \h </w:instrText>
+              <w:instrText xml:space="preserve"> PAGEREF _Toc412308370 \h </w:instrText>
             </w:r>
             <w:r>
               <w:rPr>
@@ -695,7 +695,7 @@
               <w:noProof/>
             </w:rPr>
           </w:pPr>
-          <w:hyperlink w:anchor="_Toc412295167" w:history="1">
+          <w:hyperlink w:anchor="_Toc412308371" w:history="1">
             <w:r>
               <w:rPr>
                 <w:rStyle w:val="Hyperlink"/>
@@ -724,7 +724,7 @@
                 <w:noProof/>
                 <w:webHidden/>
               </w:rPr>
-              <w:instrText xml:space="preserve"> PAGEREF _Toc412295167 \h </w:instrText>
+              <w:instrText xml:space="preserve"> PAGEREF _Toc412308371 \h </w:instrText>
             </w:r>
             <w:r>
               <w:rPr>
@@ -766,7 +766,7 @@
               <w:noProof/>
             </w:rPr>
           </w:pPr>
-          <w:hyperlink w:anchor="_Toc412295168" w:history="1">
+          <w:hyperlink w:anchor="_Toc412308372" w:history="1">
             <w:r>
               <w:rPr>
                 <w:rStyle w:val="Hyperlink"/>
@@ -795,7 +795,7 @@
                 <w:noProof/>
                 <w:webHidden/>
               </w:rPr>
-              <w:instrText xml:space="preserve"> PAGEREF _Toc412295168 \h </w:instrText>
+              <w:instrText xml:space="preserve"> PAGEREF _Toc412308372 \h </w:instrText>
             </w:r>
             <w:r>
               <w:rPr>
@@ -837,7 +837,7 @@
               <w:noProof/>
             </w:rPr>
           </w:pPr>
-          <w:hyperlink w:anchor="_Toc412295169" w:history="1">
+          <w:hyperlink w:anchor="_Toc412308373" w:history="1">
             <w:r>
               <w:rPr>
                 <w:rStyle w:val="Hyperlink"/>
@@ -866,7 +866,7 @@
                 <w:noProof/>
                 <w:webHidden/>
               </w:rPr>
-              <w:instrText xml:space="preserve"> PAGEREF _Toc412295169 \h </w:instrText>
+              <w:instrText xml:space="preserve"> PAGEREF _Toc412308373 \h </w:instrText>
             </w:r>
             <w:r>
               <w:rPr>
@@ -908,7 +908,7 @@
               <w:noProof/>
             </w:rPr>
           </w:pPr>
-          <w:hyperlink w:anchor="_Toc412295170" w:history="1">
+          <w:hyperlink w:anchor="_Toc412308374" w:history="1">
             <w:r>
               <w:rPr>
                 <w:rStyle w:val="Hyperlink"/>
@@ -937,7 +937,7 @@
                 <w:noProof/>
                 <w:webHidden/>
               </w:rPr>
-              <w:instrText xml:space="preserve"> PAGEREF _Toc412295170 \h </w:instrText>
+              <w:instrText xml:space="preserve"> PAGEREF _Toc412308374 \h </w:instrText>
             </w:r>
             <w:r>
               <w:rPr>
@@ -979,7 +979,7 @@
               <w:noProof/>
             </w:rPr>
           </w:pPr>
-          <w:hyperlink w:anchor="_Toc412295171" w:history="1">
+          <w:hyperlink w:anchor="_Toc412308375" w:history="1">
             <w:r>
               <w:rPr>
                 <w:rStyle w:val="Hyperlink"/>
@@ -1008,7 +1008,7 @@
                 <w:noProof/>
                 <w:webHidden/>
               </w:rPr>
-              <w:instrText xml:space="preserve"> PAGEREF _Toc412295171 \h </w:instrText>
+              <w:instrText xml:space="preserve"> PAGEREF _Toc412308375 \h </w:instrText>
             </w:r>
             <w:r>
               <w:rPr>
@@ -1050,7 +1050,7 @@
               <w:noProof/>
             </w:rPr>
           </w:pPr>
-          <w:hyperlink w:anchor="_Toc412295172" w:history="1">
+          <w:hyperlink w:anchor="_Toc412308376" w:history="1">
             <w:r>
               <w:rPr>
                 <w:rStyle w:val="Hyperlink"/>
@@ -1078,7 +1078,7 @@
                 <w:noProof/>
                 <w:webHidden/>
               </w:rPr>
-              <w:instrText xml:space="preserve"> PAGEREF _Toc412295172 \h </w:instrText>
+              <w:instrText xml:space="preserve"> PAGEREF _Toc412308376 \h </w:instrText>
             </w:r>
             <w:r>
               <w:rPr>
@@ -1120,7 +1120,7 @@
               <w:noProof/>
             </w:rPr>
           </w:pPr>
-          <w:hyperlink w:anchor="_Toc412295173" w:history="1">
+          <w:hyperlink w:anchor="_Toc412308377" w:history="1">
             <w:r>
               <w:rPr>
                 <w:rStyle w:val="Hyperlink"/>
@@ -1149,7 +1149,7 @@
                 <w:noProof/>
                 <w:webHidden/>
               </w:rPr>
-              <w:instrText xml:space="preserve"> PAGEREF _Toc412295173 \h </w:instrText>
+              <w:instrText xml:space="preserve"> PAGEREF _Toc412308377 \h </w:instrText>
             </w:r>
             <w:r>
               <w:rPr>
@@ -1191,7 +1191,7 @@
               <w:noProof/>
             </w:rPr>
           </w:pPr>
-          <w:hyperlink w:anchor="_Toc412295174" w:history="1">
+          <w:hyperlink w:anchor="_Toc412308378" w:history="1">
             <w:r>
               <w:rPr>
                 <w:rStyle w:val="Hyperlink"/>
@@ -1220,7 +1220,7 @@
                 <w:noProof/>
                 <w:webHidden/>
               </w:rPr>
-              <w:instrText xml:space="preserve"> PAGEREF _Toc412295174 \h </w:instrText>
+              <w:instrText xml:space="preserve"> PAGEREF _Toc412308378 \h </w:instrText>
             </w:r>
             <w:r>
               <w:rPr>
@@ -1262,7 +1262,7 @@
               <w:noProof/>
             </w:rPr>
           </w:pPr>
-          <w:hyperlink w:anchor="_Toc412295175" w:history="1">
+          <w:hyperlink w:anchor="_Toc412308379" w:history="1">
             <w:r>
               <w:rPr>
                 <w:rStyle w:val="Hyperlink"/>
@@ -1291,7 +1291,7 @@
                 <w:noProof/>
                 <w:webHidden/>
               </w:rPr>
-              <w:instrText xml:space="preserve"> PAGEREF _Toc412295175 \h </w:instrText>
+              <w:instrText xml:space="preserve"> PAGEREF _Toc412308379 \h </w:instrText>
             </w:r>
             <w:r>
               <w:rPr>
@@ -1333,7 +1333,7 @@
               <w:noProof/>
             </w:rPr>
           </w:pPr>
-          <w:hyperlink w:anchor="_Toc412295176" w:history="1">
+          <w:hyperlink w:anchor="_Toc412308380" w:history="1">
             <w:r>
               <w:rPr>
                 <w:rStyle w:val="Hyperlink"/>
@@ -1362,7 +1362,7 @@
                 <w:noProof/>
                 <w:webHidden/>
               </w:rPr>
-              <w:instrText xml:space="preserve"> PAGEREF _Toc412295176 \h </w:instrText>
+              <w:instrText xml:space="preserve"> PAGEREF _Toc412308380 \h </w:instrText>
             </w:r>
             <w:r>
               <w:rPr>
@@ -1404,7 +1404,7 @@
               <w:noProof/>
             </w:rPr>
           </w:pPr>
-          <w:hyperlink w:anchor="_Toc412295177" w:history="1">
+          <w:hyperlink w:anchor="_Toc412308381" w:history="1">
             <w:r>
               <w:rPr>
                 <w:rStyle w:val="Hyperlink"/>
@@ -1433,7 +1433,7 @@
                 <w:noProof/>
                 <w:webHidden/>
               </w:rPr>
-              <w:instrText xml:space="preserve"> PAGEREF _Toc412295177 \h </w:instrText>
+              <w:instrText xml:space="preserve"> PAGEREF _Toc412308381 \h </w:instrText>
             </w:r>
             <w:r>
               <w:rPr>
@@ -1475,7 +1475,7 @@
               <w:noProof/>
             </w:rPr>
           </w:pPr>
-          <w:hyperlink w:anchor="_Toc412295178" w:history="1">
+          <w:hyperlink w:anchor="_Toc412308382" w:history="1">
             <w:r>
               <w:rPr>
                 <w:rStyle w:val="Hyperlink"/>
@@ -1503,7 +1503,7 @@
                 <w:noProof/>
                 <w:webHidden/>
               </w:rPr>
-              <w:instrText xml:space="preserve"> PAGEREF _Toc412295178 \h </w:instrText>
+              <w:instrText xml:space="preserve"> PAGEREF _Toc412308382 \h </w:instrText>
             </w:r>
             <w:r>
               <w:rPr>
@@ -1545,7 +1545,7 @@
               <w:noProof/>
             </w:rPr>
           </w:pPr>
-          <w:hyperlink w:anchor="_Toc412295179" w:history="1">
+          <w:hyperlink w:anchor="_Toc412308383" w:history="1">
             <w:r>
               <w:rPr>
                 <w:rStyle w:val="Hyperlink"/>
@@ -1574,7 +1574,7 @@
                 <w:noProof/>
                 <w:webHidden/>
               </w:rPr>
-              <w:instrText xml:space="preserve"> PAGEREF _Toc412295179 \h </w:instrText>
+              <w:instrText xml:space="preserve"> PAGEREF _Toc412308383 \h </w:instrText>
             </w:r>
             <w:r>
               <w:rPr>
@@ -1616,7 +1616,7 @@
               <w:noProof/>
             </w:rPr>
           </w:pPr>
-          <w:hyperlink w:anchor="_Toc412295180" w:history="1">
+          <w:hyperlink w:anchor="_Toc412308384" w:history="1">
             <w:r>
               <w:rPr>
                 <w:rStyle w:val="Hyperlink"/>
@@ -1645,7 +1645,7 @@
                 <w:noProof/>
                 <w:webHidden/>
               </w:rPr>
-              <w:instrText xml:space="preserve"> PAGEREF _Toc412295180 \h </w:instrText>
+              <w:instrText xml:space="preserve"> PAGEREF _Toc412308384 \h </w:instrText>
             </w:r>
             <w:r>
               <w:rPr>
@@ -1687,7 +1687,7 @@
               <w:noProof/>
             </w:rPr>
           </w:pPr>
-          <w:hyperlink w:anchor="_Toc412295181" w:history="1">
+          <w:hyperlink w:anchor="_Toc412308385" w:history="1">
             <w:r>
               <w:rPr>
                 <w:rStyle w:val="Hyperlink"/>
@@ -1716,7 +1716,7 @@
                 <w:noProof/>
                 <w:webHidden/>
               </w:rPr>
-              <w:instrText xml:space="preserve"> PAGEREF _Toc412295181 \h </w:instrText>
+              <w:instrText xml:space="preserve"> PAGEREF _Toc412308385 \h </w:instrText>
             </w:r>
             <w:r>
               <w:rPr>
@@ -1758,7 +1758,7 @@
               <w:noProof/>
             </w:rPr>
           </w:pPr>
-          <w:hyperlink w:anchor="_Toc412295182" w:history="1">
+          <w:hyperlink w:anchor="_Toc412308386" w:history="1">
             <w:r>
               <w:rPr>
                 <w:rStyle w:val="Hyperlink"/>
@@ -1787,7 +1787,7 @@
                 <w:noProof/>
                 <w:webHidden/>
               </w:rPr>
-              <w:instrText xml:space="preserve"> PAGEREF _Toc412295182 \h </w:instrText>
+              <w:instrText xml:space="preserve"> PAGEREF _Toc412308386 \h </w:instrText>
             </w:r>
             <w:r>
               <w:rPr>
@@ -1829,7 +1829,7 @@
               <w:noProof/>
             </w:rPr>
           </w:pPr>
-          <w:hyperlink w:anchor="_Toc412295183" w:history="1">
+          <w:hyperlink w:anchor="_Toc412308387" w:history="1">
             <w:r>
               <w:rPr>
                 <w:rStyle w:val="Hyperlink"/>
@@ -1858,7 +1858,7 @@
                 <w:noProof/>
                 <w:webHidden/>
               </w:rPr>
-              <w:instrText xml:space="preserve"> PAGEREF _Toc412295183 \h </w:instrText>
+              <w:instrText xml:space="preserve"> PAGEREF _Toc412308387 \h </w:instrText>
             </w:r>
             <w:r>
               <w:rPr>
@@ -1900,7 +1900,7 @@
               <w:noProof/>
             </w:rPr>
           </w:pPr>
-          <w:hyperlink w:anchor="_Toc412295184" w:history="1">
+          <w:hyperlink w:anchor="_Toc412308388" w:history="1">
             <w:r>
               <w:rPr>
                 <w:rStyle w:val="Hyperlink"/>
@@ -1929,7 +1929,7 @@
                 <w:noProof/>
                 <w:webHidden/>
               </w:rPr>
-              <w:instrText xml:space="preserve"> PAGEREF _Toc412295184 \h </w:instrText>
+              <w:instrText xml:space="preserve"> PAGEREF _Toc412308388 \h </w:instrText>
             </w:r>
             <w:r>
               <w:rPr>
@@ -1971,7 +1971,7 @@
               <w:noProof/>
             </w:rPr>
           </w:pPr>
-          <w:hyperlink w:anchor="_Toc412295185" w:history="1">
+          <w:hyperlink w:anchor="_Toc412308389" w:history="1">
             <w:r>
               <w:rPr>
                 <w:rStyle w:val="Hyperlink"/>
@@ -2000,7 +2000,7 @@
                 <w:noProof/>
                 <w:webHidden/>
               </w:rPr>
-              <w:instrText xml:space="preserve"> PAGEREF _Toc412295185 \h </w:instrText>
+              <w:instrText xml:space="preserve"> PAGEREF _Toc412308389 \h </w:instrText>
             </w:r>
             <w:r>
               <w:rPr>
@@ -2042,7 +2042,7 @@
               <w:noProof/>
             </w:rPr>
           </w:pPr>
-          <w:hyperlink w:anchor="_Toc412295186" w:history="1">
+          <w:hyperlink w:anchor="_Toc412308390" w:history="1">
             <w:r>
               <w:rPr>
                 <w:rStyle w:val="Hyperlink"/>
@@ -2071,7 +2071,7 @@
                 <w:noProof/>
                 <w:webHidden/>
               </w:rPr>
-              <w:instrText xml:space="preserve"> PAGEREF _Toc412295186 \h </w:instrText>
+              <w:instrText xml:space="preserve"> PAGEREF _Toc412308390 \h </w:instrText>
             </w:r>
             <w:r>
               <w:rPr>
@@ -2113,7 +2113,7 @@
               <w:noProof/>
             </w:rPr>
           </w:pPr>
-          <w:hyperlink w:anchor="_Toc412295187" w:history="1">
+          <w:hyperlink w:anchor="_Toc412308391" w:history="1">
             <w:r>
               <w:rPr>
                 <w:rStyle w:val="Hyperlink"/>
@@ -2142,7 +2142,7 @@
                 <w:noProof/>
                 <w:webHidden/>
               </w:rPr>
-              <w:instrText xml:space="preserve"> PAGEREF _Toc412295187 \h </w:instrText>
+              <w:instrText xml:space="preserve"> PAGEREF _Toc412308391 \h </w:instrText>
             </w:r>
             <w:r>
               <w:rPr>
@@ -2184,7 +2184,7 @@
               <w:noProof/>
             </w:rPr>
           </w:pPr>
-          <w:hyperlink w:anchor="_Toc412295188" w:history="1">
+          <w:hyperlink w:anchor="_Toc412308392" w:history="1">
             <w:r>
               <w:rPr>
                 <w:rStyle w:val="Hyperlink"/>
@@ -2213,7 +2213,7 @@
                 <w:noProof/>
                 <w:webHidden/>
               </w:rPr>
-              <w:instrText xml:space="preserve"> PAGEREF _Toc412295188 \h </w:instrText>
+              <w:instrText xml:space="preserve"> PAGEREF _Toc412308392 \h </w:instrText>
             </w:r>
             <w:r>
               <w:rPr>
@@ -2255,7 +2255,7 @@
               <w:noProof/>
             </w:rPr>
           </w:pPr>
-          <w:hyperlink w:anchor="_Toc412295189" w:history="1">
+          <w:hyperlink w:anchor="_Toc412308393" w:history="1">
             <w:r>
               <w:rPr>
                 <w:rStyle w:val="Hyperlink"/>
@@ -2284,7 +2284,7 @@
                 <w:noProof/>
                 <w:webHidden/>
               </w:rPr>
-              <w:instrText xml:space="preserve"> PAGEREF _Toc412295189 \h </w:instrText>
+              <w:instrText xml:space="preserve"> PAGEREF _Toc412308393 \h </w:instrText>
             </w:r>
             <w:r>
               <w:rPr>
@@ -2326,7 +2326,7 @@
               <w:noProof/>
             </w:rPr>
           </w:pPr>
-          <w:hyperlink w:anchor="_Toc412295190" w:history="1">
+          <w:hyperlink w:anchor="_Toc412308394" w:history="1">
             <w:r>
               <w:rPr>
                 <w:rStyle w:val="Hyperlink"/>
@@ -2355,7 +2355,7 @@
                 <w:noProof/>
                 <w:webHidden/>
               </w:rPr>
-              <w:instrText xml:space="preserve"> PAGEREF _Toc412295190 \h </w:instrText>
+              <w:instrText xml:space="preserve"> PAGEREF _Toc412308394 \h </w:instrText>
             </w:r>
             <w:r>
               <w:rPr>
@@ -2397,7 +2397,7 @@
               <w:noProof/>
             </w:rPr>
           </w:pPr>
-          <w:hyperlink w:anchor="_Toc412295191" w:history="1">
+          <w:hyperlink w:anchor="_Toc412308395" w:history="1">
             <w:r>
               <w:rPr>
                 <w:rStyle w:val="Hyperlink"/>
@@ -2426,7 +2426,7 @@
                 <w:noProof/>
                 <w:webHidden/>
               </w:rPr>
-              <w:instrText xml:space="preserve"> PAGEREF _Toc412295191 \h </w:instrText>
+              <w:instrText xml:space="preserve"> PAGEREF _Toc412308395 \h </w:instrText>
             </w:r>
             <w:r>
               <w:rPr>
@@ -2468,7 +2468,7 @@
               <w:noProof/>
             </w:rPr>
           </w:pPr>
-          <w:hyperlink w:anchor="_Toc412295192" w:history="1">
+          <w:hyperlink w:anchor="_Toc412308396" w:history="1">
             <w:r>
               <w:rPr>
                 <w:rStyle w:val="Hyperlink"/>
@@ -2496,7 +2496,7 @@
                 <w:noProof/>
                 <w:webHidden/>
               </w:rPr>
-              <w:instrText xml:space="preserve"> PAGEREF _Toc412295192 \h </w:instrText>
+              <w:instrText xml:space="preserve"> PAGEREF _Toc412308396 \h </w:instrText>
             </w:r>
             <w:r>
               <w:rPr>
@@ -2538,7 +2538,7 @@
               <w:noProof/>
             </w:rPr>
           </w:pPr>
-          <w:hyperlink w:anchor="_Toc412295193" w:history="1">
+          <w:hyperlink w:anchor="_Toc412308397" w:history="1">
             <w:r>
               <w:rPr>
                 <w:rStyle w:val="Hyperlink"/>
@@ -2566,7 +2566,7 @@
                 <w:noProof/>
                 <w:webHidden/>
               </w:rPr>
-              <w:instrText xml:space="preserve"> PAGEREF _Toc412295193 \h </w:instrText>
+              <w:instrText xml:space="preserve"> PAGEREF _Toc412308397 \h </w:instrText>
             </w:r>
             <w:r>
               <w:rPr>
@@ -2608,7 +2608,7 @@
               <w:noProof/>
             </w:rPr>
           </w:pPr>
-          <w:hyperlink w:anchor="_Toc412295194" w:history="1">
+          <w:hyperlink w:anchor="_Toc412308398" w:history="1">
             <w:r>
               <w:rPr>
                 <w:rStyle w:val="Hyperlink"/>
@@ -2637,7 +2637,7 @@
                 <w:noProof/>
                 <w:webHidden/>
               </w:rPr>
-              <w:instrText xml:space="preserve"> PAGEREF _Toc412295194 \h </w:instrText>
+              <w:instrText xml:space="preserve"> PAGEREF _Toc412308398 \h </w:instrText>
             </w:r>
             <w:r>
               <w:rPr>
@@ -2657,7 +2657,7 @@
                 <w:noProof/>
                 <w:webHidden/>
               </w:rPr>
-              <w:t>26</w:t>
+              <w:t>29</w:t>
             </w:r>
             <w:r>
               <w:rPr>
@@ -2679,7 +2679,7 @@
               <w:noProof/>
             </w:rPr>
           </w:pPr>
-          <w:hyperlink w:anchor="_Toc412295195" w:history="1">
+          <w:hyperlink w:anchor="_Toc412308399" w:history="1">
             <w:r>
               <w:rPr>
                 <w:rStyle w:val="Hyperlink"/>
@@ -2708,7 +2708,7 @@
                 <w:noProof/>
                 <w:webHidden/>
               </w:rPr>
-              <w:instrText xml:space="preserve"> PAGEREF _Toc412295195 \h </w:instrText>
+              <w:instrText xml:space="preserve"> PAGEREF _Toc412308399 \h </w:instrText>
             </w:r>
             <w:r>
               <w:rPr>
@@ -2728,7 +2728,7 @@
                 <w:noProof/>
                 <w:webHidden/>
               </w:rPr>
-              <w:t>27</w:t>
+              <w:t>29</w:t>
             </w:r>
             <w:r>
               <w:rPr>
@@ -2750,7 +2750,7 @@
               <w:noProof/>
             </w:rPr>
           </w:pPr>
-          <w:hyperlink w:anchor="_Toc412295196" w:history="1">
+          <w:hyperlink w:anchor="_Toc412308400" w:history="1">
             <w:r>
               <w:rPr>
                 <w:rStyle w:val="Hyperlink"/>
@@ -2779,7 +2779,7 @@
                 <w:noProof/>
                 <w:webHidden/>
               </w:rPr>
-              <w:instrText xml:space="preserve"> PAGEREF _Toc412295196 \h </w:instrText>
+              <w:instrText xml:space="preserve"> PAGEREF _Toc412308400 \h </w:instrText>
             </w:r>
             <w:r>
               <w:rPr>
@@ -2799,7 +2799,7 @@
                 <w:noProof/>
                 <w:webHidden/>
               </w:rPr>
-              <w:t>27</w:t>
+              <w:t>29</w:t>
             </w:r>
             <w:r>
               <w:rPr>
@@ -2821,7 +2821,7 @@
               <w:noProof/>
             </w:rPr>
           </w:pPr>
-          <w:hyperlink w:anchor="_Toc412295197" w:history="1">
+          <w:hyperlink w:anchor="_Toc412308401" w:history="1">
             <w:r>
               <w:rPr>
                 <w:rStyle w:val="Hyperlink"/>
@@ -2850,7 +2850,7 @@
                 <w:noProof/>
                 <w:webHidden/>
               </w:rPr>
-              <w:instrText xml:space="preserve"> PAGEREF _Toc412295197 \h </w:instrText>
+              <w:instrText xml:space="preserve"> PAGEREF _Toc412308401 \h </w:instrText>
             </w:r>
             <w:r>
               <w:rPr>
@@ -2870,7 +2870,7 @@
                 <w:noProof/>
                 <w:webHidden/>
               </w:rPr>
-              <w:t>27</w:t>
+              <w:t>29</w:t>
             </w:r>
             <w:r>
               <w:rPr>
@@ -2892,7 +2892,7 @@
               <w:noProof/>
             </w:rPr>
           </w:pPr>
-          <w:hyperlink w:anchor="_Toc412295198" w:history="1">
+          <w:hyperlink w:anchor="_Toc412308402" w:history="1">
             <w:r>
               <w:rPr>
                 <w:rStyle w:val="Hyperlink"/>
@@ -2921,7 +2921,7 @@
                 <w:noProof/>
                 <w:webHidden/>
               </w:rPr>
-              <w:instrText xml:space="preserve"> PAGEREF _Toc412295198 \h </w:instrText>
+              <w:instrText xml:space="preserve"> PAGEREF _Toc412308402 \h </w:instrText>
             </w:r>
             <w:r>
               <w:rPr>
@@ -2941,7 +2941,7 @@
                 <w:noProof/>
                 <w:webHidden/>
               </w:rPr>
-              <w:t>29</w:t>
+              <w:t>31</w:t>
             </w:r>
             <w:r>
               <w:rPr>
@@ -2963,7 +2963,7 @@
               <w:noProof/>
             </w:rPr>
           </w:pPr>
-          <w:hyperlink w:anchor="_Toc412295199" w:history="1">
+          <w:hyperlink w:anchor="_Toc412308403" w:history="1">
             <w:r>
               <w:rPr>
                 <w:rStyle w:val="Hyperlink"/>
@@ -2992,7 +2992,7 @@
                 <w:noProof/>
                 <w:webHidden/>
               </w:rPr>
-              <w:instrText xml:space="preserve"> PAGEREF _Toc412295199 \h </w:instrText>
+              <w:instrText xml:space="preserve"> PAGEREF _Toc412308403 \h </w:instrText>
             </w:r>
             <w:r>
               <w:rPr>
@@ -3012,7 +3012,7 @@
                 <w:noProof/>
                 <w:webHidden/>
               </w:rPr>
-              <w:t>38</w:t>
+              <w:t>40</w:t>
             </w:r>
             <w:r>
               <w:rPr>
@@ -3298,8 +3298,6 @@
           <w:szCs w:val="24"/>
         </w:rPr>
       </w:pPr>
-      <w:bookmarkStart w:id="0" w:name="_GoBack"/>
-      <w:bookmarkEnd w:id="0"/>
     </w:p>
     <w:p>
       <w:pPr>
@@ -3438,7 +3436,7 @@
           <w:szCs w:val="56"/>
         </w:rPr>
       </w:pPr>
-      <w:bookmarkStart w:id="1" w:name="_Toc412295164"/>
+      <w:bookmarkStart w:id="0" w:name="_Toc412308368"/>
       <w:r>
         <w:rPr>
           <w:rFonts w:eastAsia="Times New Roman"/>
@@ -3449,7 +3447,7 @@
         <w:lastRenderedPageBreak/>
         <w:t>1. Introduction</w:t>
       </w:r>
-      <w:bookmarkEnd w:id="1"/>
+      <w:bookmarkEnd w:id="0"/>
     </w:p>
     <w:p>
       <w:pPr>
@@ -3471,7 +3469,7 @@
           <w:szCs w:val="44"/>
         </w:rPr>
       </w:pPr>
-      <w:bookmarkStart w:id="2" w:name="_Toc412295165"/>
+      <w:bookmarkStart w:id="1" w:name="_Toc412308369"/>
       <w:r>
         <w:rPr>
           <w:rFonts w:eastAsia="Times New Roman"/>
@@ -3490,7 +3488,7 @@
         </w:rPr>
         <w:t>Purpose</w:t>
       </w:r>
-      <w:bookmarkEnd w:id="2"/>
+      <w:bookmarkEnd w:id="1"/>
     </w:p>
     <w:p>
       <w:pPr>
@@ -3532,7 +3530,7 @@
           <w:szCs w:val="44"/>
         </w:rPr>
       </w:pPr>
-      <w:bookmarkStart w:id="3" w:name="_Toc412295166"/>
+      <w:bookmarkStart w:id="2" w:name="_Toc412308370"/>
       <w:r>
         <w:rPr>
           <w:rFonts w:eastAsia="Times New Roman"/>
@@ -3551,7 +3549,7 @@
         </w:rPr>
         <w:t>Scope</w:t>
       </w:r>
-      <w:bookmarkEnd w:id="3"/>
+      <w:bookmarkEnd w:id="2"/>
     </w:p>
     <w:p>
       <w:pPr>
@@ -3725,7 +3723,7 @@
           <w:szCs w:val="44"/>
         </w:rPr>
       </w:pPr>
-      <w:bookmarkStart w:id="4" w:name="_Toc412295167"/>
+      <w:bookmarkStart w:id="3" w:name="_Toc412308371"/>
       <w:r>
         <w:rPr>
           <w:rFonts w:eastAsia="Times New Roman"/>
@@ -3745,7 +3743,7 @@
         </w:rPr>
         <w:t>Definitions, Acronyms, and Abbreviations</w:t>
       </w:r>
-      <w:bookmarkEnd w:id="4"/>
+      <w:bookmarkEnd w:id="3"/>
     </w:p>
     <w:p>
       <w:pPr>
@@ -4554,7 +4552,7 @@
           <w:szCs w:val="44"/>
         </w:rPr>
       </w:pPr>
-      <w:bookmarkStart w:id="5" w:name="_Toc412295168"/>
+      <w:bookmarkStart w:id="4" w:name="_Toc412308372"/>
       <w:r>
         <w:rPr>
           <w:rFonts w:eastAsia="Times New Roman"/>
@@ -4582,7 +4580,7 @@
         </w:rPr>
         <w:t>References</w:t>
       </w:r>
-      <w:bookmarkEnd w:id="5"/>
+      <w:bookmarkEnd w:id="4"/>
     </w:p>
     <w:p>
       <w:pPr>
@@ -4650,7 +4648,7 @@
           <w:szCs w:val="44"/>
         </w:rPr>
       </w:pPr>
-      <w:bookmarkStart w:id="6" w:name="_Toc412295169"/>
+      <w:bookmarkStart w:id="5" w:name="_Toc412308373"/>
       <w:r>
         <w:rPr>
           <w:rFonts w:eastAsia="Times New Roman"/>
@@ -4669,7 +4667,7 @@
         </w:rPr>
         <w:t xml:space="preserve"> Overview</w:t>
       </w:r>
-      <w:bookmarkEnd w:id="6"/>
+      <w:bookmarkEnd w:id="5"/>
     </w:p>
     <w:p>
       <w:pPr>
@@ -4746,7 +4744,7 @@
           <w:szCs w:val="56"/>
         </w:rPr>
       </w:pPr>
-      <w:bookmarkStart w:id="7" w:name="_Toc412295170"/>
+      <w:bookmarkStart w:id="6" w:name="_Toc412308374"/>
       <w:r>
         <w:rPr>
           <w:rFonts w:eastAsia="Times New Roman"/>
@@ -4756,7 +4754,7 @@
         </w:rPr>
         <w:t>2. Overall/General Description</w:t>
       </w:r>
-      <w:bookmarkEnd w:id="7"/>
+      <w:bookmarkEnd w:id="6"/>
     </w:p>
     <w:p>
       <w:pPr>
@@ -4778,7 +4776,7 @@
           <w:szCs w:val="44"/>
         </w:rPr>
       </w:pPr>
-      <w:bookmarkStart w:id="8" w:name="_Toc412295171"/>
+      <w:bookmarkStart w:id="7" w:name="_Toc412308375"/>
       <w:r>
         <w:rPr>
           <w:rFonts w:eastAsia="Times New Roman"/>
@@ -4788,7 +4786,7 @@
         </w:rPr>
         <w:t>2.1 Product Perspective</w:t>
       </w:r>
-      <w:bookmarkEnd w:id="8"/>
+      <w:bookmarkEnd w:id="7"/>
     </w:p>
     <w:p>
       <w:pPr>
@@ -5164,7 +5162,7 @@
           <w:szCs w:val="24"/>
         </w:rPr>
       </w:pPr>
-      <w:bookmarkStart w:id="9" w:name="_Toc412295172"/>
+      <w:bookmarkStart w:id="8" w:name="_Toc412308376"/>
       <w:r>
         <w:rPr>
           <w:b/>
@@ -5172,7 +5170,7 @@
         </w:rPr>
         <w:t>2.2 Product Functions</w:t>
       </w:r>
-      <w:bookmarkEnd w:id="9"/>
+      <w:bookmarkEnd w:id="8"/>
     </w:p>
     <w:p>
       <w:pPr>
@@ -5946,7 +5944,7 @@
           <w:szCs w:val="24"/>
         </w:rPr>
       </w:pPr>
-      <w:bookmarkStart w:id="10" w:name="_Toc412295173"/>
+      <w:bookmarkStart w:id="9" w:name="_Toc412308377"/>
       <w:r>
         <w:rPr>
           <w:rFonts w:eastAsia="Times New Roman"/>
@@ -5955,7 +5953,7 @@
         </w:rPr>
         <w:t>2.3 User Characteristics</w:t>
       </w:r>
-      <w:bookmarkEnd w:id="10"/>
+      <w:bookmarkEnd w:id="9"/>
     </w:p>
     <w:p>
       <w:pPr>
@@ -6064,7 +6062,7 @@
           <w:szCs w:val="24"/>
         </w:rPr>
       </w:pPr>
-      <w:bookmarkStart w:id="11" w:name="_Toc412295174"/>
+      <w:bookmarkStart w:id="10" w:name="_Toc412308378"/>
       <w:r>
         <w:rPr>
           <w:rFonts w:eastAsia="Times New Roman"/>
@@ -6073,7 +6071,7 @@
         </w:rPr>
         <w:t>2.4 General Constraints</w:t>
       </w:r>
-      <w:bookmarkEnd w:id="11"/>
+      <w:bookmarkEnd w:id="10"/>
     </w:p>
     <w:p>
       <w:pPr>
@@ -6175,7 +6173,7 @@
           <w:szCs w:val="24"/>
         </w:rPr>
       </w:pPr>
-      <w:bookmarkStart w:id="12" w:name="_Toc412295175"/>
+      <w:bookmarkStart w:id="11" w:name="_Toc412308379"/>
       <w:r>
         <w:rPr>
           <w:rFonts w:eastAsia="Times New Roman"/>
@@ -6184,7 +6182,7 @@
         </w:rPr>
         <w:t>2.5 Assumptions and Dependencies</w:t>
       </w:r>
-      <w:bookmarkEnd w:id="12"/>
+      <w:bookmarkEnd w:id="11"/>
     </w:p>
     <w:p>
       <w:pPr>
@@ -6254,7 +6252,7 @@
           <w:szCs w:val="24"/>
         </w:rPr>
       </w:pPr>
-      <w:bookmarkStart w:id="13" w:name="_Toc412295176"/>
+      <w:bookmarkStart w:id="12" w:name="_Toc412308380"/>
       <w:r>
         <w:rPr>
           <w:rFonts w:eastAsia="Times New Roman"/>
@@ -6263,7 +6261,7 @@
         </w:rPr>
         <w:t>3. Specific Requirements</w:t>
       </w:r>
-      <w:bookmarkEnd w:id="13"/>
+      <w:bookmarkEnd w:id="12"/>
     </w:p>
     <w:p>
       <w:pPr>
@@ -6303,7 +6301,7 @@
           <w:sz w:val="44"/>
         </w:rPr>
       </w:pPr>
-      <w:bookmarkStart w:id="14" w:name="_Toc412295177"/>
+      <w:bookmarkStart w:id="13" w:name="_Toc412308381"/>
       <w:r>
         <w:rPr>
           <w:rFonts w:eastAsia="Times New Roman"/>
@@ -6312,7 +6310,7 @@
         </w:rPr>
         <w:t>3.1 External Interface Requirements</w:t>
       </w:r>
-      <w:bookmarkEnd w:id="14"/>
+      <w:bookmarkEnd w:id="13"/>
     </w:p>
     <w:p>
       <w:pPr>
@@ -6352,7 +6350,7 @@
           <w:szCs w:val="36"/>
         </w:rPr>
       </w:pPr>
-      <w:bookmarkStart w:id="15" w:name="_Toc412295178"/>
+      <w:bookmarkStart w:id="14" w:name="_Toc412308382"/>
       <w:r>
         <w:rPr>
           <w:b/>
@@ -6361,7 +6359,7 @@
         </w:rPr>
         <w:t>3.1.1 User Interfaces</w:t>
       </w:r>
-      <w:bookmarkEnd w:id="15"/>
+      <w:bookmarkEnd w:id="14"/>
     </w:p>
     <w:p>
       <w:pPr>
@@ -8589,10 +8587,7 @@
         <w:t>igure 16</w:t>
       </w:r>
       <w:r>
-        <w:t xml:space="preserve"> </w:t>
-      </w:r>
-      <w:r>
-        <w:t xml:space="preserve">– </w:t>
+        <w:t xml:space="preserve"> – </w:t>
       </w:r>
       <w:r>
         <w:t>Wrong answer screen</w:t>
@@ -8756,7 +8751,7 @@
           <w:szCs w:val="36"/>
         </w:rPr>
       </w:pPr>
-      <w:bookmarkStart w:id="16" w:name="_Toc412295179"/>
+      <w:bookmarkStart w:id="15" w:name="_Toc412308383"/>
       <w:r>
         <w:rPr>
           <w:rFonts w:eastAsia="Times New Roman"/>
@@ -8766,7 +8761,7 @@
         </w:rPr>
         <w:t>3.1.2 Hardware Interfaces</w:t>
       </w:r>
-      <w:bookmarkEnd w:id="16"/>
+      <w:bookmarkEnd w:id="15"/>
     </w:p>
     <w:p>
       <w:pPr>
@@ -8806,7 +8801,7 @@
           <w:szCs w:val="36"/>
         </w:rPr>
       </w:pPr>
-      <w:bookmarkStart w:id="17" w:name="_Toc412295180"/>
+      <w:bookmarkStart w:id="16" w:name="_Toc412308384"/>
       <w:r>
         <w:rPr>
           <w:rFonts w:eastAsia="Times New Roman"/>
@@ -8816,7 +8811,7 @@
         </w:rPr>
         <w:t>3.1.3 Software Interfaces</w:t>
       </w:r>
-      <w:bookmarkEnd w:id="17"/>
+      <w:bookmarkEnd w:id="16"/>
     </w:p>
     <w:p>
       <w:pPr>
@@ -8883,7 +8878,7 @@
           <w:szCs w:val="36"/>
         </w:rPr>
       </w:pPr>
-      <w:bookmarkStart w:id="18" w:name="_Toc412295181"/>
+      <w:bookmarkStart w:id="17" w:name="_Toc412308385"/>
       <w:r>
         <w:rPr>
           <w:rFonts w:eastAsia="Times New Roman"/>
@@ -8893,7 +8888,7 @@
         </w:rPr>
         <w:t>3.1.4 Communications Interfaces</w:t>
       </w:r>
-      <w:bookmarkEnd w:id="18"/>
+      <w:bookmarkEnd w:id="17"/>
     </w:p>
     <w:p>
       <w:pPr>
@@ -8961,7 +8956,7 @@
           <w:szCs w:val="44"/>
         </w:rPr>
       </w:pPr>
-      <w:bookmarkStart w:id="19" w:name="_Toc412295182"/>
+      <w:bookmarkStart w:id="18" w:name="_Toc412308386"/>
       <w:r>
         <w:rPr>
           <w:rFonts w:eastAsia="Times New Roman"/>
@@ -8971,7 +8966,7 @@
         </w:rPr>
         <w:t>3.2 Functional Requirements</w:t>
       </w:r>
-      <w:bookmarkEnd w:id="19"/>
+      <w:bookmarkEnd w:id="18"/>
     </w:p>
     <w:p>
       <w:pPr>
@@ -9011,7 +9006,7 @@
           <w:szCs w:val="36"/>
         </w:rPr>
       </w:pPr>
-      <w:bookmarkStart w:id="20" w:name="_Toc412295183"/>
+      <w:bookmarkStart w:id="19" w:name="_Toc412308387"/>
       <w:r>
         <w:rPr>
           <w:rFonts w:eastAsia="Times New Roman"/>
@@ -9021,7 +9016,7 @@
         </w:rPr>
         <w:t>3.2.1 User Class 1- Student</w:t>
       </w:r>
-      <w:bookmarkEnd w:id="20"/>
+      <w:bookmarkEnd w:id="19"/>
     </w:p>
     <w:p>
       <w:pPr>
@@ -10809,7 +10804,7 @@
         <w:lastRenderedPageBreak/>
         <w:br/>
       </w:r>
-      <w:bookmarkStart w:id="21" w:name="_Toc412295184"/>
+      <w:bookmarkStart w:id="20" w:name="_Toc412308388"/>
       <w:r>
         <w:rPr>
           <w:rFonts w:eastAsia="Times New Roman"/>
@@ -10818,7 +10813,7 @@
         </w:rPr>
         <w:t>3.2.2 User Class 2- Teacher</w:t>
       </w:r>
-      <w:bookmarkEnd w:id="21"/>
+      <w:bookmarkEnd w:id="20"/>
       <w:r>
         <w:rPr>
           <w:rFonts w:eastAsia="Times New Roman"/>
@@ -12391,7 +12386,7 @@
           <w:szCs w:val="24"/>
         </w:rPr>
       </w:pPr>
-      <w:bookmarkStart w:id="22" w:name="_Toc412295185"/>
+      <w:bookmarkStart w:id="21" w:name="_Toc412308389"/>
       <w:r>
         <w:rPr>
           <w:rFonts w:eastAsia="Times New Roman"/>
@@ -12400,7 +12395,7 @@
         </w:rPr>
         <w:t>3.3 Non-Functional Requirements</w:t>
       </w:r>
-      <w:bookmarkEnd w:id="22"/>
+      <w:bookmarkEnd w:id="21"/>
     </w:p>
     <w:p>
       <w:pPr>
@@ -12421,7 +12416,7 @@
           <w:sz w:val="40"/>
         </w:rPr>
       </w:pPr>
-      <w:bookmarkStart w:id="23" w:name="_Toc412295186"/>
+      <w:bookmarkStart w:id="22" w:name="_Toc412308390"/>
       <w:r>
         <w:rPr>
           <w:rFonts w:eastAsia="Times New Roman"/>
@@ -12430,7 +12425,7 @@
         </w:rPr>
         <w:t>3.3.1 Performance</w:t>
       </w:r>
-      <w:bookmarkEnd w:id="23"/>
+      <w:bookmarkEnd w:id="22"/>
     </w:p>
     <w:p>
       <w:pPr>
@@ -12985,7 +12980,7 @@
           <w:sz w:val="40"/>
         </w:rPr>
       </w:pPr>
-      <w:bookmarkStart w:id="24" w:name="_Toc412295187"/>
+      <w:bookmarkStart w:id="23" w:name="_Toc412308391"/>
       <w:r>
         <w:rPr>
           <w:rFonts w:eastAsia="Times New Roman"/>
@@ -12994,7 +12989,7 @@
         </w:rPr>
         <w:t>3.3.2 Reliability</w:t>
       </w:r>
-      <w:bookmarkEnd w:id="24"/>
+      <w:bookmarkEnd w:id="23"/>
     </w:p>
     <w:p>
       <w:pPr>
@@ -13118,7 +13113,7 @@
           <w:sz w:val="36"/>
         </w:rPr>
       </w:pPr>
-      <w:bookmarkStart w:id="25" w:name="_Toc412295188"/>
+      <w:bookmarkStart w:id="24" w:name="_Toc412308392"/>
       <w:r>
         <w:rPr>
           <w:rFonts w:eastAsia="Times New Roman"/>
@@ -13127,7 +13122,7 @@
         </w:rPr>
         <w:t>3.3.3 Availability</w:t>
       </w:r>
-      <w:bookmarkEnd w:id="25"/>
+      <w:bookmarkEnd w:id="24"/>
     </w:p>
     <w:p/>
     <w:p>
@@ -13901,7 +13896,7 @@
           <w:sz w:val="40"/>
         </w:rPr>
       </w:pPr>
-      <w:bookmarkStart w:id="26" w:name="_Toc412295189"/>
+      <w:bookmarkStart w:id="25" w:name="_Toc412308393"/>
       <w:r>
         <w:rPr>
           <w:rFonts w:eastAsia="Times New Roman"/>
@@ -13910,7 +13905,7 @@
         </w:rPr>
         <w:t>3.3.4 Security</w:t>
       </w:r>
-      <w:bookmarkEnd w:id="26"/>
+      <w:bookmarkEnd w:id="25"/>
     </w:p>
     <w:p>
       <w:pPr>
@@ -14777,7 +14772,7 @@
           <w:sz w:val="40"/>
         </w:rPr>
       </w:pPr>
-      <w:bookmarkStart w:id="27" w:name="_Toc412295190"/>
+      <w:bookmarkStart w:id="26" w:name="_Toc412308394"/>
       <w:r>
         <w:rPr>
           <w:rFonts w:eastAsia="Times New Roman"/>
@@ -14786,7 +14781,7 @@
         </w:rPr>
         <w:t>3.3.5 Maintainability</w:t>
       </w:r>
-      <w:bookmarkEnd w:id="27"/>
+      <w:bookmarkEnd w:id="26"/>
     </w:p>
     <w:p>
       <w:pPr>
@@ -14905,7 +14900,7 @@
           <w:szCs w:val="24"/>
         </w:rPr>
       </w:pPr>
-      <w:bookmarkStart w:id="28" w:name="_Toc412295191"/>
+      <w:bookmarkStart w:id="27" w:name="_Toc412308395"/>
       <w:r>
         <w:rPr>
           <w:rFonts w:eastAsia="Times New Roman"/>
@@ -14914,7 +14909,7 @@
         </w:rPr>
         <w:t>3.4 Design Constraints</w:t>
       </w:r>
-      <w:bookmarkEnd w:id="28"/>
+      <w:bookmarkEnd w:id="27"/>
       <w:r>
         <w:rPr>
           <w:rFonts w:eastAsia="Times New Roman"/>
@@ -15313,7 +15308,7 @@
           <w:sz w:val="56"/>
         </w:rPr>
       </w:pPr>
-      <w:bookmarkStart w:id="29" w:name="_Toc412295192"/>
+      <w:bookmarkStart w:id="28" w:name="_Toc412308396"/>
       <w:r>
         <w:rPr>
           <w:b/>
@@ -15322,7 +15317,7 @@
         <w:lastRenderedPageBreak/>
         <w:t>4. Analysis Models</w:t>
       </w:r>
-      <w:bookmarkEnd w:id="29"/>
+      <w:bookmarkEnd w:id="28"/>
     </w:p>
     <w:p>
       <w:pPr>
@@ -15338,7 +15333,7 @@
           <w:sz w:val="44"/>
         </w:rPr>
       </w:pPr>
-      <w:bookmarkStart w:id="30" w:name="_Toc412295193"/>
+      <w:bookmarkStart w:id="29" w:name="_Toc412308397"/>
       <w:r>
         <w:rPr>
           <w:b/>
@@ -15346,8 +15341,9 @@
         </w:rPr>
         <w:t>4.1 Data Flow Diagrams (DFD)</w:t>
       </w:r>
-      <w:bookmarkEnd w:id="30"/>
-    </w:p>
+      <w:bookmarkEnd w:id="29"/>
+    </w:p>
+    <w:p/>
     <w:p/>
     <w:p>
       <w:pPr>
@@ -15365,9 +15361,9 @@
         </w:rPr>
         <w:drawing>
           <wp:inline distT="0" distB="0" distL="0" distR="0">
-            <wp:extent cx="6765438" cy="4508432"/>
-            <wp:effectExtent l="19050" t="0" r="0" b="0"/>
-            <wp:docPr id="30" name="Picture 30" descr="https://lh5.googleusercontent.com/PqRdlB8UhPdVz3x_8q12iiTwq8EMXNE9_xwJDqnlsQ_vHIE-XrlQqao4CcatlsNwBvoFTdo7ZRX04N8U3kFjzWPys_Zgg7J9sI8fGcm8YE4KNC3fX824TdLjpev1rcqX0Pk"/>
+            <wp:extent cx="5939790" cy="4309745"/>
+            <wp:effectExtent l="0" t="0" r="3810" b="0"/>
+            <wp:docPr id="13" name="Picture 13" descr="C:\Users\Sam\Downloads\Web Portal DFD (2).png"/>
             <wp:cNvGraphicFramePr>
               <a:graphicFrameLocks xmlns:a="http://schemas.openxmlformats.org/drawingml/2006/main" noChangeAspect="1"/>
             </wp:cNvGraphicFramePr>
@@ -15375,13 +15371,19 @@
               <a:graphicData uri="http://schemas.openxmlformats.org/drawingml/2006/picture">
                 <pic:pic xmlns:pic="http://schemas.openxmlformats.org/drawingml/2006/picture">
                   <pic:nvPicPr>
-                    <pic:cNvPr id="0" name="Picture 30" descr="https://lh5.googleusercontent.com/PqRdlB8UhPdVz3x_8q12iiTwq8EMXNE9_xwJDqnlsQ_vHIE-XrlQqao4CcatlsNwBvoFTdo7ZRX04N8U3kFjzWPys_Zgg7J9sI8fGcm8YE4KNC3fX824TdLjpev1rcqX0Pk"/>
+                    <pic:cNvPr id="0" name="Picture 2" descr="C:\Users\Sam\Downloads\Web Portal DFD (2).png"/>
                     <pic:cNvPicPr>
                       <a:picLocks noChangeAspect="1" noChangeArrowheads="1"/>
                     </pic:cNvPicPr>
                   </pic:nvPicPr>
                   <pic:blipFill>
-                    <a:blip r:embed="rId25" cstate="print"/>
+                    <a:blip r:embed="rId25">
+                      <a:extLst>
+                        <a:ext uri="{28A0092B-C50C-407E-A947-70E740481C1C}">
+                          <a14:useLocalDpi xmlns:a14="http://schemas.microsoft.com/office/drawing/2010/main" val="0"/>
+                        </a:ext>
+                      </a:extLst>
+                    </a:blip>
                     <a:srcRect/>
                     <a:stretch>
                       <a:fillRect/>
@@ -15390,17 +15392,14 @@
                   <pic:spPr bwMode="auto">
                     <a:xfrm>
                       <a:off x="0" y="0"/>
-                      <a:ext cx="6769231" cy="4510960"/>
+                      <a:ext cx="5939790" cy="4309745"/>
                     </a:xfrm>
                     <a:prstGeom prst="rect">
                       <a:avLst/>
                     </a:prstGeom>
                     <a:noFill/>
-                    <a:ln w="9525">
+                    <a:ln>
                       <a:noFill/>
-                      <a:miter lim="800000"/>
-                      <a:headEnd/>
-                      <a:tailEnd/>
                     </a:ln>
                   </pic:spPr>
                 </pic:pic>
@@ -15412,8 +15411,257 @@
     </w:p>
     <w:p>
       <w:pPr>
+        <w:spacing w:after="0"/>
+      </w:pPr>
+    </w:p>
+    <w:p>
+      <w:pPr>
+        <w:jc w:val="center"/>
         <w:rPr>
           <w:b/>
+          <w:sz w:val="24"/>
+        </w:rPr>
+      </w:pPr>
+      <w:r>
+        <w:rPr>
+          <w:rFonts w:ascii="Calibri" w:eastAsia="Times New Roman" w:hAnsi="Calibri" w:cs="Calibri"/>
+          <w:color w:val="000000"/>
+          <w:sz w:val="24"/>
+        </w:rPr>
+        <w:t>Figure 18 – Web portal data flow</w:t>
+      </w:r>
+    </w:p>
+    <w:p>
+      <w:pPr>
+        <w:spacing w:after="0"/>
+      </w:pPr>
+    </w:p>
+    <w:p>
+      <w:pPr>
+        <w:spacing w:after="0"/>
+      </w:pPr>
+      <w:r>
+        <w:rPr>
+          <w:noProof/>
+        </w:rPr>
+        <w:lastRenderedPageBreak/>
+        <w:drawing>
+          <wp:inline distT="0" distB="0" distL="0" distR="0">
+            <wp:extent cx="5939790" cy="4723130"/>
+            <wp:effectExtent l="0" t="0" r="3810" b="1270"/>
+            <wp:docPr id="14" name="Picture 14" descr="C:\Users\Sam\Downloads\iOS App DFD.png"/>
+            <wp:cNvGraphicFramePr>
+              <a:graphicFrameLocks xmlns:a="http://schemas.openxmlformats.org/drawingml/2006/main" noChangeAspect="1"/>
+            </wp:cNvGraphicFramePr>
+            <a:graphic xmlns:a="http://schemas.openxmlformats.org/drawingml/2006/main">
+              <a:graphicData uri="http://schemas.openxmlformats.org/drawingml/2006/picture">
+                <pic:pic xmlns:pic="http://schemas.openxmlformats.org/drawingml/2006/picture">
+                  <pic:nvPicPr>
+                    <pic:cNvPr id="0" name="Picture 3" descr="C:\Users\Sam\Downloads\iOS App DFD.png"/>
+                    <pic:cNvPicPr>
+                      <a:picLocks noChangeAspect="1" noChangeArrowheads="1"/>
+                    </pic:cNvPicPr>
+                  </pic:nvPicPr>
+                  <pic:blipFill>
+                    <a:blip r:embed="rId26">
+                      <a:extLst>
+                        <a:ext uri="{28A0092B-C50C-407E-A947-70E740481C1C}">
+                          <a14:useLocalDpi xmlns:a14="http://schemas.microsoft.com/office/drawing/2010/main" val="0"/>
+                        </a:ext>
+                      </a:extLst>
+                    </a:blip>
+                    <a:srcRect/>
+                    <a:stretch>
+                      <a:fillRect/>
+                    </a:stretch>
+                  </pic:blipFill>
+                  <pic:spPr bwMode="auto">
+                    <a:xfrm>
+                      <a:off x="0" y="0"/>
+                      <a:ext cx="5939790" cy="4723130"/>
+                    </a:xfrm>
+                    <a:prstGeom prst="rect">
+                      <a:avLst/>
+                    </a:prstGeom>
+                    <a:noFill/>
+                    <a:ln>
+                      <a:noFill/>
+                    </a:ln>
+                  </pic:spPr>
+                </pic:pic>
+              </a:graphicData>
+            </a:graphic>
+          </wp:inline>
+        </w:drawing>
+      </w:r>
+    </w:p>
+    <w:p>
+      <w:pPr>
+        <w:spacing w:after="0"/>
+      </w:pPr>
+    </w:p>
+    <w:p>
+      <w:pPr>
+        <w:spacing w:after="0"/>
+      </w:pPr>
+    </w:p>
+    <w:p>
+      <w:pPr>
+        <w:jc w:val="center"/>
+        <w:rPr>
+          <w:rFonts w:ascii="Calibri" w:eastAsia="Times New Roman" w:hAnsi="Calibri" w:cs="Calibri"/>
+          <w:color w:val="000000"/>
+          <w:sz w:val="24"/>
+        </w:rPr>
+      </w:pPr>
+      <w:r>
+        <w:rPr>
+          <w:rFonts w:ascii="Calibri" w:eastAsia="Times New Roman" w:hAnsi="Calibri" w:cs="Calibri"/>
+          <w:color w:val="000000"/>
+          <w:sz w:val="24"/>
+        </w:rPr>
+        <w:t>Figure 1</w:t>
+      </w:r>
+      <w:r>
+        <w:rPr>
+          <w:rFonts w:ascii="Calibri" w:eastAsia="Times New Roman" w:hAnsi="Calibri" w:cs="Calibri"/>
+          <w:color w:val="000000"/>
+          <w:sz w:val="24"/>
+        </w:rPr>
+        <w:t>9 – iOS Application data flow</w:t>
+      </w:r>
+    </w:p>
+    <w:p>
+      <w:pPr>
+        <w:jc w:val="center"/>
+        <w:rPr>
+          <w:b/>
+          <w:sz w:val="24"/>
+        </w:rPr>
+      </w:pPr>
+    </w:p>
+    <w:p>
+      <w:pPr>
+        <w:rPr>
+          <w:b/>
+          <w:sz w:val="24"/>
+        </w:rPr>
+      </w:pPr>
+    </w:p>
+    <w:p>
+      <w:pPr>
+        <w:jc w:val="center"/>
+        <w:rPr>
+          <w:b/>
+          <w:sz w:val="24"/>
+        </w:rPr>
+      </w:pPr>
+    </w:p>
+    <w:p>
+      <w:pPr>
+        <w:jc w:val="center"/>
+        <w:rPr>
+          <w:b/>
+          <w:sz w:val="24"/>
+        </w:rPr>
+      </w:pPr>
+      <w:r>
+        <w:rPr>
+          <w:b/>
+          <w:noProof/>
+          <w:sz w:val="24"/>
+        </w:rPr>
+        <w:lastRenderedPageBreak/>
+        <w:drawing>
+          <wp:inline distT="0" distB="0" distL="0" distR="0">
+            <wp:extent cx="5939790" cy="6415405"/>
+            <wp:effectExtent l="0" t="0" r="3810" b="4445"/>
+            <wp:docPr id="17" name="Picture 17" descr="C:\Users\Sam\Downloads\Overall DFD.png"/>
+            <wp:cNvGraphicFramePr>
+              <a:graphicFrameLocks xmlns:a="http://schemas.openxmlformats.org/drawingml/2006/main" noChangeAspect="1"/>
+            </wp:cNvGraphicFramePr>
+            <a:graphic xmlns:a="http://schemas.openxmlformats.org/drawingml/2006/main">
+              <a:graphicData uri="http://schemas.openxmlformats.org/drawingml/2006/picture">
+                <pic:pic xmlns:pic="http://schemas.openxmlformats.org/drawingml/2006/picture">
+                  <pic:nvPicPr>
+                    <pic:cNvPr id="0" name="Picture 4" descr="C:\Users\Sam\Downloads\Overall DFD.png"/>
+                    <pic:cNvPicPr>
+                      <a:picLocks noChangeAspect="1" noChangeArrowheads="1"/>
+                    </pic:cNvPicPr>
+                  </pic:nvPicPr>
+                  <pic:blipFill>
+                    <a:blip r:embed="rId27" cstate="print">
+                      <a:extLst>
+                        <a:ext uri="{28A0092B-C50C-407E-A947-70E740481C1C}">
+                          <a14:useLocalDpi xmlns:a14="http://schemas.microsoft.com/office/drawing/2010/main" val="0"/>
+                        </a:ext>
+                      </a:extLst>
+                    </a:blip>
+                    <a:srcRect/>
+                    <a:stretch>
+                      <a:fillRect/>
+                    </a:stretch>
+                  </pic:blipFill>
+                  <pic:spPr bwMode="auto">
+                    <a:xfrm>
+                      <a:off x="0" y="0"/>
+                      <a:ext cx="5939790" cy="6415405"/>
+                    </a:xfrm>
+                    <a:prstGeom prst="rect">
+                      <a:avLst/>
+                    </a:prstGeom>
+                    <a:noFill/>
+                    <a:ln>
+                      <a:noFill/>
+                    </a:ln>
+                  </pic:spPr>
+                </pic:pic>
+              </a:graphicData>
+            </a:graphic>
+          </wp:inline>
+        </w:drawing>
+      </w:r>
+    </w:p>
+    <w:p>
+      <w:pPr>
+        <w:jc w:val="center"/>
+        <w:rPr>
+          <w:rFonts w:ascii="Calibri" w:eastAsia="Times New Roman" w:hAnsi="Calibri" w:cs="Calibri"/>
+          <w:color w:val="000000"/>
+          <w:sz w:val="24"/>
+        </w:rPr>
+      </w:pPr>
+      <w:r>
+        <w:rPr>
+          <w:rFonts w:ascii="Calibri" w:eastAsia="Times New Roman" w:hAnsi="Calibri" w:cs="Calibri"/>
+          <w:color w:val="000000"/>
+          <w:sz w:val="24"/>
+        </w:rPr>
+        <w:t>Figure 20</w:t>
+      </w:r>
+      <w:r>
+        <w:rPr>
+          <w:rFonts w:ascii="Calibri" w:eastAsia="Times New Roman" w:hAnsi="Calibri" w:cs="Calibri"/>
+          <w:color w:val="000000"/>
+          <w:sz w:val="24"/>
+        </w:rPr>
+        <w:t xml:space="preserve"> – </w:t>
+      </w:r>
+      <w:r>
+        <w:rPr>
+          <w:rFonts w:ascii="Calibri" w:eastAsia="Times New Roman" w:hAnsi="Calibri" w:cs="Calibri"/>
+          <w:color w:val="000000"/>
+          <w:sz w:val="24"/>
+        </w:rPr>
+        <w:t>System data flow</w:t>
+      </w:r>
+    </w:p>
+    <w:p>
+      <w:pPr>
+        <w:jc w:val="center"/>
+        <w:rPr>
+          <w:rFonts w:ascii="Calibri" w:eastAsia="Times New Roman" w:hAnsi="Calibri" w:cs="Calibri"/>
+          <w:color w:val="000000"/>
           <w:sz w:val="24"/>
         </w:rPr>
       </w:pPr>
@@ -15428,16 +15676,17 @@
           <w:szCs w:val="24"/>
         </w:rPr>
       </w:pPr>
-      <w:bookmarkStart w:id="31" w:name="_Toc412295194"/>
+      <w:bookmarkStart w:id="30" w:name="_Toc412308398"/>
       <w:r>
         <w:rPr>
           <w:rFonts w:eastAsia="Times New Roman"/>
           <w:b/>
           <w:sz w:val="44"/>
         </w:rPr>
+        <w:lastRenderedPageBreak/>
         <w:t>4.2 Prioritization and Release Plan</w:t>
       </w:r>
-      <w:bookmarkEnd w:id="31"/>
+      <w:bookmarkEnd w:id="30"/>
     </w:p>
     <w:p>
       <w:pPr>
@@ -15482,17 +15731,16 @@
           <w:sz w:val="40"/>
         </w:rPr>
       </w:pPr>
-      <w:bookmarkStart w:id="32" w:name="_Toc412295195"/>
+      <w:bookmarkStart w:id="31" w:name="_Toc412308399"/>
       <w:r>
         <w:rPr>
           <w:rFonts w:eastAsia="Times New Roman"/>
           <w:b/>
           <w:sz w:val="36"/>
         </w:rPr>
-        <w:lastRenderedPageBreak/>
         <w:t>4.2.1 Choosing the Priority</w:t>
       </w:r>
-      <w:bookmarkEnd w:id="32"/>
+      <w:bookmarkEnd w:id="31"/>
     </w:p>
     <w:p>
       <w:pPr>
@@ -15556,7 +15804,7 @@
           <w:szCs w:val="24"/>
         </w:rPr>
       </w:pPr>
-      <w:bookmarkStart w:id="33" w:name="_Toc412295196"/>
+      <w:bookmarkStart w:id="32" w:name="_Toc412308400"/>
       <w:r>
         <w:rPr>
           <w:rFonts w:eastAsia="Times New Roman"/>
@@ -15565,7 +15813,7 @@
         </w:rPr>
         <w:t>Appendix</w:t>
       </w:r>
-      <w:bookmarkEnd w:id="33"/>
+      <w:bookmarkEnd w:id="32"/>
     </w:p>
     <w:p>
       <w:pPr>
@@ -15587,7 +15835,7 @@
           <w:szCs w:val="24"/>
         </w:rPr>
       </w:pPr>
-      <w:bookmarkStart w:id="34" w:name="_Toc412295197"/>
+      <w:bookmarkStart w:id="33" w:name="_Toc412308401"/>
       <w:r>
         <w:rPr>
           <w:rFonts w:eastAsia="Times New Roman"/>
@@ -15596,7 +15844,7 @@
         </w:rPr>
         <w:t>Appendix I: Priority Scheme</w:t>
       </w:r>
-      <w:bookmarkEnd w:id="34"/>
+      <w:bookmarkEnd w:id="33"/>
     </w:p>
     <w:p>
       <w:pPr>
@@ -16130,6 +16378,8 @@
             </w:r>
           </w:p>
         </w:tc>
+        <w:bookmarkStart w:id="34" w:name="_GoBack"/>
+        <w:bookmarkEnd w:id="34"/>
       </w:tr>
       <w:tr>
         <w:tc>
@@ -16379,6 +16629,7 @@
                 <w:rFonts w:ascii="Calibri" w:eastAsia="Times New Roman" w:hAnsi="Calibri" w:cs="Calibri"/>
                 <w:color w:val="000000"/>
               </w:rPr>
+              <w:lastRenderedPageBreak/>
               <w:t>10</w:t>
             </w:r>
           </w:p>
@@ -16663,7 +16914,6 @@
                 <w:rFonts w:ascii="Calibri" w:eastAsia="Times New Roman" w:hAnsi="Calibri" w:cs="Calibri"/>
                 <w:color w:val="000000"/>
               </w:rPr>
-              <w:lastRenderedPageBreak/>
               <w:t>14</w:t>
             </w:r>
           </w:p>
@@ -18234,6 +18484,7 @@
                 <w:rFonts w:ascii="Calibri" w:eastAsia="Times New Roman" w:hAnsi="Calibri" w:cs="Calibri"/>
                 <w:color w:val="000000"/>
               </w:rPr>
+              <w:lastRenderedPageBreak/>
               <w:t>36</w:t>
             </w:r>
           </w:p>
@@ -18516,7 +18767,6 @@
                 <w:rFonts w:ascii="Calibri" w:eastAsia="Times New Roman" w:hAnsi="Calibri" w:cs="Calibri"/>
                 <w:color w:val="000000"/>
               </w:rPr>
-              <w:lastRenderedPageBreak/>
               <w:t>40</w:t>
             </w:r>
           </w:p>
@@ -18937,7 +19187,7 @@
           <w:szCs w:val="24"/>
         </w:rPr>
       </w:pPr>
-      <w:bookmarkStart w:id="35" w:name="_Toc412295198"/>
+      <w:bookmarkStart w:id="35" w:name="_Toc412308402"/>
       <w:r>
         <w:rPr>
           <w:rFonts w:eastAsia="Times New Roman"/>
@@ -19624,7 +19874,15 @@
                 <w:rFonts w:ascii="Calibri" w:eastAsia="Times New Roman" w:hAnsi="Calibri" w:cs="Calibri"/>
                 <w:color w:val="000000"/>
               </w:rPr>
-              <w:t xml:space="preserve">Given that the student has already registered for the application. The student will be able to log into the application and all of the data about the user will be on the iPad. Example, once a student logs in the level they are on will be loaded. Each time a user closes the application, they will be logged out. </w:t>
+              <w:t xml:space="preserve">Given that the student has already registered for the application. The student will be able to log into the application and all of the </w:t>
+            </w:r>
+            <w:r>
+              <w:rPr>
+                <w:rFonts w:ascii="Calibri" w:eastAsia="Times New Roman" w:hAnsi="Calibri" w:cs="Calibri"/>
+                <w:color w:val="000000"/>
+              </w:rPr>
+              <w:lastRenderedPageBreak/>
+              <w:t xml:space="preserve">data about the user will be on the iPad. Example, once a student logs in the level they are on will be loaded. Each time a user closes the application, they will be logged out. </w:t>
             </w:r>
             <w:r>
               <w:rPr>
@@ -19638,7 +19896,6 @@
                 <w:rFonts w:ascii="Calibri" w:eastAsia="Times New Roman" w:hAnsi="Calibri" w:cs="Calibri"/>
                 <w:color w:val="000000"/>
               </w:rPr>
-              <w:lastRenderedPageBreak/>
               <w:br/>
             </w:r>
           </w:p>
@@ -20371,7 +20628,7 @@
                 <w:rFonts w:ascii="Calibri" w:eastAsia="Times New Roman" w:hAnsi="Calibri" w:cs="Calibri"/>
                 <w:color w:val="000000"/>
               </w:rPr>
-              <w:t xml:space="preserve">If the user selects the practice section for a level, they will be asked to solve a set number of questions determined by the teacher. There is no time limit on how long it takes the user to answer these questions. 40% of these questions will be from the current level, 15% will come from the previous level. The </w:t>
+              <w:t xml:space="preserve">If the user selects the practice section for a level, they will be asked to solve a set number of questions determined by the teacher. </w:t>
             </w:r>
             <w:r>
               <w:rPr>
@@ -20379,7 +20636,7 @@
                 <w:color w:val="000000"/>
               </w:rPr>
               <w:lastRenderedPageBreak/>
-              <w:t xml:space="preserve">remaining 45% will come from any level except the current and previous level. </w:t>
+              <w:t xml:space="preserve">There is no time limit on how long it takes the user to answer these questions. 40% of these questions will be from the current level, 15% will come from the previous level. The remaining 45% will come from any level except the current and previous level. </w:t>
             </w:r>
           </w:p>
         </w:tc>
@@ -20848,6 +21105,7 @@
                 <w:rFonts w:ascii="Calibri" w:eastAsia="Times New Roman" w:hAnsi="Calibri" w:cs="Calibri"/>
                 <w:color w:val="000000"/>
               </w:rPr>
+              <w:lastRenderedPageBreak/>
               <w:t>FR10</w:t>
             </w:r>
           </w:p>
@@ -20918,15 +21176,7 @@
                 <w:rFonts w:ascii="Calibri" w:eastAsia="Times New Roman" w:hAnsi="Calibri" w:cs="Calibri"/>
                 <w:color w:val="000000"/>
               </w:rPr>
-              <w:t xml:space="preserve">If the user selects the test section for a level, they will be asked 15 questions. The user must answer all 15 questions correctly within one minute. If the user completes the test, they will advance to the next </w:t>
-            </w:r>
-            <w:r>
-              <w:rPr>
-                <w:rFonts w:ascii="Calibri" w:eastAsia="Times New Roman" w:hAnsi="Calibri" w:cs="Calibri"/>
-                <w:color w:val="000000"/>
-              </w:rPr>
-              <w:lastRenderedPageBreak/>
-              <w:t xml:space="preserve">level. If the user is unable to answer all 15 questions correctly or does not complete the test in under a minute, they will fail the test. User will be allowed to take one test every 24 hours. </w:t>
+              <w:t xml:space="preserve">If the user selects the test section for a level, they will be asked 15 questions. The user must answer all 15 questions correctly within one minute. If the user completes the test, they will advance to the next level. If the user is unable to answer all 15 questions correctly or does not complete the test in under a minute, they will fail the test. User will be allowed to take one test every 24 hours. </w:t>
             </w:r>
           </w:p>
         </w:tc>
@@ -20962,7 +21212,6 @@
                 <w:rFonts w:ascii="Calibri" w:eastAsia="Times New Roman" w:hAnsi="Calibri" w:cs="Calibri"/>
                 <w:color w:val="000000"/>
               </w:rPr>
-              <w:lastRenderedPageBreak/>
               <w:t>3</w:t>
             </w:r>
           </w:p>
@@ -21036,7 +21285,6 @@
                 <w:rFonts w:ascii="Calibri" w:eastAsia="Times New Roman" w:hAnsi="Calibri" w:cs="Calibri"/>
                 <w:color w:val="000000"/>
               </w:rPr>
-              <w:lastRenderedPageBreak/>
               <w:t>FR11</w:t>
             </w:r>
           </w:p>
@@ -21485,7 +21733,7 @@
                 <w:sz w:val="24"/>
                 <w:szCs w:val="24"/>
               </w:rPr>
-              <w:t>The iOS application will have a built in drag and drop keyboard. It will not use the standard keyboard provided by iOS. This keyboard will allow students to drag and drop numbers from the screen into the answer box.</w:t>
+              <w:t xml:space="preserve">The iOS application will have a built in drag and drop keyboard. It will not </w:t>
             </w:r>
             <w:r>
               <w:rPr>
@@ -21494,6 +21742,16 @@
                 <w:sz w:val="24"/>
                 <w:szCs w:val="24"/>
               </w:rPr>
+              <w:lastRenderedPageBreak/>
+              <w:t>use the standard keyboard provided by iOS. This keyboard will allow students to drag and drop numbers from the screen into the answer box.</w:t>
+            </w:r>
+            <w:r>
+              <w:rPr>
+                <w:rFonts w:ascii="Calibri" w:eastAsia="Times New Roman" w:hAnsi="Calibri" w:cs="Times New Roman"/>
+                <w:color w:val="000000"/>
+                <w:sz w:val="24"/>
+                <w:szCs w:val="24"/>
+              </w:rPr>
               <w:br/>
             </w:r>
           </w:p>
@@ -21528,6 +21786,7 @@
                 <w:rFonts w:ascii="Calibri" w:eastAsia="Times New Roman" w:hAnsi="Calibri" w:cs="Calibri"/>
                 <w:color w:val="000000"/>
               </w:rPr>
+              <w:lastRenderedPageBreak/>
               <w:t>2</w:t>
             </w:r>
           </w:p>
@@ -22316,6 +22575,7 @@
                 <w:rFonts w:ascii="Calibri" w:eastAsia="Times New Roman" w:hAnsi="Calibri" w:cs="Calibri"/>
                 <w:color w:val="000000"/>
               </w:rPr>
+              <w:lastRenderedPageBreak/>
               <w:t>FR18</w:t>
             </w:r>
           </w:p>
@@ -22386,15 +22646,7 @@
                 <w:rFonts w:ascii="Calibri" w:eastAsia="Times New Roman" w:hAnsi="Calibri" w:cs="Calibri"/>
                 <w:color w:val="000000"/>
               </w:rPr>
-              <w:t xml:space="preserve">Once the teacher sets creates a class they will be able to add students to the class through the web portal. This page will have an add student button and a done button. If the teacher clicks the add student button they will be </w:t>
-            </w:r>
-            <w:r>
-              <w:rPr>
-                <w:rFonts w:ascii="Calibri" w:eastAsia="Times New Roman" w:hAnsi="Calibri" w:cs="Calibri"/>
-                <w:color w:val="000000"/>
-              </w:rPr>
-              <w:lastRenderedPageBreak/>
-              <w:t>allowed to add the student to the class using the students first and last name. If the teacher does not need to add anyone to the class they can click the done button which will bring them to the teacher view page. Section 3.1.1.1, figure 5.</w:t>
+              <w:t>Once the teacher sets creates a class they will be able to add students to the class through the web portal. This page will have an add student button and a done button. If the teacher clicks the add student button they will be allowed to add the student to the class using the students first and last name. If the teacher does not need to add anyone to the class they can click the done button which will bring them to the teacher view page. Section 3.1.1.1, figure 5.</w:t>
             </w:r>
           </w:p>
         </w:tc>
@@ -22430,7 +22682,6 @@
                 <w:rFonts w:ascii="Calibri" w:eastAsia="Times New Roman" w:hAnsi="Calibri" w:cs="Calibri"/>
                 <w:color w:val="000000"/>
               </w:rPr>
-              <w:lastRenderedPageBreak/>
               <w:t>2</w:t>
             </w:r>
           </w:p>
@@ -22507,7 +22758,6 @@
                 <w:rFonts w:ascii="Calibri" w:eastAsia="Times New Roman" w:hAnsi="Calibri" w:cs="Calibri"/>
                 <w:color w:val="000000"/>
               </w:rPr>
-              <w:lastRenderedPageBreak/>
               <w:t>FR19</w:t>
             </w:r>
           </w:p>
@@ -22799,7 +23049,15 @@
                 <w:rFonts w:ascii="Calibri" w:eastAsia="Times New Roman" w:hAnsi="Calibri" w:cs="Calibri"/>
                 <w:color w:val="000000"/>
               </w:rPr>
-              <w:t xml:space="preserve">Upon clicking on a student in the teacher view, a new view will appear with the particular </w:t>
+              <w:t xml:space="preserve">Upon clicking on a student in the teacher view, a new view will appear with the </w:t>
+            </w:r>
+            <w:r>
+              <w:rPr>
+                <w:rFonts w:ascii="Calibri" w:eastAsia="Times New Roman" w:hAnsi="Calibri" w:cs="Calibri"/>
+                <w:color w:val="000000"/>
+              </w:rPr>
+              <w:lastRenderedPageBreak/>
+              <w:t xml:space="preserve">particular </w:t>
             </w:r>
             <w:r>
               <w:rPr>
@@ -22849,6 +23107,7 @@
                 <w:rFonts w:ascii="Calibri" w:eastAsia="Times New Roman" w:hAnsi="Calibri" w:cs="Calibri"/>
                 <w:color w:val="000000"/>
               </w:rPr>
+              <w:lastRenderedPageBreak/>
               <w:t>2</w:t>
             </w:r>
           </w:p>
@@ -23567,6 +23826,7 @@
                 <w:rFonts w:ascii="Calibri" w:eastAsia="Times New Roman" w:hAnsi="Calibri" w:cs="Calibri"/>
                 <w:color w:val="000000"/>
               </w:rPr>
+              <w:lastRenderedPageBreak/>
               <w:t>NF2</w:t>
             </w:r>
           </w:p>
@@ -23941,7 +24201,6 @@
                 <w:rFonts w:ascii="Calibri" w:eastAsia="Times New Roman" w:hAnsi="Calibri" w:cs="Calibri"/>
                 <w:color w:val="000000"/>
               </w:rPr>
-              <w:lastRenderedPageBreak/>
               <w:t>NF4</w:t>
             </w:r>
           </w:p>
@@ -24704,14 +24963,7 @@
                 <w:rFonts w:ascii="Calibri" w:eastAsia="Times New Roman" w:hAnsi="Calibri" w:cs="Calibri"/>
                 <w:color w:val="000000"/>
               </w:rPr>
-              <w:t>NF</w:t>
-            </w:r>
-            <w:r>
-              <w:rPr>
-                <w:rFonts w:ascii="Calibri" w:eastAsia="Times New Roman" w:hAnsi="Calibri" w:cs="Calibri"/>
-                <w:color w:val="000000"/>
-              </w:rPr>
-              <w:t>8</w:t>
+              <w:t>NF8</w:t>
             </w:r>
           </w:p>
         </w:tc>
@@ -24890,14 +25142,7 @@
                 <w:rFonts w:ascii="Calibri" w:eastAsia="Times New Roman" w:hAnsi="Calibri" w:cs="Calibri"/>
                 <w:color w:val="000000"/>
               </w:rPr>
-              <w:t>NF</w:t>
-            </w:r>
-            <w:r>
-              <w:rPr>
-                <w:rFonts w:ascii="Calibri" w:eastAsia="Times New Roman" w:hAnsi="Calibri" w:cs="Calibri"/>
-                <w:color w:val="000000"/>
-              </w:rPr>
-              <w:t>9</w:t>
+              <w:t>NF9</w:t>
             </w:r>
           </w:p>
         </w:tc>
@@ -25076,14 +25321,7 @@
                 <w:rFonts w:ascii="Calibri" w:eastAsia="Times New Roman" w:hAnsi="Calibri" w:cs="Calibri"/>
                 <w:color w:val="000000"/>
               </w:rPr>
-              <w:t>NF</w:t>
-            </w:r>
-            <w:r>
-              <w:rPr>
-                <w:rFonts w:ascii="Calibri" w:eastAsia="Times New Roman" w:hAnsi="Calibri" w:cs="Calibri"/>
-                <w:color w:val="000000"/>
-              </w:rPr>
-              <w:t>10</w:t>
+              <w:t>NF10</w:t>
             </w:r>
           </w:p>
         </w:tc>
@@ -25441,6 +25679,7 @@
                 <w:rFonts w:ascii="Calibri" w:eastAsia="Times New Roman" w:hAnsi="Calibri" w:cs="Calibri"/>
                 <w:color w:val="000000"/>
               </w:rPr>
+              <w:lastRenderedPageBreak/>
               <w:t>NF12</w:t>
             </w:r>
           </w:p>
@@ -25612,7 +25851,6 @@
                 <w:rFonts w:ascii="Calibri" w:eastAsia="Times New Roman" w:hAnsi="Calibri" w:cs="Calibri"/>
                 <w:color w:val="000000"/>
               </w:rPr>
-              <w:lastRenderedPageBreak/>
               <w:t>NF13</w:t>
             </w:r>
           </w:p>
@@ -27264,6 +27502,7 @@
                 <w:rFonts w:ascii="Calibri" w:eastAsia="Times New Roman" w:hAnsi="Calibri" w:cs="Calibri"/>
                 <w:color w:val="000000"/>
               </w:rPr>
+              <w:lastRenderedPageBreak/>
               <w:t>DC3</w:t>
             </w:r>
           </w:p>
@@ -27432,14 +27671,13 @@
           <w:sz w:val="44"/>
         </w:rPr>
       </w:pPr>
-      <w:bookmarkStart w:id="36" w:name="_Toc412295199"/>
+      <w:bookmarkStart w:id="36" w:name="_Toc412308403"/>
       <w:r>
         <w:rPr>
           <w:rFonts w:eastAsia="Times New Roman"/>
           <w:b/>
           <w:sz w:val="44"/>
         </w:rPr>
-        <w:lastRenderedPageBreak/>
         <w:t>Appendix III: Project Plan</w:t>
       </w:r>
       <w:bookmarkEnd w:id="36"/>
@@ -27609,7 +27847,7 @@
                     </pic:cNvPicPr>
                   </pic:nvPicPr>
                   <pic:blipFill>
-                    <a:blip r:embed="rId26" cstate="print">
+                    <a:blip r:embed="rId28" cstate="print">
                       <a:extLst>
                         <a:ext uri="{28A0092B-C50C-407E-A947-70E740481C1C}">
                           <a14:useLocalDpi xmlns:a14="http://schemas.microsoft.com/office/drawing/2010/main" val="0"/>
@@ -27648,7 +27886,7 @@
       </w:r>
     </w:p>
     <w:sectPr>
-      <w:headerReference w:type="default" r:id="rId27"/>
+      <w:headerReference w:type="default" r:id="rId29"/>
       <w:pgSz w:w="12240" w:h="15840"/>
       <w:pgMar w:top="1440" w:right="1440" w:bottom="1440" w:left="1440" w:header="720" w:footer="720" w:gutter="0"/>
       <w:pgNumType w:start="1"/>
@@ -27777,7 +28015,7 @@
             <w:noProof/>
             <w:sz w:val="40"/>
           </w:rPr>
-          <w:t>23</w:t>
+          <w:t>31</w:t>
         </w:r>
         <w:r>
           <w:rPr>
@@ -28972,6 +29210,7 @@
   <w:style w:type="character" w:default="1" w:styleId="DefaultParagraphFont">
     <w:name w:val="Default Paragraph Font"/>
     <w:uiPriority w:val="1"/>
+    <w:semiHidden/>
     <w:unhideWhenUsed/>
   </w:style>
   <w:style w:type="table" w:default="1" w:styleId="TableNormal">
@@ -29514,7 +29753,7 @@
 </file>
 
 <file path=customXml/itemProps1.xml><?xml version="1.0" encoding="utf-8"?>
-<ds:datastoreItem xmlns:ds="http://schemas.openxmlformats.org/officeDocument/2006/customXml" ds:itemID="{2E6431B9-456E-42DA-94C9-AE26E982E8EF}">
+<ds:datastoreItem xmlns:ds="http://schemas.openxmlformats.org/officeDocument/2006/customXml" ds:itemID="{E3127499-A7F2-4140-892E-1E9F3BFA8EE5}">
   <ds:schemaRefs>
     <ds:schemaRef ds:uri="http://schemas.openxmlformats.org/officeDocument/2006/bibliography"/>
   </ds:schemaRefs>

</xml_diff>

<commit_message>
V3: traceability matrix added
</commit_message>
<xml_diff>
--- a/Documentation/Requirements/Software Requirements.docx
+++ b/Documentation/Requirements/Software Requirements.docx
@@ -482,7 +482,7 @@
           <w:r>
             <w:fldChar w:fldCharType="separate"/>
           </w:r>
-          <w:hyperlink w:anchor="_Toc412308368" w:history="1">
+          <w:hyperlink w:anchor="_Toc412406634" w:history="1">
             <w:r>
               <w:rPr>
                 <w:rStyle w:val="Hyperlink"/>
@@ -511,7 +511,7 @@
                 <w:noProof/>
                 <w:webHidden/>
               </w:rPr>
-              <w:instrText xml:space="preserve"> PAGEREF _Toc412308368 \h </w:instrText>
+              <w:instrText xml:space="preserve"> PAGEREF _Toc412406634 \h </w:instrText>
             </w:r>
             <w:r>
               <w:rPr>
@@ -553,7 +553,7 @@
               <w:noProof/>
             </w:rPr>
           </w:pPr>
-          <w:hyperlink w:anchor="_Toc412308369" w:history="1">
+          <w:hyperlink w:anchor="_Toc412406635" w:history="1">
             <w:r>
               <w:rPr>
                 <w:rStyle w:val="Hyperlink"/>
@@ -582,7 +582,7 @@
                 <w:noProof/>
                 <w:webHidden/>
               </w:rPr>
-              <w:instrText xml:space="preserve"> PAGEREF _Toc412308369 \h </w:instrText>
+              <w:instrText xml:space="preserve"> PAGEREF _Toc412406635 \h </w:instrText>
             </w:r>
             <w:r>
               <w:rPr>
@@ -624,7 +624,7 @@
               <w:noProof/>
             </w:rPr>
           </w:pPr>
-          <w:hyperlink w:anchor="_Toc412308370" w:history="1">
+          <w:hyperlink w:anchor="_Toc412406636" w:history="1">
             <w:r>
               <w:rPr>
                 <w:rStyle w:val="Hyperlink"/>
@@ -653,7 +653,7 @@
                 <w:noProof/>
                 <w:webHidden/>
               </w:rPr>
-              <w:instrText xml:space="preserve"> PAGEREF _Toc412308370 \h </w:instrText>
+              <w:instrText xml:space="preserve"> PAGEREF _Toc412406636 \h </w:instrText>
             </w:r>
             <w:r>
               <w:rPr>
@@ -695,7 +695,7 @@
               <w:noProof/>
             </w:rPr>
           </w:pPr>
-          <w:hyperlink w:anchor="_Toc412308371" w:history="1">
+          <w:hyperlink w:anchor="_Toc412406637" w:history="1">
             <w:r>
               <w:rPr>
                 <w:rStyle w:val="Hyperlink"/>
@@ -724,7 +724,7 @@
                 <w:noProof/>
                 <w:webHidden/>
               </w:rPr>
-              <w:instrText xml:space="preserve"> PAGEREF _Toc412308371 \h </w:instrText>
+              <w:instrText xml:space="preserve"> PAGEREF _Toc412406637 \h </w:instrText>
             </w:r>
             <w:r>
               <w:rPr>
@@ -766,7 +766,7 @@
               <w:noProof/>
             </w:rPr>
           </w:pPr>
-          <w:hyperlink w:anchor="_Toc412308372" w:history="1">
+          <w:hyperlink w:anchor="_Toc412406638" w:history="1">
             <w:r>
               <w:rPr>
                 <w:rStyle w:val="Hyperlink"/>
@@ -795,7 +795,7 @@
                 <w:noProof/>
                 <w:webHidden/>
               </w:rPr>
-              <w:instrText xml:space="preserve"> PAGEREF _Toc412308372 \h </w:instrText>
+              <w:instrText xml:space="preserve"> PAGEREF _Toc412406638 \h </w:instrText>
             </w:r>
             <w:r>
               <w:rPr>
@@ -837,7 +837,7 @@
               <w:noProof/>
             </w:rPr>
           </w:pPr>
-          <w:hyperlink w:anchor="_Toc412308373" w:history="1">
+          <w:hyperlink w:anchor="_Toc412406639" w:history="1">
             <w:r>
               <w:rPr>
                 <w:rStyle w:val="Hyperlink"/>
@@ -866,7 +866,7 @@
                 <w:noProof/>
                 <w:webHidden/>
               </w:rPr>
-              <w:instrText xml:space="preserve"> PAGEREF _Toc412308373 \h </w:instrText>
+              <w:instrText xml:space="preserve"> PAGEREF _Toc412406639 \h </w:instrText>
             </w:r>
             <w:r>
               <w:rPr>
@@ -908,7 +908,7 @@
               <w:noProof/>
             </w:rPr>
           </w:pPr>
-          <w:hyperlink w:anchor="_Toc412308374" w:history="1">
+          <w:hyperlink w:anchor="_Toc412406640" w:history="1">
             <w:r>
               <w:rPr>
                 <w:rStyle w:val="Hyperlink"/>
@@ -937,7 +937,7 @@
                 <w:noProof/>
                 <w:webHidden/>
               </w:rPr>
-              <w:instrText xml:space="preserve"> PAGEREF _Toc412308374 \h </w:instrText>
+              <w:instrText xml:space="preserve"> PAGEREF _Toc412406640 \h </w:instrText>
             </w:r>
             <w:r>
               <w:rPr>
@@ -979,7 +979,7 @@
               <w:noProof/>
             </w:rPr>
           </w:pPr>
-          <w:hyperlink w:anchor="_Toc412308375" w:history="1">
+          <w:hyperlink w:anchor="_Toc412406641" w:history="1">
             <w:r>
               <w:rPr>
                 <w:rStyle w:val="Hyperlink"/>
@@ -1008,7 +1008,7 @@
                 <w:noProof/>
                 <w:webHidden/>
               </w:rPr>
-              <w:instrText xml:space="preserve"> PAGEREF _Toc412308375 \h </w:instrText>
+              <w:instrText xml:space="preserve"> PAGEREF _Toc412406641 \h </w:instrText>
             </w:r>
             <w:r>
               <w:rPr>
@@ -1050,7 +1050,7 @@
               <w:noProof/>
             </w:rPr>
           </w:pPr>
-          <w:hyperlink w:anchor="_Toc412308376" w:history="1">
+          <w:hyperlink w:anchor="_Toc412406642" w:history="1">
             <w:r>
               <w:rPr>
                 <w:rStyle w:val="Hyperlink"/>
@@ -1078,7 +1078,7 @@
                 <w:noProof/>
                 <w:webHidden/>
               </w:rPr>
-              <w:instrText xml:space="preserve"> PAGEREF _Toc412308376 \h </w:instrText>
+              <w:instrText xml:space="preserve"> PAGEREF _Toc412406642 \h </w:instrText>
             </w:r>
             <w:r>
               <w:rPr>
@@ -1120,7 +1120,7 @@
               <w:noProof/>
             </w:rPr>
           </w:pPr>
-          <w:hyperlink w:anchor="_Toc412308377" w:history="1">
+          <w:hyperlink w:anchor="_Toc412406643" w:history="1">
             <w:r>
               <w:rPr>
                 <w:rStyle w:val="Hyperlink"/>
@@ -1149,7 +1149,7 @@
                 <w:noProof/>
                 <w:webHidden/>
               </w:rPr>
-              <w:instrText xml:space="preserve"> PAGEREF _Toc412308377 \h </w:instrText>
+              <w:instrText xml:space="preserve"> PAGEREF _Toc412406643 \h </w:instrText>
             </w:r>
             <w:r>
               <w:rPr>
@@ -1191,7 +1191,7 @@
               <w:noProof/>
             </w:rPr>
           </w:pPr>
-          <w:hyperlink w:anchor="_Toc412308378" w:history="1">
+          <w:hyperlink w:anchor="_Toc412406644" w:history="1">
             <w:r>
               <w:rPr>
                 <w:rStyle w:val="Hyperlink"/>
@@ -1220,7 +1220,7 @@
                 <w:noProof/>
                 <w:webHidden/>
               </w:rPr>
-              <w:instrText xml:space="preserve"> PAGEREF _Toc412308378 \h </w:instrText>
+              <w:instrText xml:space="preserve"> PAGEREF _Toc412406644 \h </w:instrText>
             </w:r>
             <w:r>
               <w:rPr>
@@ -1262,7 +1262,7 @@
               <w:noProof/>
             </w:rPr>
           </w:pPr>
-          <w:hyperlink w:anchor="_Toc412308379" w:history="1">
+          <w:hyperlink w:anchor="_Toc412406645" w:history="1">
             <w:r>
               <w:rPr>
                 <w:rStyle w:val="Hyperlink"/>
@@ -1291,7 +1291,7 @@
                 <w:noProof/>
                 <w:webHidden/>
               </w:rPr>
-              <w:instrText xml:space="preserve"> PAGEREF _Toc412308379 \h </w:instrText>
+              <w:instrText xml:space="preserve"> PAGEREF _Toc412406645 \h </w:instrText>
             </w:r>
             <w:r>
               <w:rPr>
@@ -1333,7 +1333,7 @@
               <w:noProof/>
             </w:rPr>
           </w:pPr>
-          <w:hyperlink w:anchor="_Toc412308380" w:history="1">
+          <w:hyperlink w:anchor="_Toc412406646" w:history="1">
             <w:r>
               <w:rPr>
                 <w:rStyle w:val="Hyperlink"/>
@@ -1362,7 +1362,7 @@
                 <w:noProof/>
                 <w:webHidden/>
               </w:rPr>
-              <w:instrText xml:space="preserve"> PAGEREF _Toc412308380 \h </w:instrText>
+              <w:instrText xml:space="preserve"> PAGEREF _Toc412406646 \h </w:instrText>
             </w:r>
             <w:r>
               <w:rPr>
@@ -1404,7 +1404,7 @@
               <w:noProof/>
             </w:rPr>
           </w:pPr>
-          <w:hyperlink w:anchor="_Toc412308381" w:history="1">
+          <w:hyperlink w:anchor="_Toc412406647" w:history="1">
             <w:r>
               <w:rPr>
                 <w:rStyle w:val="Hyperlink"/>
@@ -1433,7 +1433,7 @@
                 <w:noProof/>
                 <w:webHidden/>
               </w:rPr>
-              <w:instrText xml:space="preserve"> PAGEREF _Toc412308381 \h </w:instrText>
+              <w:instrText xml:space="preserve"> PAGEREF _Toc412406647 \h </w:instrText>
             </w:r>
             <w:r>
               <w:rPr>
@@ -1475,7 +1475,7 @@
               <w:noProof/>
             </w:rPr>
           </w:pPr>
-          <w:hyperlink w:anchor="_Toc412308382" w:history="1">
+          <w:hyperlink w:anchor="_Toc412406648" w:history="1">
             <w:r>
               <w:rPr>
                 <w:rStyle w:val="Hyperlink"/>
@@ -1503,7 +1503,7 @@
                 <w:noProof/>
                 <w:webHidden/>
               </w:rPr>
-              <w:instrText xml:space="preserve"> PAGEREF _Toc412308382 \h </w:instrText>
+              <w:instrText xml:space="preserve"> PAGEREF _Toc412406648 \h </w:instrText>
             </w:r>
             <w:r>
               <w:rPr>
@@ -1545,7 +1545,7 @@
               <w:noProof/>
             </w:rPr>
           </w:pPr>
-          <w:hyperlink w:anchor="_Toc412308383" w:history="1">
+          <w:hyperlink w:anchor="_Toc412406649" w:history="1">
             <w:r>
               <w:rPr>
                 <w:rStyle w:val="Hyperlink"/>
@@ -1574,7 +1574,7 @@
                 <w:noProof/>
                 <w:webHidden/>
               </w:rPr>
-              <w:instrText xml:space="preserve"> PAGEREF _Toc412308383 \h </w:instrText>
+              <w:instrText xml:space="preserve"> PAGEREF _Toc412406649 \h </w:instrText>
             </w:r>
             <w:r>
               <w:rPr>
@@ -1616,7 +1616,7 @@
               <w:noProof/>
             </w:rPr>
           </w:pPr>
-          <w:hyperlink w:anchor="_Toc412308384" w:history="1">
+          <w:hyperlink w:anchor="_Toc412406650" w:history="1">
             <w:r>
               <w:rPr>
                 <w:rStyle w:val="Hyperlink"/>
@@ -1645,7 +1645,7 @@
                 <w:noProof/>
                 <w:webHidden/>
               </w:rPr>
-              <w:instrText xml:space="preserve"> PAGEREF _Toc412308384 \h </w:instrText>
+              <w:instrText xml:space="preserve"> PAGEREF _Toc412406650 \h </w:instrText>
             </w:r>
             <w:r>
               <w:rPr>
@@ -1687,7 +1687,7 @@
               <w:noProof/>
             </w:rPr>
           </w:pPr>
-          <w:hyperlink w:anchor="_Toc412308385" w:history="1">
+          <w:hyperlink w:anchor="_Toc412406651" w:history="1">
             <w:r>
               <w:rPr>
                 <w:rStyle w:val="Hyperlink"/>
@@ -1716,7 +1716,7 @@
                 <w:noProof/>
                 <w:webHidden/>
               </w:rPr>
-              <w:instrText xml:space="preserve"> PAGEREF _Toc412308385 \h </w:instrText>
+              <w:instrText xml:space="preserve"> PAGEREF _Toc412406651 \h </w:instrText>
             </w:r>
             <w:r>
               <w:rPr>
@@ -1758,7 +1758,7 @@
               <w:noProof/>
             </w:rPr>
           </w:pPr>
-          <w:hyperlink w:anchor="_Toc412308386" w:history="1">
+          <w:hyperlink w:anchor="_Toc412406652" w:history="1">
             <w:r>
               <w:rPr>
                 <w:rStyle w:val="Hyperlink"/>
@@ -1787,7 +1787,7 @@
                 <w:noProof/>
                 <w:webHidden/>
               </w:rPr>
-              <w:instrText xml:space="preserve"> PAGEREF _Toc412308386 \h </w:instrText>
+              <w:instrText xml:space="preserve"> PAGEREF _Toc412406652 \h </w:instrText>
             </w:r>
             <w:r>
               <w:rPr>
@@ -1829,7 +1829,7 @@
               <w:noProof/>
             </w:rPr>
           </w:pPr>
-          <w:hyperlink w:anchor="_Toc412308387" w:history="1">
+          <w:hyperlink w:anchor="_Toc412406653" w:history="1">
             <w:r>
               <w:rPr>
                 <w:rStyle w:val="Hyperlink"/>
@@ -1858,7 +1858,7 @@
                 <w:noProof/>
                 <w:webHidden/>
               </w:rPr>
-              <w:instrText xml:space="preserve"> PAGEREF _Toc412308387 \h </w:instrText>
+              <w:instrText xml:space="preserve"> PAGEREF _Toc412406653 \h </w:instrText>
             </w:r>
             <w:r>
               <w:rPr>
@@ -1900,7 +1900,7 @@
               <w:noProof/>
             </w:rPr>
           </w:pPr>
-          <w:hyperlink w:anchor="_Toc412308388" w:history="1">
+          <w:hyperlink w:anchor="_Toc412406654" w:history="1">
             <w:r>
               <w:rPr>
                 <w:rStyle w:val="Hyperlink"/>
@@ -1929,7 +1929,7 @@
                 <w:noProof/>
                 <w:webHidden/>
               </w:rPr>
-              <w:instrText xml:space="preserve"> PAGEREF _Toc412308388 \h </w:instrText>
+              <w:instrText xml:space="preserve"> PAGEREF _Toc412406654 \h </w:instrText>
             </w:r>
             <w:r>
               <w:rPr>
@@ -1971,7 +1971,7 @@
               <w:noProof/>
             </w:rPr>
           </w:pPr>
-          <w:hyperlink w:anchor="_Toc412308389" w:history="1">
+          <w:hyperlink w:anchor="_Toc412406655" w:history="1">
             <w:r>
               <w:rPr>
                 <w:rStyle w:val="Hyperlink"/>
@@ -2000,7 +2000,7 @@
                 <w:noProof/>
                 <w:webHidden/>
               </w:rPr>
-              <w:instrText xml:space="preserve"> PAGEREF _Toc412308389 \h </w:instrText>
+              <w:instrText xml:space="preserve"> PAGEREF _Toc412406655 \h </w:instrText>
             </w:r>
             <w:r>
               <w:rPr>
@@ -2042,7 +2042,7 @@
               <w:noProof/>
             </w:rPr>
           </w:pPr>
-          <w:hyperlink w:anchor="_Toc412308390" w:history="1">
+          <w:hyperlink w:anchor="_Toc412406656" w:history="1">
             <w:r>
               <w:rPr>
                 <w:rStyle w:val="Hyperlink"/>
@@ -2071,7 +2071,7 @@
                 <w:noProof/>
                 <w:webHidden/>
               </w:rPr>
-              <w:instrText xml:space="preserve"> PAGEREF _Toc412308390 \h </w:instrText>
+              <w:instrText xml:space="preserve"> PAGEREF _Toc412406656 \h </w:instrText>
             </w:r>
             <w:r>
               <w:rPr>
@@ -2113,7 +2113,7 @@
               <w:noProof/>
             </w:rPr>
           </w:pPr>
-          <w:hyperlink w:anchor="_Toc412308391" w:history="1">
+          <w:hyperlink w:anchor="_Toc412406657" w:history="1">
             <w:r>
               <w:rPr>
                 <w:rStyle w:val="Hyperlink"/>
@@ -2142,7 +2142,7 @@
                 <w:noProof/>
                 <w:webHidden/>
               </w:rPr>
-              <w:instrText xml:space="preserve"> PAGEREF _Toc412308391 \h </w:instrText>
+              <w:instrText xml:space="preserve"> PAGEREF _Toc412406657 \h </w:instrText>
             </w:r>
             <w:r>
               <w:rPr>
@@ -2184,7 +2184,7 @@
               <w:noProof/>
             </w:rPr>
           </w:pPr>
-          <w:hyperlink w:anchor="_Toc412308392" w:history="1">
+          <w:hyperlink w:anchor="_Toc412406658" w:history="1">
             <w:r>
               <w:rPr>
                 <w:rStyle w:val="Hyperlink"/>
@@ -2213,7 +2213,7 @@
                 <w:noProof/>
                 <w:webHidden/>
               </w:rPr>
-              <w:instrText xml:space="preserve"> PAGEREF _Toc412308392 \h </w:instrText>
+              <w:instrText xml:space="preserve"> PAGEREF _Toc412406658 \h </w:instrText>
             </w:r>
             <w:r>
               <w:rPr>
@@ -2255,7 +2255,7 @@
               <w:noProof/>
             </w:rPr>
           </w:pPr>
-          <w:hyperlink w:anchor="_Toc412308393" w:history="1">
+          <w:hyperlink w:anchor="_Toc412406659" w:history="1">
             <w:r>
               <w:rPr>
                 <w:rStyle w:val="Hyperlink"/>
@@ -2284,7 +2284,7 @@
                 <w:noProof/>
                 <w:webHidden/>
               </w:rPr>
-              <w:instrText xml:space="preserve"> PAGEREF _Toc412308393 \h </w:instrText>
+              <w:instrText xml:space="preserve"> PAGEREF _Toc412406659 \h </w:instrText>
             </w:r>
             <w:r>
               <w:rPr>
@@ -2326,7 +2326,7 @@
               <w:noProof/>
             </w:rPr>
           </w:pPr>
-          <w:hyperlink w:anchor="_Toc412308394" w:history="1">
+          <w:hyperlink w:anchor="_Toc412406660" w:history="1">
             <w:r>
               <w:rPr>
                 <w:rStyle w:val="Hyperlink"/>
@@ -2355,7 +2355,7 @@
                 <w:noProof/>
                 <w:webHidden/>
               </w:rPr>
-              <w:instrText xml:space="preserve"> PAGEREF _Toc412308394 \h </w:instrText>
+              <w:instrText xml:space="preserve"> PAGEREF _Toc412406660 \h </w:instrText>
             </w:r>
             <w:r>
               <w:rPr>
@@ -2397,7 +2397,7 @@
               <w:noProof/>
             </w:rPr>
           </w:pPr>
-          <w:hyperlink w:anchor="_Toc412308395" w:history="1">
+          <w:hyperlink w:anchor="_Toc412406661" w:history="1">
             <w:r>
               <w:rPr>
                 <w:rStyle w:val="Hyperlink"/>
@@ -2426,7 +2426,7 @@
                 <w:noProof/>
                 <w:webHidden/>
               </w:rPr>
-              <w:instrText xml:space="preserve"> PAGEREF _Toc412308395 \h </w:instrText>
+              <w:instrText xml:space="preserve"> PAGEREF _Toc412406661 \h </w:instrText>
             </w:r>
             <w:r>
               <w:rPr>
@@ -2468,7 +2468,7 @@
               <w:noProof/>
             </w:rPr>
           </w:pPr>
-          <w:hyperlink w:anchor="_Toc412308396" w:history="1">
+          <w:hyperlink w:anchor="_Toc412406662" w:history="1">
             <w:r>
               <w:rPr>
                 <w:rStyle w:val="Hyperlink"/>
@@ -2496,7 +2496,7 @@
                 <w:noProof/>
                 <w:webHidden/>
               </w:rPr>
-              <w:instrText xml:space="preserve"> PAGEREF _Toc412308396 \h </w:instrText>
+              <w:instrText xml:space="preserve"> PAGEREF _Toc412406662 \h </w:instrText>
             </w:r>
             <w:r>
               <w:rPr>
@@ -2538,7 +2538,7 @@
               <w:noProof/>
             </w:rPr>
           </w:pPr>
-          <w:hyperlink w:anchor="_Toc412308397" w:history="1">
+          <w:hyperlink w:anchor="_Toc412406663" w:history="1">
             <w:r>
               <w:rPr>
                 <w:rStyle w:val="Hyperlink"/>
@@ -2566,7 +2566,7 @@
                 <w:noProof/>
                 <w:webHidden/>
               </w:rPr>
-              <w:instrText xml:space="preserve"> PAGEREF _Toc412308397 \h </w:instrText>
+              <w:instrText xml:space="preserve"> PAGEREF _Toc412406663 \h </w:instrText>
             </w:r>
             <w:r>
               <w:rPr>
@@ -2608,7 +2608,7 @@
               <w:noProof/>
             </w:rPr>
           </w:pPr>
-          <w:hyperlink w:anchor="_Toc412308398" w:history="1">
+          <w:hyperlink w:anchor="_Toc412406664" w:history="1">
             <w:r>
               <w:rPr>
                 <w:rStyle w:val="Hyperlink"/>
@@ -2637,7 +2637,7 @@
                 <w:noProof/>
                 <w:webHidden/>
               </w:rPr>
-              <w:instrText xml:space="preserve"> PAGEREF _Toc412308398 \h </w:instrText>
+              <w:instrText xml:space="preserve"> PAGEREF _Toc412406664 \h </w:instrText>
             </w:r>
             <w:r>
               <w:rPr>
@@ -2679,7 +2679,7 @@
               <w:noProof/>
             </w:rPr>
           </w:pPr>
-          <w:hyperlink w:anchor="_Toc412308399" w:history="1">
+          <w:hyperlink w:anchor="_Toc412406665" w:history="1">
             <w:r>
               <w:rPr>
                 <w:rStyle w:val="Hyperlink"/>
@@ -2708,7 +2708,7 @@
                 <w:noProof/>
                 <w:webHidden/>
               </w:rPr>
-              <w:instrText xml:space="preserve"> PAGEREF _Toc412308399 \h </w:instrText>
+              <w:instrText xml:space="preserve"> PAGEREF _Toc412406665 \h </w:instrText>
             </w:r>
             <w:r>
               <w:rPr>
@@ -2750,7 +2750,7 @@
               <w:noProof/>
             </w:rPr>
           </w:pPr>
-          <w:hyperlink w:anchor="_Toc412308400" w:history="1">
+          <w:hyperlink w:anchor="_Toc412406666" w:history="1">
             <w:r>
               <w:rPr>
                 <w:rStyle w:val="Hyperlink"/>
@@ -2779,7 +2779,7 @@
                 <w:noProof/>
                 <w:webHidden/>
               </w:rPr>
-              <w:instrText xml:space="preserve"> PAGEREF _Toc412308400 \h </w:instrText>
+              <w:instrText xml:space="preserve"> PAGEREF _Toc412406666 \h </w:instrText>
             </w:r>
             <w:r>
               <w:rPr>
@@ -2821,7 +2821,7 @@
               <w:noProof/>
             </w:rPr>
           </w:pPr>
-          <w:hyperlink w:anchor="_Toc412308401" w:history="1">
+          <w:hyperlink w:anchor="_Toc412406667" w:history="1">
             <w:r>
               <w:rPr>
                 <w:rStyle w:val="Hyperlink"/>
@@ -2850,7 +2850,7 @@
                 <w:noProof/>
                 <w:webHidden/>
               </w:rPr>
-              <w:instrText xml:space="preserve"> PAGEREF _Toc412308401 \h </w:instrText>
+              <w:instrText xml:space="preserve"> PAGEREF _Toc412406667 \h </w:instrText>
             </w:r>
             <w:r>
               <w:rPr>
@@ -2892,7 +2892,7 @@
               <w:noProof/>
             </w:rPr>
           </w:pPr>
-          <w:hyperlink w:anchor="_Toc412308402" w:history="1">
+          <w:hyperlink w:anchor="_Toc412406668" w:history="1">
             <w:r>
               <w:rPr>
                 <w:rStyle w:val="Hyperlink"/>
@@ -2921,7 +2921,7 @@
                 <w:noProof/>
                 <w:webHidden/>
               </w:rPr>
-              <w:instrText xml:space="preserve"> PAGEREF _Toc412308402 \h </w:instrText>
+              <w:instrText xml:space="preserve"> PAGEREF _Toc412406668 \h </w:instrText>
             </w:r>
             <w:r>
               <w:rPr>
@@ -2963,7 +2963,7 @@
               <w:noProof/>
             </w:rPr>
           </w:pPr>
-          <w:hyperlink w:anchor="_Toc412308403" w:history="1">
+          <w:hyperlink w:anchor="_Toc412406669" w:history="1">
             <w:r>
               <w:rPr>
                 <w:rStyle w:val="Hyperlink"/>
@@ -2971,7 +2971,7 @@
                 <w:b/>
                 <w:noProof/>
               </w:rPr>
-              <w:t>Appendix III: Project Plan</w:t>
+              <w:t>Appendix III: Tractability Matrix</w:t>
             </w:r>
             <w:r>
               <w:rPr>
@@ -2992,7 +2992,7 @@
                 <w:noProof/>
                 <w:webHidden/>
               </w:rPr>
-              <w:instrText xml:space="preserve"> PAGEREF _Toc412308403 \h </w:instrText>
+              <w:instrText xml:space="preserve"> PAGEREF _Toc412406669 \h </w:instrText>
             </w:r>
             <w:r>
               <w:rPr>
@@ -3013,6 +3013,139 @@
                 <w:webHidden/>
               </w:rPr>
               <w:t>40</w:t>
+            </w:r>
+            <w:r>
+              <w:rPr>
+                <w:noProof/>
+                <w:webHidden/>
+              </w:rPr>
+              <w:fldChar w:fldCharType="end"/>
+            </w:r>
+          </w:hyperlink>
+        </w:p>
+        <w:p>
+          <w:pPr>
+            <w:pStyle w:val="TOC2"/>
+            <w:tabs>
+              <w:tab w:val="right" w:leader="dot" w:pos="9350"/>
+            </w:tabs>
+            <w:rPr>
+              <w:rFonts w:cstheme="minorBidi"/>
+              <w:noProof/>
+            </w:rPr>
+          </w:pPr>
+          <w:hyperlink w:anchor="_Toc412406670" w:history="1">
+            <w:r>
+              <w:rPr>
+                <w:rStyle w:val="Hyperlink"/>
+                <w:rFonts w:eastAsia="Times New Roman"/>
+                <w:b/>
+                <w:noProof/>
+              </w:rPr>
+              <w:t>Appendix IV: Project Plan</w:t>
+            </w:r>
+            <w:r>
+              <w:rPr>
+                <w:noProof/>
+                <w:webHidden/>
+              </w:rPr>
+              <w:tab/>
+            </w:r>
+            <w:r>
+              <w:rPr>
+                <w:noProof/>
+                <w:webHidden/>
+              </w:rPr>
+              <w:fldChar w:fldCharType="begin"/>
+            </w:r>
+            <w:r>
+              <w:rPr>
+                <w:noProof/>
+                <w:webHidden/>
+              </w:rPr>
+              <w:instrText xml:space="preserve"> PAGEREF _Toc412406670 \h </w:instrText>
+            </w:r>
+            <w:r>
+              <w:rPr>
+                <w:noProof/>
+                <w:webHidden/>
+              </w:rPr>
+            </w:r>
+            <w:r>
+              <w:rPr>
+                <w:noProof/>
+                <w:webHidden/>
+              </w:rPr>
+              <w:fldChar w:fldCharType="separate"/>
+            </w:r>
+            <w:r>
+              <w:rPr>
+                <w:noProof/>
+                <w:webHidden/>
+              </w:rPr>
+              <w:t>41</w:t>
+            </w:r>
+            <w:r>
+              <w:rPr>
+                <w:noProof/>
+                <w:webHidden/>
+              </w:rPr>
+              <w:fldChar w:fldCharType="end"/>
+            </w:r>
+          </w:hyperlink>
+        </w:p>
+        <w:p>
+          <w:pPr>
+            <w:pStyle w:val="TOC2"/>
+            <w:tabs>
+              <w:tab w:val="right" w:leader="dot" w:pos="9350"/>
+            </w:tabs>
+            <w:rPr>
+              <w:rFonts w:cstheme="minorBidi"/>
+              <w:noProof/>
+            </w:rPr>
+          </w:pPr>
+          <w:hyperlink w:anchor="_Toc412406671" w:history="1">
+            <w:r>
+              <w:rPr>
+                <w:noProof/>
+                <w:webHidden/>
+              </w:rPr>
+              <w:tab/>
+            </w:r>
+            <w:r>
+              <w:rPr>
+                <w:noProof/>
+                <w:webHidden/>
+              </w:rPr>
+              <w:fldChar w:fldCharType="begin"/>
+            </w:r>
+            <w:r>
+              <w:rPr>
+                <w:noProof/>
+                <w:webHidden/>
+              </w:rPr>
+              <w:instrText xml:space="preserve"> PAGEREF _Toc412406671 \h </w:instrText>
+            </w:r>
+            <w:r>
+              <w:rPr>
+                <w:noProof/>
+                <w:webHidden/>
+              </w:rPr>
+            </w:r>
+            <w:r>
+              <w:rPr>
+                <w:noProof/>
+                <w:webHidden/>
+              </w:rPr>
+              <w:fldChar w:fldCharType="separate"/>
+            </w:r>
+            <w:r>
+              <w:rPr>
+                <w:noProof/>
+                <w:webHidden/>
+              </w:rPr>
+              <w:t>41</w:t>
             </w:r>
             <w:r>
               <w:rPr>
@@ -3436,7 +3569,7 @@
           <w:szCs w:val="56"/>
         </w:rPr>
       </w:pPr>
-      <w:bookmarkStart w:id="0" w:name="_Toc412308368"/>
+      <w:bookmarkStart w:id="0" w:name="_Toc412406634"/>
       <w:r>
         <w:rPr>
           <w:rFonts w:eastAsia="Times New Roman"/>
@@ -3469,7 +3602,7 @@
           <w:szCs w:val="44"/>
         </w:rPr>
       </w:pPr>
-      <w:bookmarkStart w:id="1" w:name="_Toc412308369"/>
+      <w:bookmarkStart w:id="1" w:name="_Toc412406635"/>
       <w:r>
         <w:rPr>
           <w:rFonts w:eastAsia="Times New Roman"/>
@@ -3530,7 +3663,7 @@
           <w:szCs w:val="44"/>
         </w:rPr>
       </w:pPr>
-      <w:bookmarkStart w:id="2" w:name="_Toc412308370"/>
+      <w:bookmarkStart w:id="2" w:name="_Toc412406636"/>
       <w:r>
         <w:rPr>
           <w:rFonts w:eastAsia="Times New Roman"/>
@@ -3723,7 +3856,7 @@
           <w:szCs w:val="44"/>
         </w:rPr>
       </w:pPr>
-      <w:bookmarkStart w:id="3" w:name="_Toc412308371"/>
+      <w:bookmarkStart w:id="3" w:name="_Toc412406637"/>
       <w:r>
         <w:rPr>
           <w:rFonts w:eastAsia="Times New Roman"/>
@@ -4552,7 +4685,7 @@
           <w:szCs w:val="44"/>
         </w:rPr>
       </w:pPr>
-      <w:bookmarkStart w:id="4" w:name="_Toc412308372"/>
+      <w:bookmarkStart w:id="4" w:name="_Toc412406638"/>
       <w:r>
         <w:rPr>
           <w:rFonts w:eastAsia="Times New Roman"/>
@@ -4648,7 +4781,7 @@
           <w:szCs w:val="44"/>
         </w:rPr>
       </w:pPr>
-      <w:bookmarkStart w:id="5" w:name="_Toc412308373"/>
+      <w:bookmarkStart w:id="5" w:name="_Toc412406639"/>
       <w:r>
         <w:rPr>
           <w:rFonts w:eastAsia="Times New Roman"/>
@@ -4744,7 +4877,7 @@
           <w:szCs w:val="56"/>
         </w:rPr>
       </w:pPr>
-      <w:bookmarkStart w:id="6" w:name="_Toc412308374"/>
+      <w:bookmarkStart w:id="6" w:name="_Toc412406640"/>
       <w:r>
         <w:rPr>
           <w:rFonts w:eastAsia="Times New Roman"/>
@@ -4776,7 +4909,7 @@
           <w:szCs w:val="44"/>
         </w:rPr>
       </w:pPr>
-      <w:bookmarkStart w:id="7" w:name="_Toc412308375"/>
+      <w:bookmarkStart w:id="7" w:name="_Toc412406641"/>
       <w:r>
         <w:rPr>
           <w:rFonts w:eastAsia="Times New Roman"/>
@@ -5162,7 +5295,7 @@
           <w:szCs w:val="24"/>
         </w:rPr>
       </w:pPr>
-      <w:bookmarkStart w:id="8" w:name="_Toc412308376"/>
+      <w:bookmarkStart w:id="8" w:name="_Toc412406642"/>
       <w:r>
         <w:rPr>
           <w:b/>
@@ -5944,7 +6077,7 @@
           <w:szCs w:val="24"/>
         </w:rPr>
       </w:pPr>
-      <w:bookmarkStart w:id="9" w:name="_Toc412308377"/>
+      <w:bookmarkStart w:id="9" w:name="_Toc412406643"/>
       <w:r>
         <w:rPr>
           <w:rFonts w:eastAsia="Times New Roman"/>
@@ -6062,7 +6195,7 @@
           <w:szCs w:val="24"/>
         </w:rPr>
       </w:pPr>
-      <w:bookmarkStart w:id="10" w:name="_Toc412308378"/>
+      <w:bookmarkStart w:id="10" w:name="_Toc412406644"/>
       <w:r>
         <w:rPr>
           <w:rFonts w:eastAsia="Times New Roman"/>
@@ -6173,7 +6306,7 @@
           <w:szCs w:val="24"/>
         </w:rPr>
       </w:pPr>
-      <w:bookmarkStart w:id="11" w:name="_Toc412308379"/>
+      <w:bookmarkStart w:id="11" w:name="_Toc412406645"/>
       <w:r>
         <w:rPr>
           <w:rFonts w:eastAsia="Times New Roman"/>
@@ -6252,7 +6385,7 @@
           <w:szCs w:val="24"/>
         </w:rPr>
       </w:pPr>
-      <w:bookmarkStart w:id="12" w:name="_Toc412308380"/>
+      <w:bookmarkStart w:id="12" w:name="_Toc412406646"/>
       <w:r>
         <w:rPr>
           <w:rFonts w:eastAsia="Times New Roman"/>
@@ -6301,7 +6434,7 @@
           <w:sz w:val="44"/>
         </w:rPr>
       </w:pPr>
-      <w:bookmarkStart w:id="13" w:name="_Toc412308381"/>
+      <w:bookmarkStart w:id="13" w:name="_Toc412406647"/>
       <w:r>
         <w:rPr>
           <w:rFonts w:eastAsia="Times New Roman"/>
@@ -6350,7 +6483,7 @@
           <w:szCs w:val="36"/>
         </w:rPr>
       </w:pPr>
-      <w:bookmarkStart w:id="14" w:name="_Toc412308382"/>
+      <w:bookmarkStart w:id="14" w:name="_Toc412406648"/>
       <w:r>
         <w:rPr>
           <w:b/>
@@ -8751,7 +8884,7 @@
           <w:szCs w:val="36"/>
         </w:rPr>
       </w:pPr>
-      <w:bookmarkStart w:id="15" w:name="_Toc412308383"/>
+      <w:bookmarkStart w:id="15" w:name="_Toc412406649"/>
       <w:r>
         <w:rPr>
           <w:rFonts w:eastAsia="Times New Roman"/>
@@ -8801,7 +8934,7 @@
           <w:szCs w:val="36"/>
         </w:rPr>
       </w:pPr>
-      <w:bookmarkStart w:id="16" w:name="_Toc412308384"/>
+      <w:bookmarkStart w:id="16" w:name="_Toc412406650"/>
       <w:r>
         <w:rPr>
           <w:rFonts w:eastAsia="Times New Roman"/>
@@ -8878,7 +9011,7 @@
           <w:szCs w:val="36"/>
         </w:rPr>
       </w:pPr>
-      <w:bookmarkStart w:id="17" w:name="_Toc412308385"/>
+      <w:bookmarkStart w:id="17" w:name="_Toc412406651"/>
       <w:r>
         <w:rPr>
           <w:rFonts w:eastAsia="Times New Roman"/>
@@ -8956,7 +9089,7 @@
           <w:szCs w:val="44"/>
         </w:rPr>
       </w:pPr>
-      <w:bookmarkStart w:id="18" w:name="_Toc412308386"/>
+      <w:bookmarkStart w:id="18" w:name="_Toc412406652"/>
       <w:r>
         <w:rPr>
           <w:rFonts w:eastAsia="Times New Roman"/>
@@ -9006,7 +9139,7 @@
           <w:szCs w:val="36"/>
         </w:rPr>
       </w:pPr>
-      <w:bookmarkStart w:id="19" w:name="_Toc412308387"/>
+      <w:bookmarkStart w:id="19" w:name="_Toc412406653"/>
       <w:r>
         <w:rPr>
           <w:rFonts w:eastAsia="Times New Roman"/>
@@ -10804,7 +10937,7 @@
         <w:lastRenderedPageBreak/>
         <w:br/>
       </w:r>
-      <w:bookmarkStart w:id="20" w:name="_Toc412308388"/>
+      <w:bookmarkStart w:id="20" w:name="_Toc412406654"/>
       <w:r>
         <w:rPr>
           <w:rFonts w:eastAsia="Times New Roman"/>
@@ -12386,7 +12519,7 @@
           <w:szCs w:val="24"/>
         </w:rPr>
       </w:pPr>
-      <w:bookmarkStart w:id="21" w:name="_Toc412308389"/>
+      <w:bookmarkStart w:id="21" w:name="_Toc412406655"/>
       <w:r>
         <w:rPr>
           <w:rFonts w:eastAsia="Times New Roman"/>
@@ -12416,7 +12549,7 @@
           <w:sz w:val="40"/>
         </w:rPr>
       </w:pPr>
-      <w:bookmarkStart w:id="22" w:name="_Toc412308390"/>
+      <w:bookmarkStart w:id="22" w:name="_Toc412406656"/>
       <w:r>
         <w:rPr>
           <w:rFonts w:eastAsia="Times New Roman"/>
@@ -12980,7 +13113,7 @@
           <w:sz w:val="40"/>
         </w:rPr>
       </w:pPr>
-      <w:bookmarkStart w:id="23" w:name="_Toc412308391"/>
+      <w:bookmarkStart w:id="23" w:name="_Toc412406657"/>
       <w:r>
         <w:rPr>
           <w:rFonts w:eastAsia="Times New Roman"/>
@@ -13113,7 +13246,7 @@
           <w:sz w:val="36"/>
         </w:rPr>
       </w:pPr>
-      <w:bookmarkStart w:id="24" w:name="_Toc412308392"/>
+      <w:bookmarkStart w:id="24" w:name="_Toc412406658"/>
       <w:r>
         <w:rPr>
           <w:rFonts w:eastAsia="Times New Roman"/>
@@ -13896,7 +14029,7 @@
           <w:sz w:val="40"/>
         </w:rPr>
       </w:pPr>
-      <w:bookmarkStart w:id="25" w:name="_Toc412308393"/>
+      <w:bookmarkStart w:id="25" w:name="_Toc412406659"/>
       <w:r>
         <w:rPr>
           <w:rFonts w:eastAsia="Times New Roman"/>
@@ -14772,7 +14905,7 @@
           <w:sz w:val="40"/>
         </w:rPr>
       </w:pPr>
-      <w:bookmarkStart w:id="26" w:name="_Toc412308394"/>
+      <w:bookmarkStart w:id="26" w:name="_Toc412406660"/>
       <w:r>
         <w:rPr>
           <w:rFonts w:eastAsia="Times New Roman"/>
@@ -14900,7 +15033,7 @@
           <w:szCs w:val="24"/>
         </w:rPr>
       </w:pPr>
-      <w:bookmarkStart w:id="27" w:name="_Toc412308395"/>
+      <w:bookmarkStart w:id="27" w:name="_Toc412406661"/>
       <w:r>
         <w:rPr>
           <w:rFonts w:eastAsia="Times New Roman"/>
@@ -15308,7 +15441,7 @@
           <w:sz w:val="56"/>
         </w:rPr>
       </w:pPr>
-      <w:bookmarkStart w:id="28" w:name="_Toc412308396"/>
+      <w:bookmarkStart w:id="28" w:name="_Toc412406662"/>
       <w:r>
         <w:rPr>
           <w:b/>
@@ -15333,7 +15466,7 @@
           <w:sz w:val="44"/>
         </w:rPr>
       </w:pPr>
-      <w:bookmarkStart w:id="29" w:name="_Toc412308397"/>
+      <w:bookmarkStart w:id="29" w:name="_Toc412406663"/>
       <w:r>
         <w:rPr>
           <w:b/>
@@ -15637,15 +15770,7 @@
           <w:color w:val="000000"/>
           <w:sz w:val="24"/>
         </w:rPr>
-        <w:t>Figure 20</w:t>
-      </w:r>
-      <w:r>
-        <w:rPr>
-          <w:rFonts w:ascii="Calibri" w:eastAsia="Times New Roman" w:hAnsi="Calibri" w:cs="Calibri"/>
-          <w:color w:val="000000"/>
-          <w:sz w:val="24"/>
-        </w:rPr>
-        <w:t xml:space="preserve"> – </w:t>
+        <w:t xml:space="preserve">Figure 20 – </w:t>
       </w:r>
       <w:r>
         <w:rPr>
@@ -15676,7 +15801,7 @@
           <w:szCs w:val="24"/>
         </w:rPr>
       </w:pPr>
-      <w:bookmarkStart w:id="30" w:name="_Toc412308398"/>
+      <w:bookmarkStart w:id="30" w:name="_Toc412406664"/>
       <w:r>
         <w:rPr>
           <w:rFonts w:eastAsia="Times New Roman"/>
@@ -15731,7 +15856,7 @@
           <w:sz w:val="40"/>
         </w:rPr>
       </w:pPr>
-      <w:bookmarkStart w:id="31" w:name="_Toc412308399"/>
+      <w:bookmarkStart w:id="31" w:name="_Toc412406665"/>
       <w:r>
         <w:rPr>
           <w:rFonts w:eastAsia="Times New Roman"/>
@@ -15804,7 +15929,7 @@
           <w:szCs w:val="24"/>
         </w:rPr>
       </w:pPr>
-      <w:bookmarkStart w:id="32" w:name="_Toc412308400"/>
+      <w:bookmarkStart w:id="32" w:name="_Toc412406666"/>
       <w:r>
         <w:rPr>
           <w:rFonts w:eastAsia="Times New Roman"/>
@@ -15835,7 +15960,7 @@
           <w:szCs w:val="24"/>
         </w:rPr>
       </w:pPr>
-      <w:bookmarkStart w:id="33" w:name="_Toc412308401"/>
+      <w:bookmarkStart w:id="33" w:name="_Toc412406667"/>
       <w:r>
         <w:rPr>
           <w:rFonts w:eastAsia="Times New Roman"/>
@@ -16378,8 +16503,6 @@
             </w:r>
           </w:p>
         </w:tc>
-        <w:bookmarkStart w:id="34" w:name="_GoBack"/>
-        <w:bookmarkEnd w:id="34"/>
       </w:tr>
       <w:tr>
         <w:tc>
@@ -19187,7 +19310,7 @@
           <w:szCs w:val="24"/>
         </w:rPr>
       </w:pPr>
-      <w:bookmarkStart w:id="35" w:name="_Toc412308402"/>
+      <w:bookmarkStart w:id="34" w:name="_Toc412406668"/>
       <w:r>
         <w:rPr>
           <w:rFonts w:eastAsia="Times New Roman"/>
@@ -19196,7 +19319,7 @@
         </w:rPr>
         <w:t>Appendix II: Release Plan</w:t>
       </w:r>
-      <w:bookmarkEnd w:id="35"/>
+      <w:bookmarkEnd w:id="34"/>
     </w:p>
     <w:p>
       <w:pPr>
@@ -27671,169 +27794,51 @@
           <w:sz w:val="44"/>
         </w:rPr>
       </w:pPr>
-      <w:bookmarkStart w:id="36" w:name="_Toc412308403"/>
-      <w:r>
+    </w:p>
+    <w:p>
+      <w:pPr>
+        <w:pStyle w:val="Heading2"/>
+        <w:jc w:val="both"/>
         <w:rPr>
           <w:rFonts w:eastAsia="Times New Roman"/>
           <w:b/>
           <w:sz w:val="44"/>
         </w:rPr>
-        <w:t>Appendix III: Project Plan</w:t>
-      </w:r>
-      <w:bookmarkEnd w:id="36"/>
-    </w:p>
-    <w:p>
-      <w:pPr>
-        <w:pStyle w:val="Heading2"/>
-        <w:jc w:val="center"/>
+      </w:pPr>
+      <w:bookmarkStart w:id="35" w:name="_Toc412406669"/>
+      <w:r>
         <w:rPr>
           <w:rFonts w:eastAsia="Times New Roman"/>
           <w:b/>
           <w:sz w:val="44"/>
         </w:rPr>
-      </w:pPr>
-    </w:p>
-    <w:p>
-      <w:pPr>
-        <w:pStyle w:val="Heading2"/>
-        <w:jc w:val="center"/>
+        <w:t xml:space="preserve">Appendix III: </w:t>
+      </w:r>
+      <w:r>
         <w:rPr>
           <w:rFonts w:eastAsia="Times New Roman"/>
           <w:b/>
           <w:sz w:val="44"/>
         </w:rPr>
-      </w:pPr>
-    </w:p>
-    <w:p>
-      <w:pPr>
-        <w:pStyle w:val="Heading2"/>
-        <w:jc w:val="center"/>
-        <w:rPr>
-          <w:rFonts w:eastAsia="Times New Roman"/>
-          <w:b/>
-          <w:sz w:val="44"/>
-        </w:rPr>
-      </w:pPr>
-    </w:p>
-    <w:p>
-      <w:pPr>
-        <w:pStyle w:val="Heading2"/>
-        <w:jc w:val="center"/>
-        <w:rPr>
-          <w:rFonts w:eastAsia="Times New Roman"/>
-          <w:b/>
-          <w:sz w:val="44"/>
-        </w:rPr>
-      </w:pPr>
-    </w:p>
-    <w:p>
-      <w:pPr>
-        <w:pStyle w:val="Heading2"/>
-        <w:jc w:val="center"/>
-        <w:rPr>
-          <w:rFonts w:eastAsia="Times New Roman"/>
-          <w:b/>
-          <w:sz w:val="44"/>
-        </w:rPr>
-      </w:pPr>
-    </w:p>
-    <w:p>
-      <w:pPr>
-        <w:pStyle w:val="Heading2"/>
-        <w:jc w:val="center"/>
-        <w:rPr>
-          <w:rFonts w:eastAsia="Times New Roman"/>
-          <w:b/>
-          <w:sz w:val="44"/>
-        </w:rPr>
-      </w:pPr>
-    </w:p>
-    <w:p>
-      <w:pPr>
-        <w:pStyle w:val="Heading2"/>
-        <w:jc w:val="center"/>
-        <w:rPr>
-          <w:rFonts w:eastAsia="Times New Roman"/>
-          <w:b/>
-          <w:sz w:val="44"/>
-        </w:rPr>
-      </w:pPr>
-    </w:p>
-    <w:p>
-      <w:pPr>
-        <w:pStyle w:val="Heading2"/>
-        <w:jc w:val="center"/>
-        <w:rPr>
-          <w:rFonts w:eastAsia="Times New Roman"/>
-          <w:b/>
-          <w:sz w:val="44"/>
-        </w:rPr>
-      </w:pPr>
-    </w:p>
-    <w:p>
-      <w:pPr>
-        <w:pStyle w:val="Heading2"/>
-        <w:jc w:val="center"/>
-        <w:rPr>
-          <w:rFonts w:eastAsia="Times New Roman"/>
-          <w:b/>
-          <w:sz w:val="44"/>
-        </w:rPr>
-      </w:pPr>
-    </w:p>
-    <w:p>
-      <w:pPr>
-        <w:pStyle w:val="Heading2"/>
-        <w:jc w:val="center"/>
-        <w:rPr>
-          <w:rFonts w:eastAsia="Times New Roman"/>
-          <w:b/>
-          <w:sz w:val="44"/>
-        </w:rPr>
-      </w:pPr>
-    </w:p>
-    <w:p>
-      <w:pPr>
-        <w:pStyle w:val="Heading2"/>
-        <w:jc w:val="center"/>
-        <w:rPr>
-          <w:rFonts w:eastAsia="Times New Roman"/>
-          <w:b/>
-          <w:sz w:val="44"/>
-        </w:rPr>
-      </w:pPr>
-    </w:p>
-    <w:p>
-      <w:pPr>
-        <w:pStyle w:val="Heading2"/>
-        <w:jc w:val="center"/>
-        <w:rPr>
-          <w:rFonts w:eastAsia="Times New Roman"/>
-          <w:b/>
-          <w:sz w:val="44"/>
-        </w:rPr>
-      </w:pPr>
-    </w:p>
-    <w:p/>
-    <w:p/>
-    <w:p>
-      <w:r>
-        <w:rPr>
-          <w:noProof/>
-        </w:rPr>
+        <w:t>Tractability Matrix</w:t>
+      </w:r>
+      <w:bookmarkEnd w:id="35"/>
+    </w:p>
+    <w:p>
+      <w:r>
         <w:drawing>
-          <wp:anchor distT="0" distB="0" distL="114300" distR="114300" simplePos="0" relativeHeight="251659776" behindDoc="1" locked="0" layoutInCell="1" allowOverlap="1" wp14:anchorId="53492A90" wp14:editId="38F2AF2E">
+          <wp:anchor distT="0" distB="0" distL="114300" distR="114300" simplePos="0" relativeHeight="251660800" behindDoc="1" locked="0" layoutInCell="1" allowOverlap="1" wp14:anchorId="762EE57B" wp14:editId="00268477">
             <wp:simplePos x="0" y="0"/>
-            <wp:positionH relativeFrom="column">
-              <wp:posOffset>-867103</wp:posOffset>
+            <wp:positionH relativeFrom="page">
+              <wp:posOffset>20471</wp:posOffset>
             </wp:positionH>
-            <wp:positionV relativeFrom="page">
-              <wp:posOffset>2459442</wp:posOffset>
+            <wp:positionV relativeFrom="paragraph">
+              <wp:posOffset>114584</wp:posOffset>
             </wp:positionV>
-            <wp:extent cx="7737560" cy="3329796"/>
-            <wp:effectExtent l="0" t="0" r="0" b="0"/>
+            <wp:extent cx="7776073" cy="2265529"/>
+            <wp:effectExtent l="0" t="0" r="0" b="1905"/>
             <wp:wrapNone/>
-            <wp:docPr id="2" name="Picture 2"/>
+            <wp:docPr id="12" name="Picture 12"/>
             <wp:cNvGraphicFramePr>
               <a:graphicFrameLocks xmlns:a="http://schemas.openxmlformats.org/drawingml/2006/main" noChangeAspect="1"/>
             </wp:cNvGraphicFramePr>
@@ -27841,7 +27846,7 @@
               <a:graphicData uri="http://schemas.openxmlformats.org/drawingml/2006/picture">
                 <pic:pic xmlns:pic="http://schemas.openxmlformats.org/drawingml/2006/picture">
                   <pic:nvPicPr>
-                    <pic:cNvPr id="0" name="Picture 1"/>
+                    <pic:cNvPr id="0" name="Picture 3"/>
                     <pic:cNvPicPr>
                       <a:picLocks noChangeAspect="1" noChangeArrowheads="1"/>
                     </pic:cNvPicPr>
@@ -27862,7 +27867,7 @@
                   <pic:spPr bwMode="auto">
                     <a:xfrm>
                       <a:off x="0" y="0"/>
-                      <a:ext cx="7737560" cy="3329796"/>
+                      <a:ext cx="7814214" cy="2276641"/>
                     </a:xfrm>
                     <a:prstGeom prst="rect">
                       <a:avLst/>
@@ -27885,8 +27890,264 @@
         </w:drawing>
       </w:r>
     </w:p>
+    <w:p/>
+    <w:p>
+      <w:pPr>
+        <w:pStyle w:val="Heading2"/>
+        <w:jc w:val="both"/>
+        <w:rPr>
+          <w:rFonts w:eastAsia="Times New Roman"/>
+          <w:b/>
+          <w:sz w:val="44"/>
+        </w:rPr>
+      </w:pPr>
+      <w:bookmarkStart w:id="36" w:name="_Toc412406670"/>
+      <w:r>
+        <w:rPr>
+          <w:rFonts w:eastAsia="Times New Roman"/>
+          <w:b/>
+          <w:sz w:val="44"/>
+        </w:rPr>
+        <w:lastRenderedPageBreak/>
+        <w:t>Appendix IV</w:t>
+      </w:r>
+      <w:r>
+        <w:rPr>
+          <w:rFonts w:eastAsia="Times New Roman"/>
+          <w:b/>
+          <w:sz w:val="44"/>
+        </w:rPr>
+        <w:t>: Project Plan</w:t>
+      </w:r>
+      <w:bookmarkEnd w:id="36"/>
+    </w:p>
+    <w:p>
+      <w:pPr>
+        <w:pStyle w:val="Heading2"/>
+        <w:jc w:val="center"/>
+        <w:rPr>
+          <w:rFonts w:eastAsia="Times New Roman"/>
+          <w:b/>
+          <w:sz w:val="44"/>
+        </w:rPr>
+      </w:pPr>
+      <w:bookmarkStart w:id="37" w:name="_Toc412406671"/>
+      <w:r>
+        <w:rPr>
+          <w:noProof/>
+        </w:rPr>
+        <w:drawing>
+          <wp:anchor distT="0" distB="0" distL="114300" distR="114300" simplePos="0" relativeHeight="251659776" behindDoc="1" locked="0" layoutInCell="1" allowOverlap="1" wp14:anchorId="3BE42DC8" wp14:editId="3BBD3037">
+            <wp:simplePos x="0" y="0"/>
+            <wp:positionH relativeFrom="page">
+              <wp:align>right</wp:align>
+            </wp:positionH>
+            <wp:positionV relativeFrom="page">
+              <wp:posOffset>1760665</wp:posOffset>
+            </wp:positionV>
+            <wp:extent cx="7737475" cy="3329305"/>
+            <wp:effectExtent l="0" t="0" r="0" b="4445"/>
+            <wp:wrapNone/>
+            <wp:docPr id="2" name="Picture 2"/>
+            <wp:cNvGraphicFramePr>
+              <a:graphicFrameLocks xmlns:a="http://schemas.openxmlformats.org/drawingml/2006/main" noChangeAspect="1"/>
+            </wp:cNvGraphicFramePr>
+            <a:graphic xmlns:a="http://schemas.openxmlformats.org/drawingml/2006/main">
+              <a:graphicData uri="http://schemas.openxmlformats.org/drawingml/2006/picture">
+                <pic:pic xmlns:pic="http://schemas.openxmlformats.org/drawingml/2006/picture">
+                  <pic:nvPicPr>
+                    <pic:cNvPr id="0" name="Picture 1"/>
+                    <pic:cNvPicPr>
+                      <a:picLocks noChangeAspect="1" noChangeArrowheads="1"/>
+                    </pic:cNvPicPr>
+                  </pic:nvPicPr>
+                  <pic:blipFill>
+                    <a:blip r:embed="rId29" cstate="print">
+                      <a:extLst>
+                        <a:ext uri="{28A0092B-C50C-407E-A947-70E740481C1C}">
+                          <a14:useLocalDpi xmlns:a14="http://schemas.microsoft.com/office/drawing/2010/main" val="0"/>
+                        </a:ext>
+                      </a:extLst>
+                    </a:blip>
+                    <a:srcRect/>
+                    <a:stretch>
+                      <a:fillRect/>
+                    </a:stretch>
+                  </pic:blipFill>
+                  <pic:spPr bwMode="auto">
+                    <a:xfrm>
+                      <a:off x="0" y="0"/>
+                      <a:ext cx="7737475" cy="3329305"/>
+                    </a:xfrm>
+                    <a:prstGeom prst="rect">
+                      <a:avLst/>
+                    </a:prstGeom>
+                    <a:noFill/>
+                    <a:ln>
+                      <a:noFill/>
+                    </a:ln>
+                  </pic:spPr>
+                </pic:pic>
+              </a:graphicData>
+            </a:graphic>
+            <wp14:sizeRelH relativeFrom="margin">
+              <wp14:pctWidth>0</wp14:pctWidth>
+            </wp14:sizeRelH>
+            <wp14:sizeRelV relativeFrom="margin">
+              <wp14:pctHeight>0</wp14:pctHeight>
+            </wp14:sizeRelV>
+          </wp:anchor>
+        </w:drawing>
+      </w:r>
+      <w:bookmarkEnd w:id="37"/>
+    </w:p>
+    <w:p>
+      <w:pPr>
+        <w:pStyle w:val="Heading2"/>
+        <w:jc w:val="center"/>
+        <w:rPr>
+          <w:noProof/>
+        </w:rPr>
+      </w:pPr>
+    </w:p>
+    <w:p>
+      <w:pPr>
+        <w:pStyle w:val="Heading2"/>
+        <w:jc w:val="center"/>
+        <w:rPr>
+          <w:rFonts w:eastAsia="Times New Roman"/>
+          <w:b/>
+          <w:sz w:val="44"/>
+        </w:rPr>
+      </w:pPr>
+    </w:p>
+    <w:p>
+      <w:pPr>
+        <w:pStyle w:val="Heading2"/>
+        <w:rPr>
+          <w:rFonts w:eastAsia="Times New Roman"/>
+          <w:b/>
+          <w:sz w:val="44"/>
+        </w:rPr>
+      </w:pPr>
+    </w:p>
+    <w:p>
+      <w:pPr>
+        <w:pStyle w:val="Heading2"/>
+        <w:jc w:val="center"/>
+        <w:rPr>
+          <w:rFonts w:eastAsia="Times New Roman"/>
+          <w:b/>
+          <w:sz w:val="44"/>
+        </w:rPr>
+      </w:pPr>
+    </w:p>
+    <w:p>
+      <w:pPr>
+        <w:pStyle w:val="Heading2"/>
+        <w:jc w:val="center"/>
+        <w:rPr>
+          <w:rFonts w:eastAsia="Times New Roman"/>
+          <w:b/>
+          <w:sz w:val="44"/>
+        </w:rPr>
+      </w:pPr>
+    </w:p>
+    <w:p>
+      <w:pPr>
+        <w:pStyle w:val="Heading2"/>
+        <w:jc w:val="center"/>
+        <w:rPr>
+          <w:rFonts w:eastAsia="Times New Roman"/>
+          <w:b/>
+          <w:sz w:val="44"/>
+        </w:rPr>
+      </w:pPr>
+    </w:p>
+    <w:p>
+      <w:pPr>
+        <w:pStyle w:val="Heading2"/>
+        <w:jc w:val="center"/>
+        <w:rPr>
+          <w:rFonts w:eastAsia="Times New Roman"/>
+          <w:b/>
+          <w:sz w:val="44"/>
+        </w:rPr>
+      </w:pPr>
+    </w:p>
+    <w:p>
+      <w:pPr>
+        <w:pStyle w:val="Heading2"/>
+        <w:jc w:val="center"/>
+        <w:rPr>
+          <w:rFonts w:eastAsia="Times New Roman"/>
+          <w:b/>
+          <w:sz w:val="44"/>
+        </w:rPr>
+      </w:pPr>
+    </w:p>
+    <w:p>
+      <w:pPr>
+        <w:pStyle w:val="Heading2"/>
+        <w:jc w:val="center"/>
+        <w:rPr>
+          <w:rFonts w:eastAsia="Times New Roman"/>
+          <w:b/>
+          <w:sz w:val="44"/>
+        </w:rPr>
+      </w:pPr>
+    </w:p>
+    <w:p>
+      <w:pPr>
+        <w:pStyle w:val="Heading2"/>
+        <w:jc w:val="center"/>
+        <w:rPr>
+          <w:rFonts w:eastAsia="Times New Roman"/>
+          <w:b/>
+          <w:sz w:val="44"/>
+        </w:rPr>
+      </w:pPr>
+    </w:p>
+    <w:p>
+      <w:pPr>
+        <w:pStyle w:val="Heading2"/>
+        <w:jc w:val="center"/>
+        <w:rPr>
+          <w:rFonts w:eastAsia="Times New Roman"/>
+          <w:b/>
+          <w:sz w:val="44"/>
+        </w:rPr>
+      </w:pPr>
+    </w:p>
+    <w:p>
+      <w:pPr>
+        <w:pStyle w:val="Heading2"/>
+        <w:jc w:val="center"/>
+        <w:rPr>
+          <w:rFonts w:eastAsia="Times New Roman"/>
+          <w:b/>
+          <w:sz w:val="44"/>
+        </w:rPr>
+      </w:pPr>
+    </w:p>
+    <w:p>
+      <w:pPr>
+        <w:pStyle w:val="Heading2"/>
+        <w:jc w:val="center"/>
+        <w:rPr>
+          <w:rFonts w:eastAsia="Times New Roman"/>
+          <w:b/>
+          <w:sz w:val="44"/>
+        </w:rPr>
+      </w:pPr>
+      <w:bookmarkStart w:id="38" w:name="_GoBack"/>
+    </w:p>
+    <w:bookmarkEnd w:id="38"/>
+    <w:p/>
+    <w:p/>
+    <w:p/>
     <w:sectPr>
-      <w:headerReference w:type="default" r:id="rId29"/>
+      <w:headerReference w:type="default" r:id="rId30"/>
       <w:pgSz w:w="12240" w:h="15840"/>
       <w:pgMar w:top="1440" w:right="1440" w:bottom="1440" w:left="1440" w:header="720" w:footer="720" w:gutter="0"/>
       <w:pgNumType w:start="1"/>
@@ -28015,7 +28276,7 @@
             <w:noProof/>
             <w:sz w:val="40"/>
           </w:rPr>
-          <w:t>31</w:t>
+          <w:t>41</w:t>
         </w:r>
         <w:r>
           <w:rPr>
@@ -29753,7 +30014,7 @@
 </file>
 
 <file path=customXml/itemProps1.xml><?xml version="1.0" encoding="utf-8"?>
-<ds:datastoreItem xmlns:ds="http://schemas.openxmlformats.org/officeDocument/2006/customXml" ds:itemID="{E3127499-A7F2-4140-892E-1E9F3BFA8EE5}">
+<ds:datastoreItem xmlns:ds="http://schemas.openxmlformats.org/officeDocument/2006/customXml" ds:itemID="{900D2C48-943A-4443-9888-65B6E74698D2}">
   <ds:schemaRefs>
     <ds:schemaRef ds:uri="http://schemas.openxmlformats.org/officeDocument/2006/bibliography"/>
   </ds:schemaRefs>

</xml_diff>